<commit_message>
save and backup work
</commit_message>
<xml_diff>
--- a/docs/ContactorTask.docx
+++ b/docs/ContactorTask.docx
@@ -5553,6 +5553,42 @@
       <w:pPr>
         <w:pStyle w:val="Normal"/>
         <w:rPr>
+          <w:b w:val="false"/>
+          <w:b w:val="false"/>
+          <w:bCs w:val="false"/>
+        </w:rPr>
+      </w:pPr>
+      <w:r>
+        <w:rPr>
+          <w:rFonts w:ascii="Liberation Serif" w:hAnsi="Liberation Serif"/>
+          <w:b w:val="false"/>
+          <w:bCs w:val="false"/>
+          <w:sz w:val="24"/>
+          <w:szCs w:val="24"/>
+        </w:rPr>
+        <w:t>The internal temperature sensor is currently measured, but the formula to convert it to temperature is currently not coded.  The code in F1 series is somewhat different than the F4 series that has calibration constants in the system memory.  The temperature is chip temperature and as such not of much value for measuring ambient temperature, however it has use for compensating the internal reference voltage.</w:t>
+      </w:r>
+    </w:p>
+    <w:p>
+      <w:pPr>
+        <w:pStyle w:val="Normal"/>
+        <w:rPr>
+          <w:rFonts w:ascii="Liberation Serif" w:hAnsi="Liberation Serif"/>
+          <w:sz w:val="24"/>
+          <w:szCs w:val="24"/>
+        </w:rPr>
+      </w:pPr>
+      <w:r>
+        <w:rPr>
+          <w:b w:val="false"/>
+          <w:bCs w:val="false"/>
+        </w:rPr>
+      </w:r>
+    </w:p>
+    <w:p>
+      <w:pPr>
+        <w:pStyle w:val="Normal"/>
+        <w:rPr>
           <w:b/>
           <w:b/>
           <w:bCs/>
@@ -6781,37 +6817,293 @@
           <w:sz w:val="24"/>
           <w:szCs w:val="24"/>
         </w:rPr>
-        <w:t xml:space="preserve"> used for polling the POD, etc.  One is for battery string voltage 1 and battery current 1 and the other for battery string 2 and current 2.  These are sent in an eight byte payload as a pair of floats, voltage &amp; current.  The second pair is not implemented, but there is ADC provision for the </w:t>
-      </w:r>
-      <w:r>
-        <w:rPr>
-          <w:rFonts w:ascii="Liberation Serif" w:hAnsi="Liberation Serif"/>
-          <w:b w:val="false"/>
-          <w:bCs w:val="false"/>
-          <w:sz w:val="24"/>
-          <w:szCs w:val="24"/>
-        </w:rPr>
-        <w:t xml:space="preserve">second </w:t>
-      </w:r>
-      <w:r>
-        <w:rPr>
-          <w:rFonts w:ascii="Liberation Serif" w:hAnsi="Liberation Serif"/>
-          <w:b w:val="false"/>
-          <w:bCs w:val="false"/>
-          <w:sz w:val="24"/>
-          <w:szCs w:val="24"/>
-        </w:rPr>
-        <w:t xml:space="preserve">current measurement.  </w:t>
-      </w:r>
-      <w:r>
-        <w:rPr>
-          <w:rFonts w:ascii="Liberation Serif" w:hAnsi="Liberation Serif"/>
-          <w:b w:val="false"/>
-          <w:bCs w:val="false"/>
-          <w:sz w:val="24"/>
-          <w:szCs w:val="24"/>
-        </w:rPr>
-        <w:t>A second HV sensor is a problem in that the third uart required may not be possible on the Blue Pill, however if the grounds of the two battery strings are common the isolated Blue Pill sensor could measure three more voltages.</w:t>
+        <w:t xml:space="preserve"> used for polling the POD.  </w:t>
+      </w:r>
+      <w:r>
+        <w:rPr>
+          <w:rFonts w:ascii="Liberation Serif" w:hAnsi="Liberation Serif"/>
+          <w:b w:val="false"/>
+          <w:bCs w:val="false"/>
+          <w:sz w:val="24"/>
+          <w:szCs w:val="24"/>
+        </w:rPr>
+        <w:t xml:space="preserve">See </w:t>
+      </w:r>
+      <w:r>
+        <w:rPr>
+          <w:rFonts w:ascii="Courier New" w:hAnsi="Courier New"/>
+          <w:b w:val="false"/>
+          <w:bCs w:val="false"/>
+          <w:sz w:val="20"/>
+          <w:szCs w:val="20"/>
+        </w:rPr>
+        <w:t>contactor_idx_v_struct.c</w:t>
+      </w:r>
+      <w:r>
+        <w:rPr>
+          <w:rFonts w:ascii="Liberation Serif" w:hAnsi="Liberation Serif"/>
+          <w:b w:val="false"/>
+          <w:bCs w:val="false"/>
+          <w:sz w:val="24"/>
+          <w:szCs w:val="24"/>
+        </w:rPr>
+        <w:t>--</w:t>
+      </w:r>
+    </w:p>
+    <w:p>
+      <w:pPr>
+        <w:pStyle w:val="Normal"/>
+        <w:rPr>
+          <w:rFonts w:ascii="Liberation Serif" w:hAnsi="Liberation Serif"/>
+          <w:b w:val="false"/>
+          <w:b w:val="false"/>
+          <w:bCs w:val="false"/>
+          <w:sz w:val="24"/>
+          <w:szCs w:val="24"/>
+        </w:rPr>
+      </w:pPr>
+      <w:r>
+        <w:rPr>
+          <w:rFonts w:ascii="Liberation Serif" w:hAnsi="Liberation Serif"/>
+          <w:b w:val="false"/>
+          <w:bCs w:val="false"/>
+          <w:sz w:val="24"/>
+          <w:szCs w:val="24"/>
+        </w:rPr>
+      </w:r>
+    </w:p>
+    <w:p>
+      <w:pPr>
+        <w:pStyle w:val="Normal"/>
+        <w:rPr>
+          <w:rFonts w:ascii="Liberation Serif" w:hAnsi="Liberation Serif"/>
+          <w:b w:val="false"/>
+          <w:b w:val="false"/>
+          <w:bCs w:val="false"/>
+          <w:sz w:val="24"/>
+          <w:szCs w:val="24"/>
+        </w:rPr>
+      </w:pPr>
+      <w:r>
+        <w:rPr>
+          <w:rFonts w:ascii="Liberation Serif" w:hAnsi="Liberation Serif"/>
+          <w:b w:val="false"/>
+          <w:bCs w:val="false"/>
+          <w:sz w:val="24"/>
+          <w:szCs w:val="24"/>
+        </w:rPr>
+        <w:t xml:space="preserve">  </w:t>
+      </w:r>
+      <w:r>
+        <w:rPr>
+          <w:rFonts w:ascii="Courier New" w:hAnsi="Courier New"/>
+          <w:b w:val="false"/>
+          <w:bCs w:val="false"/>
+          <w:sz w:val="16"/>
+          <w:szCs w:val="16"/>
+        </w:rPr>
+        <w:t xml:space="preserve"> </w:t>
+      </w:r>
+      <w:r>
+        <w:rPr>
+          <w:rFonts w:ascii="Courier New" w:hAnsi="Courier New"/>
+          <w:b w:val="false"/>
+          <w:bCs w:val="false"/>
+          <w:sz w:val="16"/>
+          <w:szCs w:val="16"/>
+        </w:rPr>
+        <w:t>//                   CANID_HEX      CANID_NAME       CAN_MSG_FMT     DESCRIPTION</w:t>
+      </w:r>
+    </w:p>
+    <w:p>
+      <w:pPr>
+        <w:pStyle w:val="Normal"/>
+        <w:rPr>
+          <w:rFonts w:ascii="Courier New" w:hAnsi="Courier New"/>
+          <w:b w:val="false"/>
+          <w:b w:val="false"/>
+          <w:bCs w:val="false"/>
+          <w:sz w:val="16"/>
+          <w:szCs w:val="16"/>
+        </w:rPr>
+      </w:pPr>
+      <w:r>
+        <w:rPr>
+          <w:rFonts w:ascii="Courier New" w:hAnsi="Courier New"/>
+          <w:b w:val="false"/>
+          <w:bCs w:val="false"/>
+          <w:sz w:val="16"/>
+          <w:szCs w:val="16"/>
+        </w:rPr>
+        <w:t xml:space="preserve">   </w:t>
+      </w:r>
+      <w:r>
+        <w:rPr>
+          <w:rFonts w:ascii="Courier New" w:hAnsi="Courier New"/>
+          <w:b w:val="false"/>
+          <w:bCs w:val="false"/>
+          <w:sz w:val="16"/>
+          <w:szCs w:val="16"/>
+        </w:rPr>
+        <w:t>p-&gt;cid_msg1       = 0x50400000; // CANID_MSG_CNTCTR1V : FF_FF : Contactor1: poll response: High voltage1:Current sensor1</w:t>
+      </w:r>
+    </w:p>
+    <w:p>
+      <w:pPr>
+        <w:pStyle w:val="Normal"/>
+        <w:rPr>
+          <w:rFonts w:ascii="Courier New" w:hAnsi="Courier New"/>
+          <w:b w:val="false"/>
+          <w:b w:val="false"/>
+          <w:bCs w:val="false"/>
+          <w:sz w:val="16"/>
+          <w:szCs w:val="16"/>
+        </w:rPr>
+      </w:pPr>
+      <w:r>
+        <w:rPr>
+          <w:rFonts w:ascii="Courier New" w:hAnsi="Courier New"/>
+          <w:b w:val="false"/>
+          <w:bCs w:val="false"/>
+          <w:sz w:val="16"/>
+          <w:szCs w:val="16"/>
+        </w:rPr>
+        <w:t xml:space="preserve">   </w:t>
+      </w:r>
+      <w:r>
+        <w:rPr>
+          <w:rFonts w:ascii="Courier New" w:hAnsi="Courier New"/>
+          <w:b w:val="false"/>
+          <w:bCs w:val="false"/>
+          <w:sz w:val="16"/>
+          <w:szCs w:val="16"/>
+        </w:rPr>
+        <w:t>p-&gt;cid_msg2       = 0x50600000; // CANID_MSG_CNTCTR1A : FF_FF : Contactor1: poll response: battery gnd to: DMOC+, DMOC-</w:t>
+      </w:r>
+    </w:p>
+    <w:p>
+      <w:pPr>
+        <w:pStyle w:val="Normal"/>
+        <w:rPr>
+          <w:rFonts w:ascii="Liberation Serif" w:hAnsi="Liberation Serif"/>
+          <w:b w:val="false"/>
+          <w:b w:val="false"/>
+          <w:bCs w:val="false"/>
+          <w:sz w:val="24"/>
+          <w:szCs w:val="24"/>
+        </w:rPr>
+      </w:pPr>
+      <w:r>
+        <w:rPr>
+          <w:rFonts w:ascii="Liberation Serif" w:hAnsi="Liberation Serif"/>
+          <w:b w:val="false"/>
+          <w:bCs w:val="false"/>
+          <w:sz w:val="24"/>
+          <w:szCs w:val="24"/>
+        </w:rPr>
+      </w:r>
+    </w:p>
+    <w:p>
+      <w:pPr>
+        <w:pStyle w:val="Normal"/>
+        <w:rPr>
+          <w:rFonts w:ascii="Liberation Serif" w:hAnsi="Liberation Serif"/>
+          <w:b w:val="false"/>
+          <w:b w:val="false"/>
+          <w:bCs w:val="false"/>
+          <w:sz w:val="24"/>
+          <w:szCs w:val="24"/>
+        </w:rPr>
+      </w:pPr>
+      <w:r>
+        <w:rPr>
+          <w:rFonts w:ascii="Liberation Serif" w:hAnsi="Liberation Serif"/>
+          <w:b w:val="false"/>
+          <w:bCs w:val="false"/>
+          <w:sz w:val="24"/>
+          <w:szCs w:val="24"/>
+        </w:rPr>
+        <w:t xml:space="preserve">One is for battery string voltage 1 and battery current 1 and the other for </w:t>
+      </w:r>
+      <w:r>
+        <w:rPr>
+          <w:rFonts w:ascii="Liberation Serif" w:hAnsi="Liberation Serif"/>
+          <w:b w:val="false"/>
+          <w:bCs w:val="false"/>
+          <w:sz w:val="24"/>
+          <w:szCs w:val="24"/>
+        </w:rPr>
+        <w:t>voltages between battery ground and DMOC+, DMOC-</w:t>
+      </w:r>
+      <w:r>
+        <w:rPr>
+          <w:rFonts w:ascii="Liberation Serif" w:hAnsi="Liberation Serif"/>
+          <w:b w:val="false"/>
+          <w:bCs w:val="false"/>
+          <w:sz w:val="24"/>
+          <w:szCs w:val="24"/>
+        </w:rPr>
+        <w:t xml:space="preserve">.  These are sent in an eight byte payload as a pair of floats </w:t>
+      </w:r>
+      <w:r>
+        <w:rPr>
+          <w:rFonts w:ascii="Liberation Serif" w:hAnsi="Liberation Serif"/>
+          <w:b w:val="false"/>
+          <w:bCs w:val="false"/>
+          <w:sz w:val="24"/>
+          <w:szCs w:val="24"/>
+        </w:rPr>
+        <w:t>with units</w:t>
+      </w:r>
+      <w:r>
+        <w:rPr>
+          <w:rFonts w:ascii="Liberation Serif" w:hAnsi="Liberation Serif"/>
+          <w:b w:val="false"/>
+          <w:bCs w:val="false"/>
+          <w:sz w:val="24"/>
+          <w:szCs w:val="24"/>
+        </w:rPr>
+        <w:t>, volt</w:t>
+      </w:r>
+      <w:r>
+        <w:rPr>
+          <w:rFonts w:ascii="Liberation Serif" w:hAnsi="Liberation Serif"/>
+          <w:b w:val="false"/>
+          <w:bCs w:val="false"/>
+          <w:sz w:val="24"/>
+          <w:szCs w:val="24"/>
+        </w:rPr>
+        <w:t>s</w:t>
+      </w:r>
+      <w:r>
+        <w:rPr>
+          <w:rFonts w:ascii="Liberation Serif" w:hAnsi="Liberation Serif"/>
+          <w:b w:val="false"/>
+          <w:bCs w:val="false"/>
+          <w:sz w:val="24"/>
+          <w:szCs w:val="24"/>
+        </w:rPr>
+        <w:t xml:space="preserve"> &amp; </w:t>
+      </w:r>
+      <w:r>
+        <w:rPr>
+          <w:rFonts w:ascii="Liberation Serif" w:hAnsi="Liberation Serif"/>
+          <w:b w:val="false"/>
+          <w:bCs w:val="false"/>
+          <w:sz w:val="24"/>
+          <w:szCs w:val="24"/>
+        </w:rPr>
+        <w:t>amps</w:t>
+      </w:r>
+      <w:r>
+        <w:rPr>
+          <w:rFonts w:ascii="Liberation Serif" w:hAnsi="Liberation Serif"/>
+          <w:b w:val="false"/>
+          <w:bCs w:val="false"/>
+          <w:sz w:val="24"/>
+          <w:szCs w:val="24"/>
+        </w:rPr>
+        <w:t>.</w:t>
       </w:r>
     </w:p>
     <w:p>
@@ -6901,7 +7193,149 @@
           <w:sz w:val="24"/>
           <w:szCs w:val="24"/>
         </w:rPr>
-        <w:t>Heartbeat messages are the same format as the Polled msgs.</w:t>
+        <w:t xml:space="preserve">Heartbeat messages </w:t>
+      </w:r>
+      <w:r>
+        <w:rPr>
+          <w:rFonts w:ascii="Liberation Serif" w:hAnsi="Liberation Serif"/>
+          <w:b w:val="false"/>
+          <w:bCs w:val="false"/>
+          <w:sz w:val="24"/>
+          <w:szCs w:val="24"/>
+        </w:rPr>
+        <w:t>have</w:t>
+      </w:r>
+      <w:r>
+        <w:rPr>
+          <w:rFonts w:ascii="Liberation Serif" w:hAnsi="Liberation Serif"/>
+          <w:b w:val="false"/>
+          <w:bCs w:val="false"/>
+          <w:sz w:val="24"/>
+          <w:szCs w:val="24"/>
+        </w:rPr>
+        <w:t xml:space="preserve"> the same </w:t>
+      </w:r>
+      <w:r>
+        <w:rPr>
+          <w:rFonts w:ascii="Liberation Serif" w:hAnsi="Liberation Serif"/>
+          <w:b w:val="false"/>
+          <w:bCs w:val="false"/>
+          <w:sz w:val="24"/>
+          <w:szCs w:val="24"/>
+        </w:rPr>
+        <w:t xml:space="preserve">payload </w:t>
+      </w:r>
+      <w:r>
+        <w:rPr>
+          <w:rFonts w:ascii="Liberation Serif" w:hAnsi="Liberation Serif"/>
+          <w:b w:val="false"/>
+          <w:bCs w:val="false"/>
+          <w:sz w:val="24"/>
+          <w:szCs w:val="24"/>
+        </w:rPr>
+        <w:t xml:space="preserve">format as the Polled msgs, </w:t>
+      </w:r>
+      <w:r>
+        <w:rPr>
+          <w:rFonts w:ascii="Liberation Serif" w:hAnsi="Liberation Serif"/>
+          <w:b w:val="false"/>
+          <w:bCs w:val="false"/>
+          <w:sz w:val="24"/>
+          <w:szCs w:val="24"/>
+        </w:rPr>
+        <w:t>but lower priority CAN ids.</w:t>
+      </w:r>
+    </w:p>
+    <w:p>
+      <w:pPr>
+        <w:pStyle w:val="Normal"/>
+        <w:rPr>
+          <w:rFonts w:ascii="Liberation Serif" w:hAnsi="Liberation Serif"/>
+          <w:b w:val="false"/>
+          <w:b w:val="false"/>
+          <w:bCs w:val="false"/>
+          <w:sz w:val="24"/>
+          <w:szCs w:val="24"/>
+        </w:rPr>
+      </w:pPr>
+      <w:r>
+        <w:rPr>
+          <w:rFonts w:ascii="Liberation Serif" w:hAnsi="Liberation Serif"/>
+          <w:b w:val="false"/>
+          <w:bCs w:val="false"/>
+          <w:sz w:val="24"/>
+          <w:szCs w:val="24"/>
+        </w:rPr>
+      </w:r>
+    </w:p>
+    <w:p>
+      <w:pPr>
+        <w:pStyle w:val="Normal"/>
+        <w:rPr>
+          <w:rFonts w:ascii="Courier New" w:hAnsi="Courier New"/>
+          <w:b w:val="false"/>
+          <w:b w:val="false"/>
+          <w:bCs w:val="false"/>
+          <w:sz w:val="16"/>
+          <w:szCs w:val="16"/>
+        </w:rPr>
+      </w:pPr>
+      <w:r>
+        <w:rPr>
+          <w:rFonts w:ascii="Courier New" w:hAnsi="Courier New"/>
+          <w:b w:val="false"/>
+          <w:bCs w:val="false"/>
+          <w:sz w:val="16"/>
+          <w:szCs w:val="16"/>
+        </w:rPr>
+        <w:tab/>
+        <w:t>p-&gt;cid_hb1        = 0xFF800000; // CANID_HB_CNTCTR1V  : FF_FF : Contactor1: Heartbeat: High voltage1:Current sensor1</w:t>
+      </w:r>
+    </w:p>
+    <w:p>
+      <w:pPr>
+        <w:pStyle w:val="Normal"/>
+        <w:rPr>
+          <w:rFonts w:ascii="Courier New" w:hAnsi="Courier New"/>
+          <w:b w:val="false"/>
+          <w:b w:val="false"/>
+          <w:bCs w:val="false"/>
+          <w:sz w:val="16"/>
+          <w:szCs w:val="16"/>
+        </w:rPr>
+      </w:pPr>
+      <w:r>
+        <w:rPr>
+          <w:rFonts w:ascii="Courier New" w:hAnsi="Courier New"/>
+          <w:b w:val="false"/>
+          <w:bCs w:val="false"/>
+          <w:sz w:val="16"/>
+          <w:szCs w:val="16"/>
+        </w:rPr>
+        <w:tab/>
+        <w:t>p-&gt;cid_hb2        = 0xFF000000; // CANID_HB_CNTCTR1A  : FF_FF : Contactor1: Heartbeat: High voltage2:Current sensor2</w:t>
+      </w:r>
+    </w:p>
+    <w:p>
+      <w:pPr>
+        <w:pStyle w:val="Normal"/>
+        <w:rPr>
+          <w:rFonts w:ascii="Courier New" w:hAnsi="Courier New"/>
+          <w:b w:val="false"/>
+          <w:b w:val="false"/>
+          <w:bCs w:val="false"/>
+          <w:sz w:val="16"/>
+          <w:szCs w:val="16"/>
+        </w:rPr>
+      </w:pPr>
+      <w:r>
+        <w:rPr>
+          <w:rFonts w:ascii="Courier New" w:hAnsi="Courier New"/>
+          <w:b w:val="false"/>
+          <w:bCs w:val="false"/>
+          <w:sz w:val="16"/>
+          <w:szCs w:val="16"/>
+        </w:rPr>
       </w:r>
     </w:p>
     <w:p>
@@ -7147,6 +7581,28 @@
           <w:szCs w:val="24"/>
         </w:rPr>
         <w:t>The response sends the current status.  It is sent in response to each incoming keepalive msg and also whenever the state changes.  If the keepalive msgs cease the keepalive timer timeout causes a status msg to be sent, making it like a heartbeat msg with the status.</w:t>
+      </w:r>
+    </w:p>
+    <w:p>
+      <w:pPr>
+        <w:pStyle w:val="Normal"/>
+        <w:rPr>
+          <w:rFonts w:ascii="Liberation Serif" w:hAnsi="Liberation Serif"/>
+          <w:b w:val="false"/>
+          <w:b w:val="false"/>
+          <w:bCs w:val="false"/>
+          <w:sz w:val="24"/>
+          <w:szCs w:val="24"/>
+        </w:rPr>
+      </w:pPr>
+      <w:r>
+        <w:rPr>
+          <w:rFonts w:ascii="Liberation Serif" w:hAnsi="Liberation Serif"/>
+          <w:b w:val="false"/>
+          <w:bCs w:val="false"/>
+          <w:sz w:val="24"/>
+          <w:szCs w:val="24"/>
+        </w:rPr>
       </w:r>
     </w:p>
     <w:p>

</xml_diff>

<commit_message>
save and backup latest
</commit_message>
<xml_diff>
--- a/docs/ContactorTask.docx
+++ b/docs/ContactorTask.docx
@@ -124,6 +124,49 @@
           <w:bCs/>
         </w:rPr>
         <w:t>B. Hardware</w:t>
+      </w:r>
+    </w:p>
+    <w:p>
+      <w:pPr>
+        <w:pStyle w:val="Normal"/>
+        <w:rPr>
+          <w:b/>
+          <w:b/>
+          <w:bCs/>
+        </w:rPr>
+      </w:pPr>
+      <w:r>
+        <w:rPr>
+          <w:b/>
+          <w:bCs/>
+        </w:rPr>
+      </w:r>
+    </w:p>
+    <w:p>
+      <w:pPr>
+        <w:pStyle w:val="Normal"/>
+        <w:rPr>
+          <w:b w:val="false"/>
+          <w:b w:val="false"/>
+          <w:bCs w:val="false"/>
+        </w:rPr>
+      </w:pPr>
+      <w:r>
+        <w:rPr>
+          <w:b w:val="false"/>
+          <w:bCs w:val="false"/>
+        </w:rPr>
+        <w:t xml:space="preserve">The program is based on the pcb  in the directory which is a motherboard for the Blue Pill module-- </w:t>
+      </w:r>
+      <w:r>
+        <w:rPr>
+          <w:rFonts w:ascii="Courier New" w:hAnsi="Courier New"/>
+          <w:b w:val="false"/>
+          <w:bCs w:val="false"/>
+          <w:sz w:val="20"/>
+          <w:szCs w:val="20"/>
+        </w:rPr>
+        <w:t>~/GliderWinchCommons/embed/svn_sensor/hw/trunk/eagle/f103Ard</w:t>
       </w:r>
     </w:p>
     <w:p>

</xml_diff>

<commit_message>
started revisions of docs. one contactor mode seems-to-work
</commit_message>
<xml_diff>
--- a/docs/ContactorTask.docx
+++ b/docs/ContactorTask.docx
@@ -35,23 +35,45 @@
       </w:pPr>
       <w:r>
         <w:rPr/>
-        <w:t xml:space="preserve">The objective </w:t>
-      </w:r>
-      <w:r>
-        <w:rPr/>
-        <w:t xml:space="preserve">of the contactor “project” (project in the STM32CubeMX terminology)  </w:t>
-      </w:r>
-      <w:r>
-        <w:rPr/>
-        <w:t xml:space="preserve">is to control the contactors that connect the battery string to the motor inverter (DMOC).  A key part of this is pre-charging the DMOC capacitor so that when the contactor is closed the current surge is </w:t>
-      </w:r>
-      <w:r>
-        <w:rPr/>
-        <w:t>with the limits of the contactor contact rating</w:t>
-      </w:r>
-      <w:r>
-        <w:rPr/>
-        <w:t xml:space="preserve">.  </w:t>
+        <w:t xml:space="preserve">The objective of the contactor “project” (project in the STM32CubeMX terminology)  is to control the contactors that connect the battery string to the motor inverter (DMOC).  A key part of this is pre-charging the DMOC capacitor so that when the contactor is closed the current surge is with the limits of the contactor contact rating.  </w:t>
+      </w:r>
+    </w:p>
+    <w:p>
+      <w:pPr>
+        <w:pStyle w:val="Normal"/>
+        <w:rPr/>
+      </w:pPr>
+      <w:r>
+        <w:rPr/>
+      </w:r>
+    </w:p>
+    <w:p>
+      <w:pPr>
+        <w:pStyle w:val="Normal"/>
+        <w:rPr/>
+      </w:pPr>
+      <w:r>
+        <w:rPr/>
+        <w:t>Two modes are accommodated. A two contactor mode is based on two contactors. Contactor #1 connects the battery string to the DMOC plus. Contactor  #2 connects the DMOC minus to the battery string minus. The pre-charge resistor is across contactor #2 contacts and when it is closed it shorts the pre-charge resistor.</w:t>
+      </w:r>
+    </w:p>
+    <w:p>
+      <w:pPr>
+        <w:pStyle w:val="Normal"/>
+        <w:rPr/>
+      </w:pPr>
+      <w:r>
+        <w:rPr/>
+      </w:r>
+    </w:p>
+    <w:p>
+      <w:pPr>
+        <w:pStyle w:val="Normal"/>
+        <w:rPr/>
+      </w:pPr>
+      <w:r>
+        <w:rPr/>
+        <w:t>The one contactor mode has one contactor (designated #1) and a small pre-charge relay (designated #2). The pre-charge relay connects the battery string to the DMOC plus via a pre-charge resistor. When the DMOC capacitor is charged sufficiently, the contactor is closed. The DMOC minus connects directly to the battery string minus.</w:t>
       </w:r>
     </w:p>
     <w:p>
@@ -89,15 +111,15 @@
       </w:pPr>
       <w:r>
         <w:rPr/>
-        <w:t xml:space="preserve">This task organization is based on using STM32CubeMX and FreeRTOS, and </w:t>
-      </w:r>
-      <w:r>
-        <w:rPr/>
-        <w:t>be</w:t>
-      </w:r>
-      <w:r>
-        <w:rPr/>
-        <w:t xml:space="preserve"> event driven.</w:t>
+        <w:t xml:space="preserve">This </w:t>
+      </w:r>
+      <w:r>
+        <w:rPr/>
+        <w:t>project</w:t>
+      </w:r>
+      <w:r>
+        <w:rPr/>
+        <w:t xml:space="preserve"> organization is based on using STM32CubeMX and FreeRTOS, and be event driven.</w:t>
       </w:r>
     </w:p>
     <w:p>
@@ -145,18 +167,51 @@
     <w:p>
       <w:pPr>
         <w:pStyle w:val="Normal"/>
-        <w:rPr>
-          <w:b w:val="false"/>
-          <w:b w:val="false"/>
-          <w:bCs w:val="false"/>
-        </w:rPr>
-      </w:pPr>
-      <w:r>
-        <w:rPr>
-          <w:b w:val="false"/>
-          <w:bCs w:val="false"/>
-        </w:rPr>
-        <w:t xml:space="preserve">The program is based on the pcb  in the directory which is a motherboard for the Blue Pill module-- </w:t>
+        <w:rPr/>
+      </w:pPr>
+      <w:r>
+        <w:rPr>
+          <w:b w:val="false"/>
+          <w:bCs w:val="false"/>
+        </w:rPr>
+        <w:t xml:space="preserve">The program is based on the </w:t>
+      </w:r>
+      <w:r>
+        <w:rPr>
+          <w:b w:val="false"/>
+          <w:bCs w:val="false"/>
+          <w:sz w:val="20"/>
+          <w:szCs w:val="20"/>
+        </w:rPr>
+        <w:t>f103Ard</w:t>
+      </w:r>
+      <w:r>
+        <w:rPr>
+          <w:b w:val="false"/>
+          <w:bCs w:val="false"/>
+        </w:rPr>
+        <w:t xml:space="preserve"> pcb</w:t>
+      </w:r>
+      <w:r>
+        <w:rPr>
+          <w:b w:val="false"/>
+          <w:bCs w:val="false"/>
+        </w:rPr>
+        <w:t xml:space="preserve">  in the </w:t>
+      </w:r>
+      <w:r>
+        <w:rPr>
+          <w:b w:val="false"/>
+          <w:bCs w:val="false"/>
+        </w:rPr>
+        <w:t xml:space="preserve">following </w:t>
+      </w:r>
+      <w:r>
+        <w:rPr>
+          <w:b w:val="false"/>
+          <w:bCs w:val="false"/>
+        </w:rPr>
+        <w:t xml:space="preserve">directory which is a motherboard for the Blue Pill module-- </w:t>
       </w:r>
       <w:r>
         <w:rPr>
@@ -172,24 +227,1836 @@
     <w:p>
       <w:pPr>
         <w:pStyle w:val="Normal"/>
-        <w:rPr/>
-      </w:pPr>
-      <w:r>
-        <w:rPr/>
-      </w:r>
-    </w:p>
-    <w:p>
-      <w:pPr>
-        <w:pStyle w:val="Normal"/>
-        <w:rPr/>
-      </w:pPr>
-      <w:r>
-        <w:rPr/>
+        <w:rPr>
+          <w:rFonts w:ascii="Courier New" w:hAnsi="Courier New"/>
+          <w:b w:val="false"/>
+          <w:b w:val="false"/>
+          <w:bCs w:val="false"/>
+          <w:sz w:val="20"/>
+          <w:szCs w:val="20"/>
+        </w:rPr>
+      </w:pPr>
+      <w:r>
+        <w:rPr/>
+      </w:r>
+    </w:p>
+    <w:p>
+      <w:pPr>
+        <w:pStyle w:val="Normal"/>
+        <w:rPr>
+          <w:rFonts w:ascii="Liberation Serif" w:hAnsi="Liberation Serif"/>
+          <w:sz w:val="24"/>
+          <w:szCs w:val="24"/>
+        </w:rPr>
+      </w:pPr>
+      <w:r>
+        <w:rPr>
+          <w:rFonts w:ascii="Liberation Serif" w:hAnsi="Liberation Serif"/>
+          <w:b w:val="false"/>
+          <w:bCs w:val="false"/>
+          <w:sz w:val="24"/>
+          <w:szCs w:val="24"/>
+        </w:rPr>
+        <w:t xml:space="preserve">Three additional boards are connected to the </w:t>
+      </w:r>
+      <w:r>
+        <w:rPr>
+          <w:rFonts w:ascii="Courier New" w:hAnsi="Courier New"/>
+          <w:b w:val="false"/>
+          <w:bCs w:val="false"/>
+          <w:sz w:val="20"/>
+          <w:szCs w:val="20"/>
+        </w:rPr>
+        <w:t>f103Ard</w:t>
+      </w:r>
+      <w:r>
+        <w:rPr>
+          <w:rFonts w:ascii="Liberation Serif" w:hAnsi="Liberation Serif"/>
+          <w:b w:val="false"/>
+          <w:bCs w:val="false"/>
+          <w:sz w:val="24"/>
+          <w:szCs w:val="24"/>
+        </w:rPr>
+        <w:t xml:space="preserve"> board: two </w:t>
+      </w:r>
+      <w:r>
+        <w:rPr>
+          <w:rFonts w:ascii="Courier New" w:hAnsi="Courier New"/>
+          <w:b w:val="false"/>
+          <w:bCs w:val="false"/>
+          <w:sz w:val="20"/>
+          <w:szCs w:val="20"/>
+        </w:rPr>
+        <w:t>fethe</w:t>
+      </w:r>
+      <w:r>
+        <w:rPr>
+          <w:rFonts w:ascii="Liberation Serif" w:hAnsi="Liberation Serif"/>
+          <w:b w:val="false"/>
+          <w:bCs w:val="false"/>
+          <w:sz w:val="24"/>
+          <w:szCs w:val="24"/>
+        </w:rPr>
+        <w:t xml:space="preserve"> sub-boards which hold the isolated FET driver and FET for driving the contactor coil, and one custom module constructed on a perf-board with a Blue Pill module for isolated measurement of voltages of battery string and DMOC input.</w:t>
+      </w:r>
+    </w:p>
+    <w:p>
+      <w:pPr>
+        <w:pStyle w:val="Normal"/>
+        <w:rPr>
+          <w:b w:val="false"/>
+          <w:b w:val="false"/>
+          <w:bCs w:val="false"/>
+        </w:rPr>
+      </w:pPr>
+      <w:r>
+        <w:rPr>
+          <w:rFonts w:ascii="Liberation Serif" w:hAnsi="Liberation Serif"/>
+          <w:sz w:val="24"/>
+          <w:szCs w:val="24"/>
+        </w:rPr>
+      </w:r>
+    </w:p>
+    <w:p>
+      <w:pPr>
+        <w:pStyle w:val="Normal"/>
+        <w:rPr>
+          <w:rFonts w:ascii="Liberation Serif" w:hAnsi="Liberation Serif"/>
+          <w:sz w:val="24"/>
+          <w:szCs w:val="24"/>
+        </w:rPr>
+      </w:pPr>
+      <w:r>
+        <w:rPr>
+          <w:rFonts w:ascii="Liberation Serif" w:hAnsi="Liberation Serif"/>
+          <w:b w:val="false"/>
+          <w:bCs w:val="false"/>
+          <w:sz w:val="24"/>
+          <w:szCs w:val="24"/>
+        </w:rPr>
+        <w:t>1.  f103ARd—Blue Pill Motherboard</w:t>
+      </w:r>
+    </w:p>
+    <w:p>
+      <w:pPr>
+        <w:pStyle w:val="Normal"/>
+        <w:rPr>
+          <w:b w:val="false"/>
+          <w:b w:val="false"/>
+          <w:bCs w:val="false"/>
+        </w:rPr>
+      </w:pPr>
+      <w:r>
+        <w:rPr>
+          <w:rFonts w:ascii="Liberation Serif" w:hAnsi="Liberation Serif"/>
+          <w:sz w:val="24"/>
+          <w:szCs w:val="24"/>
+        </w:rPr>
+      </w:r>
+    </w:p>
+    <w:p>
+      <w:pPr>
+        <w:pStyle w:val="Normal"/>
+        <w:rPr>
+          <w:rFonts w:ascii="Liberation Serif" w:hAnsi="Liberation Serif"/>
+          <w:sz w:val="24"/>
+          <w:szCs w:val="24"/>
+        </w:rPr>
+      </w:pPr>
+      <w:r>
+        <w:rPr>
+          <w:rFonts w:ascii="Liberation Serif" w:hAnsi="Liberation Serif"/>
+          <w:b w:val="false"/>
+          <w:bCs w:val="false"/>
+          <w:sz w:val="24"/>
+          <w:szCs w:val="24"/>
+        </w:rPr>
+        <w:t>The eagle files for this board can be found in--</w:t>
+      </w:r>
+    </w:p>
+    <w:p>
+      <w:pPr>
+        <w:pStyle w:val="Normal"/>
+        <w:rPr>
+          <w:rFonts w:ascii="Courier New" w:hAnsi="Courier New"/>
+          <w:sz w:val="20"/>
+          <w:szCs w:val="20"/>
+        </w:rPr>
+      </w:pPr>
+      <w:r>
+        <w:rPr>
+          <w:rFonts w:ascii="Courier New" w:hAnsi="Courier New"/>
+          <w:b w:val="false"/>
+          <w:bCs w:val="false"/>
+          <w:sz w:val="20"/>
+          <w:szCs w:val="20"/>
+        </w:rPr>
+        <w:t>~/GliderWinchCommons/embed/svn_sensor/hw/trunk/eagle/f103Ard</w:t>
+      </w:r>
+    </w:p>
+    <w:p>
+      <w:pPr>
+        <w:pStyle w:val="Normal"/>
+        <w:rPr>
+          <w:b w:val="false"/>
+          <w:b w:val="false"/>
+          <w:bCs w:val="false"/>
+        </w:rPr>
+      </w:pPr>
+      <w:r>
+        <w:rPr>
+          <w:rFonts w:ascii="Liberation Serif" w:hAnsi="Liberation Serif"/>
+          <w:sz w:val="24"/>
+          <w:szCs w:val="24"/>
+        </w:rPr>
+      </w:r>
+    </w:p>
+    <w:p>
+      <w:pPr>
+        <w:pStyle w:val="Normal"/>
+        <w:rPr>
+          <w:rFonts w:ascii="Liberation Serif" w:hAnsi="Liberation Serif"/>
+          <w:sz w:val="24"/>
+          <w:szCs w:val="24"/>
+        </w:rPr>
+      </w:pPr>
+      <w:r>
+        <w:rPr>
+          <w:rFonts w:ascii="Liberation Serif" w:hAnsi="Liberation Serif"/>
+          <w:b w:val="false"/>
+          <w:bCs w:val="false"/>
+          <w:sz w:val="24"/>
+          <w:szCs w:val="24"/>
+        </w:rPr>
+        <w:t>A key reference to the board usage is in the following--</w:t>
+      </w:r>
+    </w:p>
+    <w:p>
+      <w:pPr>
+        <w:pStyle w:val="Normal"/>
+        <w:rPr>
+          <w:rFonts w:ascii="Courier New" w:hAnsi="Courier New"/>
+          <w:sz w:val="20"/>
+          <w:szCs w:val="20"/>
+        </w:rPr>
+      </w:pPr>
+      <w:r>
+        <w:rPr>
+          <w:rFonts w:ascii="Courier New" w:hAnsi="Courier New"/>
+          <w:b w:val="false"/>
+          <w:bCs w:val="false"/>
+          <w:sz w:val="20"/>
+          <w:szCs w:val="20"/>
+        </w:rPr>
+        <w:t>~/GliderWinchItems/contactor/R</w:t>
+      </w:r>
+      <w:r>
+        <w:rPr>
+          <w:rFonts w:ascii="Courier New" w:hAnsi="Courier New"/>
+          <w:b w:val="false"/>
+          <w:bCs w:val="false"/>
+          <w:sz w:val="20"/>
+          <w:szCs w:val="20"/>
+        </w:rPr>
+        <w:t>EADME.pins</w:t>
+      </w:r>
+    </w:p>
+    <w:p>
+      <w:pPr>
+        <w:pStyle w:val="Normal"/>
+        <w:rPr>
+          <w:b w:val="false"/>
+          <w:b w:val="false"/>
+          <w:bCs w:val="false"/>
+        </w:rPr>
+      </w:pPr>
+      <w:r>
+        <w:rPr>
+          <w:rFonts w:ascii="Liberation Serif" w:hAnsi="Liberation Serif"/>
+          <w:sz w:val="24"/>
+          <w:szCs w:val="24"/>
+        </w:rPr>
+      </w:r>
+    </w:p>
+    <w:p>
+      <w:pPr>
+        <w:pStyle w:val="Normal"/>
+        <w:rPr>
+          <w:rFonts w:ascii="Liberation Serif" w:hAnsi="Liberation Serif"/>
+          <w:sz w:val="24"/>
+          <w:szCs w:val="24"/>
+        </w:rPr>
+      </w:pPr>
+      <w:r>
+        <w:rPr>
+          <w:rFonts w:ascii="Liberation Serif" w:hAnsi="Liberation Serif"/>
+          <w:b w:val="false"/>
+          <w:bCs w:val="false"/>
+          <w:sz w:val="24"/>
+          <w:szCs w:val="24"/>
+        </w:rPr>
+        <w:t xml:space="preserve">Some modifications have been made to the board. </w:t>
+      </w:r>
+    </w:p>
+    <w:p>
+      <w:pPr>
+        <w:pStyle w:val="Normal"/>
+        <w:rPr>
+          <w:b w:val="false"/>
+          <w:b w:val="false"/>
+          <w:bCs w:val="false"/>
+        </w:rPr>
+      </w:pPr>
+      <w:r>
+        <w:rPr>
+          <w:rFonts w:ascii="Liberation Serif" w:hAnsi="Liberation Serif"/>
+          <w:sz w:val="24"/>
+          <w:szCs w:val="24"/>
+        </w:rPr>
+      </w:r>
+    </w:p>
+    <w:p>
+      <w:pPr>
+        <w:pStyle w:val="Normal"/>
+        <w:rPr>
+          <w:rFonts w:ascii="Liberation Serif" w:hAnsi="Liberation Serif"/>
+          <w:sz w:val="24"/>
+          <w:szCs w:val="24"/>
+        </w:rPr>
+      </w:pPr>
+      <w:r>
+        <w:rPr>
+          <w:rFonts w:ascii="Liberation Serif" w:hAnsi="Liberation Serif"/>
+          <w:b w:val="false"/>
+          <w:bCs w:val="false"/>
+          <w:sz w:val="24"/>
+          <w:szCs w:val="24"/>
+        </w:rPr>
+        <w:t>The connector arrangement, top view, with CAN RJ 45 jacks at the lower left hand--</w:t>
+      </w:r>
+    </w:p>
+    <w:p>
+      <w:pPr>
+        <w:pStyle w:val="Normal"/>
+        <w:rPr>
+          <w:b w:val="false"/>
+          <w:b w:val="false"/>
+          <w:bCs w:val="false"/>
+        </w:rPr>
+      </w:pPr>
+      <w:r>
+        <w:rPr>
+          <w:rFonts w:ascii="Liberation Serif" w:hAnsi="Liberation Serif"/>
+          <w:sz w:val="24"/>
+          <w:szCs w:val="24"/>
+        </w:rPr>
+      </w:r>
+    </w:p>
+    <w:p>
+      <w:pPr>
+        <w:pStyle w:val="Normal"/>
+        <w:rPr>
+          <w:rFonts w:ascii="Liberation Serif" w:hAnsi="Liberation Serif"/>
+          <w:sz w:val="24"/>
+          <w:szCs w:val="24"/>
+        </w:rPr>
+      </w:pPr>
+      <w:r>
+        <w:rPr>
+          <w:rFonts w:ascii="Liberation Serif" w:hAnsi="Liberation Serif"/>
+          <w:b w:val="false"/>
+          <w:bCs w:val="false"/>
+          <w:sz w:val="24"/>
+          <w:szCs w:val="24"/>
+        </w:rPr>
+        <w:t xml:space="preserve">a) </w:t>
+      </w:r>
+      <w:r>
+        <w:rPr>
+          <w:rFonts w:ascii="Liberation Serif" w:hAnsi="Liberation Serif"/>
+          <w:b w:val="false"/>
+          <w:bCs w:val="false"/>
+          <w:sz w:val="24"/>
+          <w:szCs w:val="24"/>
+        </w:rPr>
+        <w:t>Serial port: a</w:t>
+      </w:r>
+      <w:r>
+        <w:rPr>
+          <w:rFonts w:ascii="Liberation Serif" w:hAnsi="Liberation Serif"/>
+          <w:b w:val="false"/>
+          <w:bCs w:val="false"/>
+          <w:sz w:val="24"/>
+          <w:szCs w:val="24"/>
+        </w:rPr>
+        <w:t xml:space="preserve">bove the dc-dc switcher module, is a six pin header for FTDI type uart&lt;-&gt;usb, used for debugging and console monitoring. </w:t>
+      </w:r>
+    </w:p>
+    <w:p>
+      <w:pPr>
+        <w:pStyle w:val="Normal"/>
+        <w:rPr/>
+      </w:pPr>
+      <w:r>
+        <w:rPr>
+          <w:rFonts w:ascii="Courier New" w:hAnsi="Courier New"/>
+          <w:b w:val="false"/>
+          <w:bCs w:val="false"/>
+          <w:sz w:val="20"/>
+          <w:szCs w:val="20"/>
+        </w:rPr>
+        <w:t>1) Gnd – rightmost pin</w:t>
+      </w:r>
+    </w:p>
+    <w:p>
+      <w:pPr>
+        <w:pStyle w:val="Normal"/>
+        <w:rPr/>
+      </w:pPr>
+      <w:r>
+        <w:rPr>
+          <w:rFonts w:ascii="Courier New" w:hAnsi="Courier New"/>
+          <w:b w:val="false"/>
+          <w:bCs w:val="false"/>
+          <w:sz w:val="20"/>
+          <w:szCs w:val="20"/>
+        </w:rPr>
+        <w:t>2) nc</w:t>
+      </w:r>
+    </w:p>
+    <w:p>
+      <w:pPr>
+        <w:pStyle w:val="Normal"/>
+        <w:rPr/>
+      </w:pPr>
+      <w:r>
+        <w:rPr>
+          <w:rFonts w:ascii="Courier New" w:hAnsi="Courier New"/>
+          <w:b w:val="false"/>
+          <w:bCs w:val="false"/>
+          <w:sz w:val="20"/>
+          <w:szCs w:val="20"/>
+        </w:rPr>
+        <w:t>3) nc</w:t>
+      </w:r>
+    </w:p>
+    <w:p>
+      <w:pPr>
+        <w:pStyle w:val="Normal"/>
+        <w:rPr/>
+      </w:pPr>
+      <w:r>
+        <w:rPr>
+          <w:rFonts w:ascii="Courier New" w:hAnsi="Courier New"/>
+          <w:b w:val="false"/>
+          <w:bCs w:val="false"/>
+          <w:sz w:val="20"/>
+          <w:szCs w:val="20"/>
+        </w:rPr>
+        <w:t>4) tx (on ftdi module)</w:t>
+      </w:r>
+    </w:p>
+    <w:p>
+      <w:pPr>
+        <w:pStyle w:val="Normal"/>
+        <w:rPr/>
+      </w:pPr>
+      <w:r>
+        <w:rPr>
+          <w:rFonts w:ascii="Courier New" w:hAnsi="Courier New"/>
+          <w:b w:val="false"/>
+          <w:bCs w:val="false"/>
+          <w:sz w:val="20"/>
+          <w:szCs w:val="20"/>
+        </w:rPr>
+        <w:t>5) rx (on ftdi module)</w:t>
+      </w:r>
+    </w:p>
+    <w:p>
+      <w:pPr>
+        <w:pStyle w:val="Normal"/>
+        <w:rPr/>
+      </w:pPr>
+      <w:r>
+        <w:rPr>
+          <w:rFonts w:ascii="Courier New" w:hAnsi="Courier New"/>
+          <w:b w:val="false"/>
+          <w:bCs w:val="false"/>
+          <w:sz w:val="20"/>
+          <w:szCs w:val="20"/>
+        </w:rPr>
+        <w:t>6) nc</w:t>
+      </w:r>
+    </w:p>
+    <w:p>
+      <w:pPr>
+        <w:pStyle w:val="Normal"/>
+        <w:rPr>
+          <w:rFonts w:ascii="Courier New" w:hAnsi="Courier New"/>
+          <w:b w:val="false"/>
+          <w:b w:val="false"/>
+          <w:bCs w:val="false"/>
+          <w:sz w:val="20"/>
+          <w:szCs w:val="20"/>
+        </w:rPr>
+      </w:pPr>
+      <w:r>
+        <w:rPr/>
+      </w:r>
+    </w:p>
+    <w:p>
+      <w:pPr>
+        <w:pStyle w:val="Normal"/>
+        <w:rPr>
+          <w:rFonts w:ascii="Liberation Serif" w:hAnsi="Liberation Serif"/>
+          <w:sz w:val="24"/>
+          <w:szCs w:val="24"/>
+        </w:rPr>
+      </w:pPr>
+      <w:r>
+        <w:rPr>
+          <w:rFonts w:ascii="Liberation Serif" w:hAnsi="Liberation Serif"/>
+          <w:b w:val="false"/>
+          <w:bCs w:val="false"/>
+          <w:sz w:val="24"/>
+          <w:szCs w:val="24"/>
+        </w:rPr>
+        <w:t xml:space="preserve">b) </w:t>
+      </w:r>
+      <w:r>
+        <w:rPr>
+          <w:rFonts w:ascii="Liberation Serif" w:hAnsi="Liberation Serif"/>
+          <w:b w:val="false"/>
+          <w:bCs w:val="false"/>
+          <w:sz w:val="24"/>
+          <w:szCs w:val="24"/>
+        </w:rPr>
+        <w:t>Programming port: 4 pin header at bottom of Blue Pill module</w:t>
+      </w:r>
+    </w:p>
+    <w:p>
+      <w:pPr>
+        <w:pStyle w:val="Normal"/>
+        <w:rPr>
+          <w:rFonts w:ascii="Courier New" w:hAnsi="Courier New"/>
+          <w:sz w:val="20"/>
+          <w:szCs w:val="20"/>
+        </w:rPr>
+      </w:pPr>
+      <w:r>
+        <w:rPr>
+          <w:rFonts w:ascii="Courier New" w:hAnsi="Courier New"/>
+          <w:b w:val="false"/>
+          <w:bCs w:val="false"/>
+          <w:sz w:val="20"/>
+          <w:szCs w:val="20"/>
+        </w:rPr>
+        <w:t>1) gnd – rightmost pin|connects to Discovery hdr pin 3</w:t>
+      </w:r>
+    </w:p>
+    <w:p>
+      <w:pPr>
+        <w:pStyle w:val="Normal"/>
+        <w:rPr>
+          <w:rFonts w:ascii="Courier New" w:hAnsi="Courier New"/>
+          <w:sz w:val="20"/>
+          <w:szCs w:val="20"/>
+        </w:rPr>
+      </w:pPr>
+      <w:r>
+        <w:rPr>
+          <w:rFonts w:ascii="Courier New" w:hAnsi="Courier New"/>
+          <w:b w:val="false"/>
+          <w:bCs w:val="false"/>
+          <w:sz w:val="20"/>
+          <w:szCs w:val="20"/>
+        </w:rPr>
+        <w:t>2)  – connects to Discovery hdr pin 2</w:t>
+      </w:r>
+    </w:p>
+    <w:p>
+      <w:pPr>
+        <w:pStyle w:val="Normal"/>
+        <w:rPr>
+          <w:rFonts w:ascii="Courier New" w:hAnsi="Courier New"/>
+          <w:sz w:val="20"/>
+          <w:szCs w:val="20"/>
+        </w:rPr>
+      </w:pPr>
+      <w:r>
+        <w:rPr>
+          <w:rFonts w:ascii="Courier New" w:hAnsi="Courier New"/>
+          <w:b w:val="false"/>
+          <w:bCs w:val="false"/>
+          <w:sz w:val="20"/>
+          <w:szCs w:val="20"/>
+        </w:rPr>
+        <w:t>3)  – connects to Discovery pin 4</w:t>
+      </w:r>
+    </w:p>
+    <w:p>
+      <w:pPr>
+        <w:pStyle w:val="Normal"/>
+        <w:rPr>
+          <w:rFonts w:ascii="Courier New" w:hAnsi="Courier New"/>
+          <w:sz w:val="20"/>
+          <w:szCs w:val="20"/>
+        </w:rPr>
+      </w:pPr>
+      <w:r>
+        <w:rPr>
+          <w:rFonts w:ascii="Courier New" w:hAnsi="Courier New"/>
+          <w:b w:val="false"/>
+          <w:bCs w:val="false"/>
+          <w:sz w:val="20"/>
+          <w:szCs w:val="20"/>
+        </w:rPr>
+        <w:t>4) +3.3v (not used if motherboard powered from CAN) | connects to Discovery 3.3v on 50 pin hdr, if 3.3v power needed.</w:t>
+      </w:r>
+    </w:p>
+    <w:p>
+      <w:pPr>
+        <w:pStyle w:val="Normal"/>
+        <w:rPr>
+          <w:b w:val="false"/>
+          <w:b w:val="false"/>
+          <w:bCs w:val="false"/>
+        </w:rPr>
+      </w:pPr>
+      <w:r>
+        <w:rPr>
+          <w:rFonts w:ascii="Courier New" w:hAnsi="Courier New"/>
+          <w:sz w:val="20"/>
+          <w:szCs w:val="20"/>
+        </w:rPr>
+      </w:r>
+    </w:p>
+    <w:p>
+      <w:pPr>
+        <w:pStyle w:val="Normal"/>
+        <w:rPr>
+          <w:rFonts w:ascii="Courier New" w:hAnsi="Courier New"/>
+          <w:sz w:val="20"/>
+          <w:szCs w:val="20"/>
+        </w:rPr>
+      </w:pPr>
+      <w:r>
+        <w:rPr>
+          <w:rFonts w:ascii="Courier New" w:hAnsi="Courier New"/>
+          <w:b w:val="false"/>
+          <w:bCs w:val="false"/>
+          <w:sz w:val="20"/>
+          <w:szCs w:val="20"/>
+        </w:rPr>
+        <w:t xml:space="preserve">Note: </w:t>
+      </w:r>
+    </w:p>
+    <w:p>
+      <w:pPr>
+        <w:pStyle w:val="Normal"/>
+        <w:rPr>
+          <w:rFonts w:ascii="Courier New" w:hAnsi="Courier New"/>
+          <w:sz w:val="20"/>
+          <w:szCs w:val="20"/>
+        </w:rPr>
+      </w:pPr>
+      <w:r>
+        <w:rPr>
+          <w:rFonts w:ascii="Courier New" w:hAnsi="Courier New"/>
+          <w:b w:val="false"/>
+          <w:bCs w:val="false"/>
+          <w:sz w:val="20"/>
+          <w:szCs w:val="20"/>
+        </w:rPr>
+        <w:t xml:space="preserve">- </w:t>
+        <w:tab/>
+        <w:t>The pin order of pins 2 &amp; 3 reverses between the Blue Pill and Discovery.</w:t>
+      </w:r>
+    </w:p>
+    <w:p>
+      <w:pPr>
+        <w:pStyle w:val="Normal"/>
+        <w:rPr>
+          <w:rFonts w:ascii="Courier New" w:hAnsi="Courier New"/>
+          <w:sz w:val="20"/>
+          <w:szCs w:val="20"/>
+        </w:rPr>
+      </w:pPr>
+      <w:r>
+        <w:rPr>
+          <w:rFonts w:ascii="Courier New" w:hAnsi="Courier New"/>
+          <w:b w:val="false"/>
+          <w:bCs w:val="false"/>
+          <w:sz w:val="20"/>
+          <w:szCs w:val="20"/>
+        </w:rPr>
+        <w:t>-</w:t>
+        <w:tab/>
+        <w:t>Discovery pins 1,5, 6 are not connected.</w:t>
+      </w:r>
+    </w:p>
+    <w:p>
+      <w:pPr>
+        <w:pStyle w:val="Normal"/>
+        <w:rPr>
+          <w:rFonts w:ascii="Courier New" w:hAnsi="Courier New"/>
+          <w:sz w:val="20"/>
+          <w:szCs w:val="20"/>
+        </w:rPr>
+      </w:pPr>
+      <w:r>
+        <w:rPr>
+          <w:rFonts w:ascii="Courier New" w:hAnsi="Courier New"/>
+          <w:b w:val="false"/>
+          <w:bCs w:val="false"/>
+          <w:sz w:val="20"/>
+          <w:szCs w:val="20"/>
+        </w:rPr>
+        <w:t>-</w:t>
+        <w:tab/>
+        <w:t>The two SWD jumpers are removed on the STLINK hdr</w:t>
+      </w:r>
+    </w:p>
+    <w:p>
+      <w:pPr>
+        <w:pStyle w:val="Normal"/>
+        <w:rPr>
+          <w:b w:val="false"/>
+          <w:b w:val="false"/>
+          <w:bCs w:val="false"/>
+        </w:rPr>
+      </w:pPr>
+      <w:r>
+        <w:rPr>
+          <w:rFonts w:ascii="Liberation Serif" w:hAnsi="Liberation Serif"/>
+          <w:sz w:val="24"/>
+          <w:szCs w:val="24"/>
+        </w:rPr>
+      </w:r>
+    </w:p>
+    <w:p>
+      <w:pPr>
+        <w:pStyle w:val="Normal"/>
+        <w:rPr/>
+      </w:pPr>
+      <w:r>
+        <w:rPr/>
+        <w:t>c) DMOC enable—three pin, keyed, approximately center</w:t>
+      </w:r>
+    </w:p>
+    <w:p>
+      <w:pPr>
+        <w:pStyle w:val="Normal"/>
+        <w:rPr/>
+      </w:pPr>
+      <w:r>
+        <w:rPr/>
+      </w:r>
+    </w:p>
+    <w:p>
+      <w:pPr>
+        <w:pStyle w:val="Normal"/>
+        <w:rPr/>
+      </w:pPr>
+      <w:r>
+        <w:rPr/>
+        <w:t>FET pull-down for DMOC hardware enable.</w:t>
+      </w:r>
+    </w:p>
+    <w:p>
+      <w:pPr>
+        <w:pStyle w:val="Normal"/>
+        <w:rPr>
+          <w:rFonts w:ascii="Courier New" w:hAnsi="Courier New"/>
+          <w:sz w:val="20"/>
+          <w:szCs w:val="20"/>
+        </w:rPr>
+      </w:pPr>
+      <w:r>
+        <w:rPr>
+          <w:rFonts w:ascii="Courier New" w:hAnsi="Courier New"/>
+          <w:sz w:val="20"/>
+          <w:szCs w:val="20"/>
+        </w:rPr>
+        <w:t>1) gnd</w:t>
+      </w:r>
+    </w:p>
+    <w:p>
+      <w:pPr>
+        <w:pStyle w:val="Normal"/>
+        <w:rPr>
+          <w:rFonts w:ascii="Courier New" w:hAnsi="Courier New"/>
+          <w:sz w:val="20"/>
+          <w:szCs w:val="20"/>
+        </w:rPr>
+      </w:pPr>
+      <w:r>
+        <w:rPr>
+          <w:rFonts w:ascii="Courier New" w:hAnsi="Courier New"/>
+          <w:sz w:val="20"/>
+          <w:szCs w:val="20"/>
+        </w:rPr>
+        <w:t>2) FET drain</w:t>
+      </w:r>
+    </w:p>
+    <w:p>
+      <w:pPr>
+        <w:pStyle w:val="Normal"/>
+        <w:rPr>
+          <w:rFonts w:ascii="Courier New" w:hAnsi="Courier New"/>
+          <w:sz w:val="20"/>
+          <w:szCs w:val="20"/>
+        </w:rPr>
+      </w:pPr>
+      <w:r>
+        <w:rPr>
+          <w:rFonts w:ascii="Courier New" w:hAnsi="Courier New"/>
+          <w:sz w:val="20"/>
+          <w:szCs w:val="20"/>
+        </w:rPr>
+        <w:t>3) available for diode in case pwm an inductive load used. The diode is not installed.</w:t>
+      </w:r>
+    </w:p>
+    <w:p>
+      <w:pPr>
+        <w:pStyle w:val="Normal"/>
+        <w:rPr/>
+      </w:pPr>
+      <w:r>
+        <w:rPr/>
+      </w:r>
+    </w:p>
+    <w:p>
+      <w:pPr>
+        <w:pStyle w:val="Normal"/>
+        <w:rPr/>
+      </w:pPr>
+      <w:r>
+        <w:rPr/>
+        <w:t>d) RJ11 jacks for external units</w:t>
+      </w:r>
+    </w:p>
+    <w:p>
+      <w:pPr>
+        <w:pStyle w:val="Normal"/>
+        <w:rPr>
+          <w:rFonts w:ascii="Courier New" w:hAnsi="Courier New"/>
+          <w:sz w:val="20"/>
+          <w:szCs w:val="20"/>
+        </w:rPr>
+      </w:pPr>
+      <w:r>
+        <w:rPr>
+          <w:rFonts w:ascii="Courier New" w:hAnsi="Courier New"/>
+          <w:sz w:val="20"/>
+          <w:szCs w:val="20"/>
+        </w:rPr>
+        <w:t xml:space="preserve">Top left: </w:t>
+        <w:tab/>
+        <w:t>isolated uart input from Blue Pill isolated high voltage sensor module</w:t>
+      </w:r>
+    </w:p>
+    <w:p>
+      <w:pPr>
+        <w:pStyle w:val="Normal"/>
+        <w:rPr>
+          <w:rFonts w:ascii="Courier New" w:hAnsi="Courier New"/>
+          <w:sz w:val="20"/>
+          <w:szCs w:val="20"/>
+        </w:rPr>
+      </w:pPr>
+      <w:r>
+        <w:rPr>
+          <w:rFonts w:ascii="Courier New" w:hAnsi="Courier New"/>
+          <w:sz w:val="20"/>
+          <w:szCs w:val="20"/>
+        </w:rPr>
+        <w:t xml:space="preserve">Top right: </w:t>
+        <w:tab/>
+        <w:t>Hall-effect current sensor for battery string current</w:t>
+      </w:r>
+    </w:p>
+    <w:p>
+      <w:pPr>
+        <w:pStyle w:val="Normal"/>
+        <w:rPr>
+          <w:rFonts w:ascii="Courier New" w:hAnsi="Courier New"/>
+          <w:sz w:val="20"/>
+          <w:szCs w:val="20"/>
+        </w:rPr>
+      </w:pPr>
+      <w:r>
+        <w:rPr>
+          <w:rFonts w:ascii="Courier New" w:hAnsi="Courier New"/>
+          <w:sz w:val="20"/>
+          <w:szCs w:val="20"/>
+        </w:rPr>
+        <w:t>Bottom left:  drive for isolated FET driver for contactor #1</w:t>
+      </w:r>
+    </w:p>
+    <w:p>
+      <w:pPr>
+        <w:pStyle w:val="Normal"/>
+        <w:rPr>
+          <w:rFonts w:ascii="Courier New" w:hAnsi="Courier New"/>
+          <w:sz w:val="20"/>
+          <w:szCs w:val="20"/>
+        </w:rPr>
+      </w:pPr>
+      <w:r>
+        <w:rPr>
+          <w:rFonts w:ascii="Courier New" w:hAnsi="Courier New"/>
+          <w:sz w:val="20"/>
+          <w:szCs w:val="20"/>
+        </w:rPr>
+        <w:t>Bottom right: drive for isolated FET driver for contactor #2 (or relay)</w:t>
+      </w:r>
+    </w:p>
+    <w:p>
+      <w:pPr>
+        <w:pStyle w:val="Normal"/>
+        <w:rPr/>
+      </w:pPr>
+      <w:r>
+        <w:rPr/>
+      </w:r>
+    </w:p>
+    <w:p>
+      <w:pPr>
+        <w:pStyle w:val="Normal"/>
+        <w:rPr/>
+      </w:pPr>
+      <w:r>
+        <w:rPr>
+          <w:rFonts w:ascii="Liberation Serif" w:hAnsi="Liberation Serif"/>
+          <w:b w:val="false"/>
+          <w:bCs w:val="false"/>
+          <w:sz w:val="24"/>
+          <w:szCs w:val="24"/>
+        </w:rPr>
+        <w:t>2</w:t>
+      </w:r>
+      <w:r>
+        <w:rPr>
+          <w:rFonts w:ascii="Liberation Serif" w:hAnsi="Liberation Serif"/>
+          <w:b w:val="false"/>
+          <w:bCs w:val="false"/>
+          <w:sz w:val="24"/>
+          <w:szCs w:val="24"/>
+        </w:rPr>
+        <w:t xml:space="preserve">. </w:t>
+      </w:r>
+      <w:r>
+        <w:rPr>
+          <w:rFonts w:ascii="Liberation Serif" w:hAnsi="Liberation Serif"/>
+          <w:b w:val="false"/>
+          <w:bCs w:val="false"/>
+          <w:sz w:val="24"/>
+          <w:szCs w:val="24"/>
+        </w:rPr>
+        <w:t>fethe—isolated FET driver sub-boards</w:t>
+      </w:r>
+    </w:p>
+    <w:p>
+      <w:pPr>
+        <w:pStyle w:val="Normal"/>
+        <w:rPr>
+          <w:rFonts w:ascii="Liberation Serif" w:hAnsi="Liberation Serif"/>
+          <w:b w:val="false"/>
+          <w:b w:val="false"/>
+          <w:bCs w:val="false"/>
+          <w:sz w:val="24"/>
+          <w:szCs w:val="24"/>
+        </w:rPr>
+      </w:pPr>
+      <w:r>
+        <w:rPr/>
+      </w:r>
+    </w:p>
+    <w:p>
+      <w:pPr>
+        <w:pStyle w:val="Normal"/>
+        <w:rPr/>
+      </w:pPr>
+      <w:r>
+        <w:rPr/>
+        <w:t>The eagle files for this board can be found in--</w:t>
+      </w:r>
+    </w:p>
+    <w:p>
+      <w:pPr>
+        <w:pStyle w:val="Normal"/>
+        <w:rPr>
+          <w:rFonts w:ascii="Courier New" w:hAnsi="Courier New"/>
+          <w:sz w:val="20"/>
+          <w:szCs w:val="20"/>
+        </w:rPr>
+      </w:pPr>
+      <w:r>
+        <w:rPr>
+          <w:rFonts w:ascii="Courier New" w:hAnsi="Courier New"/>
+          <w:b w:val="false"/>
+          <w:bCs w:val="false"/>
+          <w:sz w:val="20"/>
+          <w:szCs w:val="20"/>
+        </w:rPr>
+        <w:t>~/GliderWinchCommons/embed/svn_sensor/hw/trunk/eagle/fethe</w:t>
+      </w:r>
+    </w:p>
+    <w:p>
+      <w:pPr>
+        <w:pStyle w:val="Normal"/>
+        <w:rPr>
+          <w:rFonts w:ascii="Liberation Serif" w:hAnsi="Liberation Serif"/>
+          <w:b w:val="false"/>
+          <w:b w:val="false"/>
+          <w:bCs w:val="false"/>
+          <w:sz w:val="24"/>
+          <w:szCs w:val="24"/>
+        </w:rPr>
+      </w:pPr>
+      <w:r>
+        <w:rPr/>
+      </w:r>
+    </w:p>
+    <w:p>
+      <w:pPr>
+        <w:pStyle w:val="Normal"/>
+        <w:rPr/>
+      </w:pPr>
+      <w:r>
+        <w:rPr>
+          <w:rFonts w:ascii="Liberation Serif" w:hAnsi="Liberation Serif"/>
+          <w:b w:val="false"/>
+          <w:bCs w:val="false"/>
+          <w:sz w:val="24"/>
+          <w:szCs w:val="24"/>
+        </w:rPr>
+        <w:t>T</w:t>
+      </w:r>
+      <w:r>
+        <w:rPr>
+          <w:rFonts w:ascii="Liberation Serif" w:hAnsi="Liberation Serif"/>
+          <w:b w:val="false"/>
+          <w:bCs w:val="false"/>
+          <w:sz w:val="24"/>
+          <w:szCs w:val="24"/>
+        </w:rPr>
+        <w:t>hese boards hold the isolated FET driver, and power FET for driving the contactor coils.</w:t>
+      </w:r>
+    </w:p>
+    <w:p>
+      <w:pPr>
+        <w:pStyle w:val="Normal"/>
+        <w:rPr/>
+      </w:pPr>
+      <w:r>
+        <w:rPr>
+          <w:rFonts w:ascii="Liberation Serif" w:hAnsi="Liberation Serif"/>
+          <w:b w:val="false"/>
+          <w:bCs w:val="false"/>
+          <w:sz w:val="24"/>
+          <w:szCs w:val="24"/>
+        </w:rPr>
+        <w:tab/>
+        <w:t>R11 jack connects to the BP Motherboard</w:t>
+      </w:r>
+    </w:p>
+    <w:p>
+      <w:pPr>
+        <w:pStyle w:val="Normal"/>
+        <w:rPr/>
+      </w:pPr>
+      <w:r>
+        <w:rPr>
+          <w:rFonts w:ascii="Liberation Serif" w:hAnsi="Liberation Serif"/>
+          <w:b w:val="false"/>
+          <w:bCs w:val="false"/>
+          <w:sz w:val="24"/>
+          <w:szCs w:val="24"/>
+        </w:rPr>
+        <w:tab/>
+        <w:t>green led is on when Motherboard drive is high</w:t>
+      </w:r>
+    </w:p>
+    <w:p>
+      <w:pPr>
+        <w:pStyle w:val="Normal"/>
+        <w:rPr/>
+      </w:pPr>
+      <w:r>
+        <w:rPr>
+          <w:rFonts w:ascii="Liberation Serif" w:hAnsi="Liberation Serif"/>
+          <w:b w:val="false"/>
+          <w:bCs w:val="false"/>
+          <w:sz w:val="24"/>
+          <w:szCs w:val="24"/>
+        </w:rPr>
+        <w:tab/>
+        <w:t>green led is on FET drive plus is present</w:t>
+      </w:r>
+    </w:p>
+    <w:p>
+      <w:pPr>
+        <w:pStyle w:val="Normal"/>
+        <w:rPr>
+          <w:rFonts w:ascii="Liberation Serif" w:hAnsi="Liberation Serif"/>
+          <w:b w:val="false"/>
+          <w:b w:val="false"/>
+          <w:bCs w:val="false"/>
+          <w:sz w:val="24"/>
+          <w:szCs w:val="24"/>
+        </w:rPr>
+      </w:pPr>
+      <w:r>
+        <w:rPr/>
+      </w:r>
+    </w:p>
+    <w:p>
+      <w:pPr>
+        <w:pStyle w:val="Normal"/>
+        <w:rPr/>
+      </w:pPr>
+      <w:r>
+        <w:rPr>
+          <w:rFonts w:ascii="Liberation Serif" w:hAnsi="Liberation Serif"/>
+          <w:b w:val="false"/>
+          <w:bCs w:val="false"/>
+          <w:sz w:val="24"/>
+          <w:szCs w:val="24"/>
+        </w:rPr>
+        <w:t>Connections</w:t>
+      </w:r>
+    </w:p>
+    <w:p>
+      <w:pPr>
+        <w:pStyle w:val="Normal"/>
+        <w:rPr/>
+      </w:pPr>
+      <w:r>
+        <w:rPr>
+          <w:rFonts w:ascii="Liberation Serif" w:hAnsi="Liberation Serif"/>
+          <w:b w:val="false"/>
+          <w:bCs w:val="false"/>
+          <w:sz w:val="24"/>
+          <w:szCs w:val="24"/>
+        </w:rPr>
+        <w:t>Three large holes, top, left--</w:t>
+      </w:r>
+    </w:p>
+    <w:p>
+      <w:pPr>
+        <w:pStyle w:val="Normal"/>
+        <w:rPr>
+          <w:rFonts w:ascii="Courier New" w:hAnsi="Courier New"/>
+          <w:sz w:val="20"/>
+          <w:szCs w:val="20"/>
+        </w:rPr>
+      </w:pPr>
+      <w:r>
+        <w:rPr>
+          <w:rFonts w:ascii="Courier New" w:hAnsi="Courier New"/>
+          <w:b w:val="false"/>
+          <w:bCs w:val="false"/>
+          <w:sz w:val="20"/>
+          <w:szCs w:val="20"/>
+        </w:rPr>
+        <w:t>gnd – contactor coil power ground (e.g. 12v minus)</w:t>
+      </w:r>
+    </w:p>
+    <w:p>
+      <w:pPr>
+        <w:pStyle w:val="Normal"/>
+        <w:rPr>
+          <w:rFonts w:ascii="Courier New" w:hAnsi="Courier New"/>
+          <w:sz w:val="20"/>
+          <w:szCs w:val="20"/>
+        </w:rPr>
+      </w:pPr>
+      <w:r>
+        <w:rPr>
+          <w:rFonts w:ascii="Courier New" w:hAnsi="Courier New"/>
+          <w:b w:val="false"/>
+          <w:bCs w:val="false"/>
+          <w:sz w:val="20"/>
+          <w:szCs w:val="20"/>
+        </w:rPr>
+        <w:t>+    -  connect to 12v plus IF diode for pwm’ing coil is used</w:t>
+      </w:r>
+    </w:p>
+    <w:p>
+      <w:pPr>
+        <w:pStyle w:val="Normal"/>
+        <w:rPr>
+          <w:rFonts w:ascii="Courier New" w:hAnsi="Courier New"/>
+          <w:sz w:val="20"/>
+          <w:szCs w:val="20"/>
+        </w:rPr>
+      </w:pPr>
+      <w:r>
+        <w:rPr>
+          <w:rFonts w:ascii="Courier New" w:hAnsi="Courier New"/>
+          <w:b w:val="false"/>
+          <w:bCs w:val="false"/>
+          <w:sz w:val="20"/>
+          <w:szCs w:val="20"/>
+        </w:rPr>
+        <w:t>nearest FET – FET drain connect to contactor coil.</w:t>
+      </w:r>
+    </w:p>
+    <w:p>
+      <w:pPr>
+        <w:pStyle w:val="Normal"/>
+        <w:rPr>
+          <w:rFonts w:ascii="Liberation Serif" w:hAnsi="Liberation Serif"/>
+          <w:b w:val="false"/>
+          <w:b w:val="false"/>
+          <w:bCs w:val="false"/>
+          <w:sz w:val="24"/>
+          <w:szCs w:val="24"/>
+        </w:rPr>
+      </w:pPr>
+      <w:r>
+        <w:rPr/>
+      </w:r>
+    </w:p>
+    <w:p>
+      <w:pPr>
+        <w:pStyle w:val="Normal"/>
+        <w:rPr/>
+      </w:pPr>
+      <w:r>
+        <w:rPr/>
+        <w:t>No</w:t>
+      </w:r>
+      <w:r>
+        <w:rPr/>
+        <w:t>te: instead of RJ11 cabling, direct wiring can be done using the viasadjacent to the RJ 11 jacks. Pass one wire through the via for strain relief and solder to the adjacent via, etc.</w:t>
+      </w:r>
+    </w:p>
+    <w:p>
+      <w:pPr>
+        <w:pStyle w:val="Normal"/>
+        <w:rPr/>
+      </w:pPr>
+      <w:r>
+        <w:rPr/>
+      </w:r>
+    </w:p>
+    <w:p>
+      <w:pPr>
+        <w:pStyle w:val="Normal"/>
+        <w:rPr/>
+      </w:pPr>
+      <w:r>
+        <w:rPr/>
+        <w:t>The right half of the fethe sub-boards are for various types of Hall-effect sensors and not use for this project.</w:t>
+      </w:r>
+    </w:p>
+    <w:p>
+      <w:pPr>
+        <w:pStyle w:val="Normal"/>
+        <w:rPr/>
+      </w:pPr>
+      <w:r>
+        <w:rPr/>
+      </w:r>
+    </w:p>
+    <w:p>
+      <w:pPr>
+        <w:pStyle w:val="Normal"/>
+        <w:rPr/>
+      </w:pPr>
+      <w:r>
+        <w:rPr/>
+        <w:t>3. Blue Pill isolated high voltage module</w:t>
+      </w:r>
+    </w:p>
+    <w:p>
+      <w:pPr>
+        <w:pStyle w:val="Normal"/>
+        <w:rPr/>
+      </w:pPr>
+      <w:r>
+        <w:rPr/>
+      </w:r>
+    </w:p>
+    <w:p>
+      <w:pPr>
+        <w:pStyle w:val="Normal"/>
+        <w:rPr/>
+      </w:pPr>
+      <w:r>
+        <w:rPr/>
+        <w:t>This board uses a Blue Pill module to measure four voltages with a common ground, with the ground isolated. A dc-dc module supplies 5v from the Motherboard. A photocoupler isolates the uart tx to the Motherboard.</w:t>
+      </w:r>
+    </w:p>
+    <w:p>
+      <w:pPr>
+        <w:pStyle w:val="Normal"/>
+        <w:rPr/>
+      </w:pPr>
+      <w:r>
+        <w:rPr/>
+      </w:r>
+    </w:p>
+    <w:p>
+      <w:pPr>
+        <w:pStyle w:val="Normal"/>
+        <w:rPr/>
+      </w:pPr>
+      <w:r>
+        <w:rPr/>
+        <w:t>The eagle files for this module can be found in--</w:t>
+      </w:r>
+    </w:p>
+    <w:p>
+      <w:pPr>
+        <w:pStyle w:val="Normal"/>
+        <w:rPr>
+          <w:rFonts w:ascii="Courier New" w:hAnsi="Courier New"/>
+          <w:sz w:val="20"/>
+          <w:szCs w:val="20"/>
+        </w:rPr>
+      </w:pPr>
+      <w:r>
+        <w:rPr>
+          <w:rFonts w:ascii="Courier New" w:hAnsi="Courier New"/>
+          <w:sz w:val="20"/>
+          <w:szCs w:val="20"/>
+        </w:rPr>
+        <w:t>~/GliderWinchItems/bpsensor/hw/eagle/bpsensor</w:t>
+      </w:r>
+    </w:p>
+    <w:p>
+      <w:pPr>
+        <w:pStyle w:val="Normal"/>
+        <w:rPr/>
+      </w:pPr>
+      <w:r>
+        <w:rPr/>
+      </w:r>
+    </w:p>
+    <w:p>
+      <w:pPr>
+        <w:pStyle w:val="Normal"/>
+        <w:rPr/>
+      </w:pPr>
+      <w:r>
+        <w:rPr/>
+        <w:t>The program layout is a clone of the contactor program with unused code removed.</w:t>
+      </w:r>
+    </w:p>
+    <w:p>
+      <w:pPr>
+        <w:pStyle w:val="Normal"/>
+        <w:rPr/>
+      </w:pPr>
+      <w:r>
+        <w:rPr/>
+      </w:r>
+    </w:p>
+    <w:p>
+      <w:pPr>
+        <w:pStyle w:val="Normal"/>
+        <w:rPr/>
+      </w:pPr>
+      <w:r>
+        <w:rPr/>
+        <w:t>The high voltage inputs go into a 2.2meg | 15K resistor divider.</w:t>
+      </w:r>
+    </w:p>
+    <w:p>
+      <w:pPr>
+        <w:pStyle w:val="Normal"/>
+        <w:rPr/>
+      </w:pPr>
+      <w:r>
+        <w:rPr/>
+      </w:r>
+    </w:p>
+    <w:p>
+      <w:pPr>
+        <w:pStyle w:val="Normal"/>
+        <w:rPr>
+          <w:b/>
+          <w:b/>
+          <w:bCs/>
+        </w:rPr>
+      </w:pPr>
+      <w:r>
+        <w:rPr>
+          <w:b/>
+          <w:bCs/>
+        </w:rPr>
+        <w:t>Note: when programming the Blue Pill on this module the Discovery board and usb to the PC are NOT ISOLATED!</w:t>
+      </w:r>
+    </w:p>
+    <w:p>
+      <w:pPr>
+        <w:pStyle w:val="Normal"/>
+        <w:rPr/>
+      </w:pPr>
+      <w:r>
+        <w:rPr/>
+      </w:r>
+    </w:p>
+    <w:p>
+      <w:pPr>
+        <w:pStyle w:val="Normal"/>
+        <w:rPr/>
+      </w:pPr>
+      <w:r>
+        <w:rPr/>
+        <w:t>4. Testing: simulation module</w:t>
+      </w:r>
+    </w:p>
+    <w:p>
+      <w:pPr>
+        <w:pStyle w:val="Normal"/>
+        <w:rPr/>
+      </w:pPr>
+      <w:r>
+        <w:rPr/>
+      </w:r>
+    </w:p>
+    <w:p>
+      <w:pPr>
+        <w:pStyle w:val="Normal"/>
+        <w:rPr/>
+      </w:pPr>
+      <w:r>
+        <w:rPr/>
+        <w:t>The eagle files for this module can be found in--</w:t>
+      </w:r>
+    </w:p>
+    <w:p>
+      <w:pPr>
+        <w:pStyle w:val="Normal"/>
+        <w:rPr>
+          <w:rFonts w:ascii="Courier New" w:hAnsi="Courier New"/>
+          <w:sz w:val="20"/>
+          <w:szCs w:val="20"/>
+        </w:rPr>
+      </w:pPr>
+      <w:r>
+        <w:rPr>
+          <w:rFonts w:ascii="Courier New" w:hAnsi="Courier New"/>
+          <w:sz w:val="20"/>
+          <w:szCs w:val="20"/>
+        </w:rPr>
+        <w:t>~/GliderWinchItems/contactor/hw/eagle/simulator</w:t>
+      </w:r>
+    </w:p>
+    <w:p>
+      <w:pPr>
+        <w:pStyle w:val="Normal"/>
+        <w:rPr/>
+      </w:pPr>
+      <w:r>
+        <w:rPr/>
+      </w:r>
+    </w:p>
+    <w:p>
+      <w:pPr>
+        <w:pStyle w:val="Normal"/>
+        <w:rPr/>
+      </w:pPr>
+      <w:r>
+        <w:rPr/>
+        <w:t xml:space="preserve">This module is used for testing/debugging and simulates the two contactor modes. It does not simulate the </w:t>
+      </w:r>
+      <w:r>
+        <w:rPr/>
+        <w:t>auxiliary</w:t>
+      </w:r>
+      <w:r>
+        <w:rPr/>
+        <w:t xml:space="preserve"> contact features and these have not bee tested in the program.</w:t>
+      </w:r>
+    </w:p>
+    <w:p>
+      <w:pPr>
+        <w:pStyle w:val="Normal"/>
+        <w:rPr/>
+      </w:pPr>
+      <w:r>
+        <w:rPr/>
+      </w:r>
+    </w:p>
+    <w:p>
+      <w:pPr>
+        <w:pStyle w:val="Normal"/>
+        <w:rPr/>
+      </w:pPr>
+      <w:r>
+        <w:rPr/>
+        <w:t>Connections to the module--</w:t>
+      </w:r>
+    </w:p>
+    <w:p>
+      <w:pPr>
+        <w:pStyle w:val="Normal"/>
+        <w:rPr/>
+      </w:pPr>
+      <w:r>
+        <w:rPr/>
+        <w:t xml:space="preserve">Note—the connectors are </w:t>
+      </w:r>
+      <w:r>
+        <w:rPr>
+          <w:b/>
+          <w:bCs/>
+        </w:rPr>
+        <w:t>NOT keyed. Be careful!</w:t>
+      </w:r>
+    </w:p>
+    <w:p>
+      <w:pPr>
+        <w:pStyle w:val="Normal"/>
+        <w:rPr/>
+      </w:pPr>
+      <w:r>
+        <w:rPr/>
+      </w:r>
+    </w:p>
+    <w:p>
+      <w:pPr>
+        <w:pStyle w:val="Normal"/>
+        <w:rPr/>
+      </w:pPr>
+      <w:r>
+        <w:rPr/>
+        <w:t>top left: contactor #1</w:t>
+      </w:r>
+    </w:p>
+    <w:p>
+      <w:pPr>
+        <w:pStyle w:val="Normal"/>
+        <w:rPr/>
+      </w:pPr>
+      <w:r>
+        <w:rPr/>
+        <w:t>bottom left: contactor #2</w:t>
+      </w:r>
+    </w:p>
+    <w:p>
+      <w:pPr>
+        <w:pStyle w:val="Normal"/>
+        <w:rPr>
+          <w:rFonts w:ascii="Courier New" w:hAnsi="Courier New"/>
+          <w:sz w:val="20"/>
+          <w:szCs w:val="20"/>
+        </w:rPr>
+      </w:pPr>
+      <w:r>
+        <w:rPr>
+          <w:rFonts w:ascii="Courier New" w:hAnsi="Courier New"/>
+          <w:sz w:val="20"/>
+          <w:szCs w:val="20"/>
+        </w:rPr>
+        <w:t>gnd) connects to gnd (near FET on fethe subboard)</w:t>
+      </w:r>
+    </w:p>
+    <w:p>
+      <w:pPr>
+        <w:pStyle w:val="Normal"/>
+        <w:rPr>
+          <w:rFonts w:ascii="Courier New" w:hAnsi="Courier New"/>
+          <w:sz w:val="20"/>
+          <w:szCs w:val="20"/>
+        </w:rPr>
+      </w:pPr>
+      <w:r>
+        <w:rPr>
+          <w:rFonts w:ascii="Courier New" w:hAnsi="Courier New"/>
+          <w:sz w:val="20"/>
+          <w:szCs w:val="20"/>
+        </w:rPr>
+        <w:t>signal) connects to FET drain on fethe subboard</w:t>
+      </w:r>
+    </w:p>
+    <w:p>
+      <w:pPr>
+        <w:pStyle w:val="Normal"/>
+        <w:rPr>
+          <w:rFonts w:ascii="Courier New" w:hAnsi="Courier New"/>
+          <w:sz w:val="20"/>
+          <w:szCs w:val="20"/>
+        </w:rPr>
+      </w:pPr>
+      <w:r>
+        <w:rPr>
+          <w:rFonts w:ascii="Courier New" w:hAnsi="Courier New"/>
+          <w:sz w:val="20"/>
+          <w:szCs w:val="20"/>
+        </w:rPr>
+        <w:t>12v) connects to</w:t>
+      </w:r>
+    </w:p>
+    <w:p>
+      <w:pPr>
+        <w:pStyle w:val="Normal"/>
+        <w:rPr>
+          <w:rFonts w:ascii="Courier New" w:hAnsi="Courier New"/>
+          <w:sz w:val="20"/>
+          <w:szCs w:val="20"/>
+        </w:rPr>
+      </w:pPr>
+      <w:r>
+        <w:rPr>
+          <w:rFonts w:ascii="Courier New" w:hAnsi="Courier New"/>
+          <w:sz w:val="20"/>
+          <w:szCs w:val="20"/>
+        </w:rPr>
         <w:t xml:space="preserve">    </w:t>
       </w:r>
       <w:r>
-        <w:rPr/>
-        <w:t>1. Several contactor configurations are accommodated--</w:t>
+        <w:rPr>
+          <w:rFonts w:ascii="Courier New" w:hAnsi="Courier New"/>
+          <w:sz w:val="20"/>
+          <w:szCs w:val="20"/>
+        </w:rPr>
+        <w:t>a) fet driver supply pin</w:t>
+      </w:r>
+    </w:p>
+    <w:p>
+      <w:pPr>
+        <w:pStyle w:val="Normal"/>
+        <w:rPr>
+          <w:rFonts w:ascii="Courier New" w:hAnsi="Courier New"/>
+          <w:sz w:val="20"/>
+          <w:szCs w:val="20"/>
+        </w:rPr>
+      </w:pPr>
+      <w:r>
+        <w:rPr>
+          <w:rFonts w:ascii="Courier New" w:hAnsi="Courier New"/>
+          <w:sz w:val="20"/>
+          <w:szCs w:val="20"/>
+        </w:rPr>
+        <w:t xml:space="preserve">    </w:t>
+      </w:r>
+      <w:r>
+        <w:rPr>
+          <w:rFonts w:ascii="Courier New" w:hAnsi="Courier New"/>
+          <w:sz w:val="20"/>
+          <w:szCs w:val="20"/>
+        </w:rPr>
+        <w:t>b) plus (diode) IF pwm of coil used</w:t>
+      </w:r>
+    </w:p>
+    <w:p>
+      <w:pPr>
+        <w:pStyle w:val="Normal"/>
+        <w:rPr>
+          <w:rFonts w:ascii="Courier New" w:hAnsi="Courier New"/>
+          <w:sz w:val="20"/>
+          <w:szCs w:val="20"/>
+        </w:rPr>
+      </w:pPr>
+      <w:r>
+        <w:rPr>
+          <w:rFonts w:ascii="Courier New" w:hAnsi="Courier New"/>
+          <w:sz w:val="20"/>
+          <w:szCs w:val="20"/>
+        </w:rPr>
+      </w:r>
+    </w:p>
+    <w:p>
+      <w:pPr>
+        <w:pStyle w:val="Normal"/>
+        <w:rPr/>
+      </w:pPr>
+      <w:r>
+        <w:rPr/>
+      </w:r>
+    </w:p>
+    <w:p>
+      <w:pPr>
+        <w:pStyle w:val="Normal"/>
+        <w:rPr/>
+      </w:pPr>
+      <w:r>
+        <w:rPr/>
+        <w:t>top middle: 12v supply</w:t>
+      </w:r>
+    </w:p>
+    <w:p>
+      <w:pPr>
+        <w:pStyle w:val="Normal"/>
+        <w:rPr/>
+      </w:pPr>
+      <w:r>
+        <w:rPr/>
+        <w:t>This supplies both the fet drive power and simulates a 12v battery string.</w:t>
+      </w:r>
+    </w:p>
+    <w:p>
+      <w:pPr>
+        <w:pStyle w:val="Normal"/>
+        <w:rPr/>
+      </w:pPr>
+      <w:r>
+        <w:rPr/>
+      </w:r>
+    </w:p>
+    <w:p>
+      <w:pPr>
+        <w:pStyle w:val="Normal"/>
+        <w:rPr/>
+      </w:pPr>
+      <w:r>
+        <w:rPr/>
+        <w:t>Bottom center—high voltage sensor connections</w:t>
+      </w:r>
+    </w:p>
+    <w:p>
+      <w:pPr>
+        <w:pStyle w:val="Normal"/>
+        <w:rPr>
+          <w:sz w:val="20"/>
+          <w:szCs w:val="20"/>
+        </w:rPr>
+      </w:pPr>
+      <w:r>
+        <w:rPr>
+          <w:sz w:val="20"/>
+          <w:szCs w:val="20"/>
+        </w:rPr>
+        <w:t>gnd – battery minus</w:t>
+      </w:r>
+    </w:p>
+    <w:p>
+      <w:pPr>
+        <w:pStyle w:val="Normal"/>
+        <w:rPr>
+          <w:sz w:val="20"/>
+          <w:szCs w:val="20"/>
+        </w:rPr>
+      </w:pPr>
+      <w:r>
+        <w:rPr>
+          <w:sz w:val="20"/>
+          <w:szCs w:val="20"/>
+        </w:rPr>
+        <w:t>1 – battery string voltage</w:t>
+      </w:r>
+    </w:p>
+    <w:p>
+      <w:pPr>
+        <w:pStyle w:val="Normal"/>
+        <w:rPr>
+          <w:sz w:val="20"/>
+          <w:szCs w:val="20"/>
+        </w:rPr>
+      </w:pPr>
+      <w:r>
+        <w:rPr>
+          <w:sz w:val="20"/>
+          <w:szCs w:val="20"/>
+        </w:rPr>
+        <w:t>2 – DMOC plus</w:t>
+      </w:r>
+    </w:p>
+    <w:p>
+      <w:pPr>
+        <w:pStyle w:val="Normal"/>
+        <w:rPr>
+          <w:sz w:val="20"/>
+          <w:szCs w:val="20"/>
+        </w:rPr>
+      </w:pPr>
+      <w:r>
+        <w:rPr>
+          <w:sz w:val="20"/>
+          <w:szCs w:val="20"/>
+        </w:rPr>
+        <w:t>3 – DMOC minus</w:t>
+      </w:r>
+    </w:p>
+    <w:p>
+      <w:pPr>
+        <w:pStyle w:val="Normal"/>
+        <w:rPr>
+          <w:sz w:val="20"/>
+          <w:szCs w:val="20"/>
+        </w:rPr>
+      </w:pPr>
+      <w:r>
+        <w:rPr>
+          <w:sz w:val="20"/>
+          <w:szCs w:val="20"/>
+        </w:rPr>
+      </w:r>
+    </w:p>
+    <w:p>
+      <w:pPr>
+        <w:pStyle w:val="Normal"/>
+        <w:rPr/>
+      </w:pPr>
+      <w:r>
+        <w:rPr/>
+        <w:t>Right most—discharge hdr</w:t>
+      </w:r>
+    </w:p>
+    <w:p>
+      <w:pPr>
+        <w:pStyle w:val="Normal"/>
+        <w:rPr/>
+      </w:pPr>
+      <w:r>
+        <w:rPr/>
+        <w:t>This is for manually discharging the capacitor.</w:t>
+      </w:r>
+    </w:p>
+    <w:p>
+      <w:pPr>
+        <w:pStyle w:val="Normal"/>
+        <w:rPr/>
+      </w:pPr>
+      <w:r>
+        <w:rPr/>
+      </w:r>
+    </w:p>
+    <w:p>
+      <w:pPr>
+        <w:pStyle w:val="Normal"/>
+        <w:rPr/>
+      </w:pPr>
+      <w:r>
+        <w:rPr/>
+        <w:t>LEDs--</w:t>
+      </w:r>
+    </w:p>
+    <w:p>
+      <w:pPr>
+        <w:pStyle w:val="Normal"/>
+        <w:rPr/>
+      </w:pPr>
+      <w:r>
+        <w:rPr/>
+        <w:t>Dull green – 12v is present</w:t>
+      </w:r>
+    </w:p>
+    <w:p>
+      <w:pPr>
+        <w:pStyle w:val="Normal"/>
+        <w:rPr/>
+      </w:pPr>
+      <w:r>
+        <w:rPr/>
+        <w:t>Clear red (top) contactor #1 coil energized</w:t>
+      </w:r>
+    </w:p>
+    <w:p>
+      <w:pPr>
+        <w:pStyle w:val="Normal"/>
+        <w:rPr/>
+      </w:pPr>
+      <w:r>
+        <w:rPr/>
+        <w:t>Clear red (bottom) contactor #2 energized</w:t>
       </w:r>
     </w:p>
     <w:p>
@@ -260,6 +2127,30 @@
     <w:p>
       <w:pPr>
         <w:pStyle w:val="Normal"/>
+        <w:rPr>
+          <w:rFonts w:ascii="Liberation Serif" w:hAnsi="Liberation Serif"/>
+          <w:sz w:val="24"/>
+          <w:szCs w:val="24"/>
+        </w:rPr>
+      </w:pPr>
+      <w:r>
+        <w:rPr>
+          <w:sz w:val="24"/>
+          <w:szCs w:val="24"/>
+        </w:rPr>
+        <w:t xml:space="preserve">       </w:t>
+      </w:r>
+      <w:r>
+        <w:rPr>
+          <w:sz w:val="24"/>
+          <w:szCs w:val="24"/>
+        </w:rPr>
+        <w:t>Cona</w:t>
+      </w:r>
+    </w:p>
+    <w:p>
+      <w:pPr>
+        <w:pStyle w:val="Normal"/>
         <w:rPr/>
       </w:pPr>
       <w:r>
@@ -268,7 +2159,11 @@
       </w:r>
       <w:r>
         <w:rPr/>
-        <w:t>a. Two contactors</w:t>
+        <w:t xml:space="preserve">a. Two contactor </w:t>
+      </w:r>
+      <w:r>
+        <w:rPr/>
+        <w:t>mode (bit = 0)</w:t>
       </w:r>
     </w:p>
     <w:p>
@@ -298,11 +2193,7 @@
       <w:r>
         <w:rPr/>
         <w:tab/>
-        <w:t xml:space="preserve"> 2).  With, or without, pwm </w:t>
-      </w:r>
-      <w:r>
-        <w:rPr/>
-        <w:t>of the coil drive.</w:t>
+        <w:t xml:space="preserve"> 2).  With, or without, pwm of the coil drive.</w:t>
       </w:r>
     </w:p>
     <w:p>
@@ -379,7 +2270,11 @@
       </w:r>
       <w:r>
         <w:rPr/>
-        <w:t>b. One contactor, one small pre-charge relay</w:t>
+        <w:t xml:space="preserve">b. One contactor, one small pre-charge relay </w:t>
+      </w:r>
+      <w:r>
+        <w:rPr/>
+        <w:t>(bit = 1)</w:t>
       </w:r>
     </w:p>
     <w:p>
@@ -454,15 +2349,7 @@
       <w:r>
         <w:rPr/>
         <w:tab/>
-        <w:t xml:space="preserve">     </w:t>
-      </w:r>
-      <w:r>
-        <w:rPr/>
-        <w:t>Note: F</w:t>
-      </w:r>
-      <w:r>
-        <w:rPr/>
-        <w:t xml:space="preserve">or program purposes, the contactor is designated as contactor #2 (since it closes the   </w:t>
+        <w:t xml:space="preserve">     Note: For program purposes, the contactor is designated as contactor #2 (since it closes the   </w:t>
         <w:tab/>
         <w:tab/>
         <w:t xml:space="preserve">high current path to the DMOC after pre-charge), and the relay designated as contactor #1 since </w:t>
@@ -509,15 +2396,7 @@
       </w:r>
       <w:r>
         <w:rPr/>
-        <w:t xml:space="preserve">High voltage is measured and sent to the ContactorTask via an isolated uart RX </w:t>
-      </w:r>
-      <w:r>
-        <w:rPr/>
-        <w:t>(usart3)</w:t>
-      </w:r>
-      <w:r>
-        <w:rPr/>
-        <w:t>.  Three voltages are from a common ground on the battery string are measured and sent as a line (maybe binary).</w:t>
+        <w:t>High voltage is measured and sent to the ContactorTask via an isolated uart RX (usart3).  Three voltages are from a common ground on the battery string are measured and sent as a line (maybe binary).</w:t>
       </w:r>
     </w:p>
     <w:p>
@@ -812,14 +2691,7 @@
           <w:b/>
           <w:bCs/>
         </w:rPr>
-        <w:t xml:space="preserve">C.  </w:t>
-      </w:r>
-      <w:r>
-        <w:rPr>
-          <w:b/>
-          <w:bCs/>
-        </w:rPr>
-        <w:t>Program layout</w:t>
+        <w:t>C.  Program layout</w:t>
       </w:r>
     </w:p>
     <w:p>
@@ -944,23 +2816,7 @@
       </w:pPr>
       <w:r>
         <w:rPr/>
-        <w:t xml:space="preserve">When </w:t>
-      </w:r>
-      <w:r>
-        <w:rPr/>
-        <w:t xml:space="preserve">main.c is </w:t>
-      </w:r>
-      <w:r>
-        <w:rPr/>
-        <w:t xml:space="preserve">generated by ‘MX the only task created is defaultTask.  The initialization code is </w:t>
-      </w:r>
-      <w:r>
-        <w:rPr/>
-        <w:t xml:space="preserve">augmented with </w:t>
-      </w:r>
-      <w:r>
-        <w:rPr/>
-        <w:t>calls to files in Ourtasks and Ourwares for creation of tasks, buffers, etc.  When there is a failure morse_trap is called and the green LED on the Blue Pill flashes a numeric code.  A search of the files will turn up the location of the code.</w:t>
+        <w:t>When main.c is generated by ‘MX the only task created is defaultTask.  The initialization code is augmented with calls to files in Ourtasks and Ourwares for creation of tasks, buffers, etc.  When there is a failure morse_trap is called and the green LED on the Blue Pill flashes a numeric code.  A search of the files will turn up the location of the code.</w:t>
       </w:r>
     </w:p>
     <w:p>
@@ -1829,11 +3685,7 @@
       </w:pPr>
       <w:r>
         <w:rPr/>
-        <w:t xml:space="preserve">The notification is some sort of event.  Each notification bit is checked and the associated notification is handled.  E.g. a uart line received from the high voltage sensor requires extracting the three readings from the line and applying a calibration.    </w:t>
-      </w:r>
-      <w:r>
-        <w:rPr/>
-        <w:t>The above notification list is also the event handling list.</w:t>
+        <w:t>The notification is some sort of event.  Each notification bit is checked and the associated notification is handled.  E.g. a uart line received from the high voltage sensor requires extracting the three readings from the line and applying a calibration.    The above notification list is also the event handling list.</w:t>
       </w:r>
     </w:p>
     <w:p>
@@ -1894,71 +3746,7 @@
       </w:pPr>
       <w:r>
         <w:rPr/>
-        <w:t xml:space="preserve">Following the handling of events, the current state is checked, </w:t>
-      </w:r>
-      <w:r>
-        <w:rPr/>
-        <w:t>i.e. any event results in a pass through the current state logic.</w:t>
-      </w:r>
-      <w:r>
-        <w:rPr/>
-        <w:t xml:space="preserve">  </w:t>
-      </w:r>
-      <w:r>
-        <w:rPr/>
-        <w:t>A</w:t>
-      </w:r>
-      <w:r>
-        <w:rPr/>
-        <w:t xml:space="preserve"> switch </w:t>
-      </w:r>
-      <w:r>
-        <w:rPr/>
-        <w:t>statement</w:t>
-      </w:r>
-      <w:r>
-        <w:rPr/>
-        <w:t xml:space="preserve"> on the current state </w:t>
-      </w:r>
-      <w:r>
-        <w:rPr/>
-        <w:t xml:space="preserve">code </w:t>
-      </w:r>
-      <w:r>
-        <w:rPr/>
-        <w:t xml:space="preserve">calls a routine that handles that state.  (Since these </w:t>
-      </w:r>
-      <w:r>
-        <w:rPr/>
-        <w:t xml:space="preserve">states </w:t>
-      </w:r>
-      <w:r>
-        <w:rPr/>
-        <w:t xml:space="preserve">are rather simple, the routines for all the states are </w:t>
-      </w:r>
-      <w:r>
-        <w:rPr/>
-        <w:t xml:space="preserve">combined </w:t>
-      </w:r>
-      <w:r>
-        <w:rPr/>
-        <w:t>in</w:t>
-      </w:r>
-      <w:r>
-        <w:rPr/>
-        <w:t>to</w:t>
-      </w:r>
-      <w:r>
-        <w:rPr/>
-        <w:t xml:space="preserve"> one .c file.  For complicated situation each state might </w:t>
-      </w:r>
-      <w:r>
-        <w:rPr/>
-        <w:t>warrant</w:t>
-      </w:r>
-      <w:r>
-        <w:rPr/>
-        <w:t xml:space="preserve"> a separate file.) </w:t>
+        <w:t xml:space="preserve">Following the handling of events, the current state is checked, i.e. any event results in a pass through the current state logic.  A switch statement on the current state code calls a routine that handles that state.  (Since these states are rather simple, the routines for all the states are combined into one .c file.  For complicated situation each state might warrant a separate file.) </w:t>
       </w:r>
     </w:p>
     <w:p>
@@ -2041,41 +3829,26 @@
           <w:b/>
           <w:bCs/>
         </w:rPr>
-        <w:t xml:space="preserve">E. States – </w:t>
-      </w:r>
-      <w:r>
-        <w:rPr>
-          <w:b/>
-          <w:bCs/>
-        </w:rPr>
-        <w:t>brief</w:t>
-      </w:r>
-    </w:p>
-    <w:p>
-      <w:pPr>
-        <w:pStyle w:val="Normal"/>
-        <w:rPr/>
-      </w:pPr>
-      <w:r>
-        <w:rPr/>
-      </w:r>
-    </w:p>
-    <w:p>
-      <w:pPr>
-        <w:pStyle w:val="Normal"/>
-        <w:rPr/>
-      </w:pPr>
-      <w:r>
-        <w:rPr/>
-        <w:t xml:space="preserve">The list of states </w:t>
-      </w:r>
-      <w:r>
-        <w:rPr/>
-        <w:t>with very terse and incomplete description</w:t>
-      </w:r>
-      <w:r>
-        <w:rPr/>
-        <w:t>--</w:t>
+        <w:t>E. States – brief</w:t>
+      </w:r>
+    </w:p>
+    <w:p>
+      <w:pPr>
+        <w:pStyle w:val="Normal"/>
+        <w:rPr/>
+      </w:pPr>
+      <w:r>
+        <w:rPr/>
+      </w:r>
+    </w:p>
+    <w:p>
+      <w:pPr>
+        <w:pStyle w:val="Normal"/>
+        <w:rPr/>
+      </w:pPr>
+      <w:r>
+        <w:rPr/>
+        <w:t>The list of states with very terse and incomplete description--</w:t>
       </w:r>
     </w:p>
     <w:p>
@@ -2086,9 +3859,6 @@
       <w:r>
         <w:rPr/>
         <w:t>1.</w:t>
-      </w:r>
-      <w:r>
-        <w:rPr/>
         <w:tab/>
         <w:t>DISCONNECTED</w:t>
       </w:r>
@@ -2124,9 +3894,6 @@
       <w:r>
         <w:rPr/>
         <w:t>2.</w:t>
-      </w:r>
-      <w:r>
-        <w:rPr/>
         <w:tab/>
         <w:t>CONNECTING</w:t>
       </w:r>
@@ -2163,9 +3930,6 @@
       <w:r>
         <w:rPr/>
         <w:t>3.</w:t>
-      </w:r>
-      <w:r>
-        <w:rPr/>
         <w:tab/>
         <w:t>CONNECTED</w:t>
       </w:r>
@@ -2201,9 +3965,6 @@
       <w:r>
         <w:rPr/>
         <w:t>4.</w:t>
-      </w:r>
-      <w:r>
-        <w:rPr/>
         <w:tab/>
         <w:t>FAULTING,</w:t>
       </w:r>
@@ -2216,11 +3977,7 @@
       <w:r>
         <w:rPr/>
         <w:tab/>
-        <w:t xml:space="preserve">  </w:t>
-      </w:r>
-      <w:r>
-        <w:rPr/>
-        <w:t>Deals with de-energizing the contactors and the delay for opening.</w:t>
+        <w:t xml:space="preserve">  Deals with de-energizing the contactors and the delay for opening.</w:t>
       </w:r>
     </w:p>
     <w:p>
@@ -2240,9 +3997,6 @@
       <w:r>
         <w:rPr/>
         <w:t>5.</w:t>
-      </w:r>
-      <w:r>
-        <w:rPr/>
         <w:tab/>
         <w:t>FAULTED</w:t>
       </w:r>
@@ -2255,11 +4009,7 @@
       <w:r>
         <w:rPr/>
         <w:tab/>
-        <w:t xml:space="preserve">  </w:t>
-      </w:r>
-      <w:r>
-        <w:rPr/>
-        <w:t xml:space="preserve">Stuck in this state until a RESET command is received.  A code specifying the reason for the fault shows up in the status msgs. </w:t>
+        <w:t xml:space="preserve">  Stuck in this state until a RESET command is received.  A code specifying the reason for the fault shows up in the status msgs. </w:t>
       </w:r>
     </w:p>
     <w:p>
@@ -2287,9 +4037,6 @@
       <w:r>
         <w:rPr/>
         <w:t>6.</w:t>
-      </w:r>
-      <w:r>
-        <w:rPr/>
         <w:tab/>
         <w:t>RESETTING</w:t>
       </w:r>
@@ -2302,11 +4049,7 @@
       <w:r>
         <w:rPr/>
         <w:tab/>
-        <w:t xml:space="preserve">  </w:t>
-      </w:r>
-      <w:r>
-        <w:rPr/>
-        <w:t>Almost the same as DISCONNECTING except for the resetting of the fault code.</w:t>
+        <w:t xml:space="preserve">  Almost the same as DISCONNECTING except for the resetting of the fault code.</w:t>
       </w:r>
     </w:p>
     <w:p>
@@ -2326,9 +4069,6 @@
       <w:r>
         <w:rPr/>
         <w:t>7.</w:t>
-      </w:r>
-      <w:r>
-        <w:rPr/>
         <w:tab/>
         <w:t>DISCONNECTING</w:t>
       </w:r>
@@ -2578,15 +4318,7 @@
       <w:bookmarkEnd w:id="6"/>
       <w:r>
         <w:rPr/>
-        <w:t xml:space="preserve">Set timer2 for longest </w:t>
-      </w:r>
-      <w:r>
-        <w:rPr/>
-        <w:t xml:space="preserve">of </w:t>
-      </w:r>
-      <w:r>
-        <w:rPr/>
-        <w:t>the two contactors opening delay</w:t>
+        <w:t>Set timer2 for longest of the two contactors opening delay</w:t>
       </w:r>
     </w:p>
     <w:p>
@@ -4608,43 +6340,7 @@
           <w:sz w:val="24"/>
           <w:szCs w:val="24"/>
         </w:rPr>
-        <w:t xml:space="preserve"> </w:t>
-      </w:r>
-      <w:r>
-        <w:rPr>
-          <w:b w:val="false"/>
-          <w:bCs w:val="false"/>
-          <w:sz w:val="24"/>
-          <w:szCs w:val="24"/>
-        </w:rPr>
-        <w:t>(LC = Local Copy)</w:t>
-      </w:r>
-      <w:r>
-        <w:rPr>
-          <w:b w:val="false"/>
-          <w:bCs w:val="false"/>
-          <w:sz w:val="24"/>
-          <w:szCs w:val="24"/>
-        </w:rPr>
-        <w:t xml:space="preserve"> </w:t>
-      </w:r>
-      <w:r>
-        <w:rPr>
-          <w:b w:val="false"/>
-          <w:bCs w:val="false"/>
-          <w:sz w:val="24"/>
-          <w:szCs w:val="24"/>
-        </w:rPr>
-        <w:t xml:space="preserve">giving </w:t>
-      </w:r>
-      <w:r>
-        <w:rPr>
-          <w:b w:val="false"/>
-          <w:bCs w:val="false"/>
-          <w:sz w:val="24"/>
-          <w:szCs w:val="24"/>
-        </w:rPr>
-        <w:t>rise to a .c and .h file.  In this case--</w:t>
+        <w:t xml:space="preserve"> (LC = Local Copy) giving rise to a .c and .h file.  In this case--</w:t>
       </w:r>
     </w:p>
     <w:p>
@@ -4788,16 +6484,7 @@
           <w:sz w:val="24"/>
           <w:szCs w:val="24"/>
         </w:rPr>
-        <w:t xml:space="preserve">A function instance requires more than just the parameters, so a struct is defined that contains the parameter struct plus the other other working variables.  </w:t>
-      </w:r>
-      <w:r>
-        <w:rPr>
-          <w:b w:val="false"/>
-          <w:bCs w:val="false"/>
-          <w:sz w:val="24"/>
-          <w:szCs w:val="24"/>
-        </w:rPr>
-        <w:t xml:space="preserve">The naming convention for these structs is </w:t>
+        <w:t xml:space="preserve">A function instance requires more than just the parameters, so a struct is defined that contains the parameter struct plus the other other working variables.  The naming convention for these structs is </w:t>
       </w:r>
       <w:r>
         <w:rPr>
@@ -4816,16 +6503,7 @@
           <w:sz w:val="24"/>
           <w:szCs w:val="24"/>
         </w:rPr>
-        <w:t>.</w:t>
-      </w:r>
-      <w:r>
-        <w:rPr>
-          <w:b w:val="false"/>
-          <w:bCs w:val="false"/>
-          <w:sz w:val="24"/>
-          <w:szCs w:val="24"/>
-        </w:rPr>
-        <w:t xml:space="preserve"> </w:t>
+        <w:t xml:space="preserve">. </w:t>
       </w:r>
     </w:p>
     <w:p>
@@ -4997,16 +6675,7 @@
           <w:sz w:val="24"/>
           <w:szCs w:val="24"/>
         </w:rPr>
-        <w:t xml:space="preserve"> above the </w:t>
-      </w:r>
-      <w:r>
-        <w:rPr>
-          <w:b w:val="false"/>
-          <w:bCs w:val="false"/>
-          <w:sz w:val="24"/>
-          <w:szCs w:val="24"/>
-        </w:rPr>
-        <w:t>contactor function struc begins as--</w:t>
+        <w:t xml:space="preserve"> above the contactor function struc begins as--</w:t>
       </w:r>
     </w:p>
     <w:p>
@@ -5217,16 +6886,7 @@
           <w:sz w:val="24"/>
           <w:szCs w:val="24"/>
         </w:rPr>
-        <w:t>The first entry,</w:t>
-      </w:r>
-      <w:r>
-        <w:rPr>
-          <w:b w:val="false"/>
-          <w:bCs w:val="false"/>
-          <w:sz w:val="24"/>
-          <w:szCs w:val="24"/>
-        </w:rPr>
-        <w:t xml:space="preserve"> </w:t>
+        <w:t xml:space="preserve">The first entry, </w:t>
       </w:r>
       <w:r>
         <w:rPr>
@@ -5245,16 +6905,7 @@
           <w:sz w:val="24"/>
           <w:szCs w:val="24"/>
         </w:rPr>
-        <w:t xml:space="preserve">is the parameter struct for contactor.  </w:t>
-      </w:r>
-      <w:r>
-        <w:rPr>
-          <w:b w:val="false"/>
-          <w:bCs w:val="false"/>
-          <w:sz w:val="24"/>
-          <w:szCs w:val="24"/>
-        </w:rPr>
-        <w:t>The second entry is pointer (mostly for convenience) to the adc function working struct.  With this layout a single pointer to the contactor function struct accesses “everything” that is either a variable or parameter.  The only parameters that might be in the executed code would be some universal scaling constants.</w:t>
+        <w:t>is the parameter struct for contactor.  The second entry is pointer (mostly for convenience) to the adc function working struct.  With this layout a single pointer to the contactor function struct accesses “everything” that is either a variable or parameter.  The only parameters that might be in the executed code would be some universal scaling constants.</w:t>
       </w:r>
     </w:p>
     <w:p>
@@ -5595,16 +7246,7 @@
           <w:sz w:val="24"/>
           <w:szCs w:val="24"/>
         </w:rPr>
-        <w:t xml:space="preserve">A </w:t>
-      </w:r>
-      <w:r>
-        <w:rPr>
-          <w:b w:val="false"/>
-          <w:bCs w:val="false"/>
-          <w:sz w:val="24"/>
-          <w:szCs w:val="24"/>
-        </w:rPr>
-        <w:t>single pole iir filter, using int32_t, and expecting 16b numbers is used to smooth the summed ADC readings.  The filter time constant and integer scaling are parameter inputs for each ADC channel.</w:t>
+        <w:t>A single pole iir filter, using int32_t, and expecting 16b numbers is used to smooth the summed ADC readings.  The filter time constant and integer scaling are parameter inputs for each ADC channel.</w:t>
       </w:r>
     </w:p>
     <w:p>
@@ -5883,14 +7525,7 @@
           <w:b w:val="false"/>
           <w:bCs w:val="false"/>
         </w:rPr>
-        <w:t xml:space="preserve">The function command is a diagnostic/maintenance type of command.  The early thinking was that one CAN id would be used to take of care of communication involving such things a online parameter update and retrieving variables that are not part of the operational aspect of the function.  </w:t>
-      </w:r>
-      <w:r>
-        <w:rPr>
-          <w:b w:val="false"/>
-          <w:bCs w:val="false"/>
-        </w:rPr>
-        <w:t xml:space="preserve">The hex CAN id is added to the database table CANID_INSERT.sql, and used in the initialization of the contactor parameter struct (see </w:t>
+        <w:t xml:space="preserve">The function command is a diagnostic/maintenance type of command.  The early thinking was that one CAN id would be used to take of care of communication involving such things a online parameter update and retrieving variables that are not part of the operational aspect of the function.  The hex CAN id is added to the database table CANID_INSERT.sql, and used in the initialization of the contactor parameter struct (see </w:t>
       </w:r>
       <w:r>
         <w:rPr>
@@ -6606,77 +8241,50 @@
           <w:sz w:val="24"/>
           <w:szCs w:val="24"/>
         </w:rPr>
-        <w:t>byte[2]-[6]: Float of calibrat</w:t>
-      </w:r>
-      <w:r>
-        <w:rPr>
-          <w:b w:val="false"/>
-          <w:bCs w:val="false"/>
-          <w:sz w:val="24"/>
-          <w:szCs w:val="24"/>
-        </w:rPr>
-        <w:t>ed</w:t>
-      </w:r>
-      <w:r>
-        <w:rPr>
-          <w:b w:val="false"/>
-          <w:bCs w:val="false"/>
-          <w:sz w:val="24"/>
-          <w:szCs w:val="24"/>
-        </w:rPr>
-        <w:t xml:space="preserve"> reading</w:t>
-      </w:r>
-    </w:p>
-    <w:p>
-      <w:pPr>
-        <w:pStyle w:val="Normal"/>
-        <w:rPr>
-          <w:rFonts w:ascii="Liberation Serif" w:hAnsi="Liberation Serif"/>
-          <w:b w:val="false"/>
-          <w:b w:val="false"/>
-          <w:bCs w:val="false"/>
-          <w:sz w:val="24"/>
-          <w:szCs w:val="24"/>
-        </w:rPr>
-      </w:pPr>
-      <w:r>
-        <w:rPr>
-          <w:b w:val="false"/>
-          <w:bCs w:val="false"/>
-          <w:sz w:val="24"/>
-          <w:szCs w:val="24"/>
-        </w:rPr>
-      </w:r>
-    </w:p>
-    <w:p>
-      <w:pPr>
-        <w:pStyle w:val="Normal"/>
-        <w:rPr>
-          <w:rFonts w:ascii="Liberation Serif" w:hAnsi="Liberation Serif"/>
-          <w:b w:val="false"/>
-          <w:b w:val="false"/>
-          <w:bCs w:val="false"/>
-          <w:sz w:val="24"/>
-          <w:szCs w:val="24"/>
-        </w:rPr>
-      </w:pPr>
-      <w:r>
-        <w:rPr>
-          <w:b w:val="false"/>
-          <w:bCs w:val="false"/>
-          <w:sz w:val="24"/>
-          <w:szCs w:val="24"/>
-        </w:rPr>
-        <w:t xml:space="preserve">The high-voltage readings </w:t>
-      </w:r>
-      <w:r>
-        <w:rPr>
-          <w:b w:val="false"/>
-          <w:bCs w:val="false"/>
-          <w:sz w:val="24"/>
-          <w:szCs w:val="24"/>
-        </w:rPr>
-        <w:t>(essentially the same as ADC)--</w:t>
+        <w:t>byte[2]-[6]: Float of calibrated reading</w:t>
+      </w:r>
+    </w:p>
+    <w:p>
+      <w:pPr>
+        <w:pStyle w:val="Normal"/>
+        <w:rPr>
+          <w:rFonts w:ascii="Liberation Serif" w:hAnsi="Liberation Serif"/>
+          <w:b w:val="false"/>
+          <w:b w:val="false"/>
+          <w:bCs w:val="false"/>
+          <w:sz w:val="24"/>
+          <w:szCs w:val="24"/>
+        </w:rPr>
+      </w:pPr>
+      <w:r>
+        <w:rPr>
+          <w:b w:val="false"/>
+          <w:bCs w:val="false"/>
+          <w:sz w:val="24"/>
+          <w:szCs w:val="24"/>
+        </w:rPr>
+      </w:r>
+    </w:p>
+    <w:p>
+      <w:pPr>
+        <w:pStyle w:val="Normal"/>
+        <w:rPr>
+          <w:rFonts w:ascii="Liberation Serif" w:hAnsi="Liberation Serif"/>
+          <w:b w:val="false"/>
+          <w:b w:val="false"/>
+          <w:bCs w:val="false"/>
+          <w:sz w:val="24"/>
+          <w:szCs w:val="24"/>
+        </w:rPr>
+      </w:pPr>
+      <w:r>
+        <w:rPr>
+          <w:b w:val="false"/>
+          <w:bCs w:val="false"/>
+          <w:sz w:val="24"/>
+          <w:szCs w:val="24"/>
+        </w:rPr>
+        <w:t>The high-voltage readings (essentially the same as ADC)--</w:t>
       </w:r>
     </w:p>
     <w:p>
@@ -6738,16 +8346,7 @@
           <w:sz w:val="24"/>
           <w:szCs w:val="24"/>
         </w:rPr>
-        <w:t xml:space="preserve">byte[1]-[2]: 16b </w:t>
-      </w:r>
-      <w:r>
-        <w:rPr>
-          <w:b w:val="false"/>
-          <w:bCs w:val="false"/>
-          <w:sz w:val="24"/>
-          <w:szCs w:val="24"/>
-        </w:rPr>
-        <w:t>sensor ADC reading sent via uart</w:t>
+        <w:t>byte[1]-[2]: 16b sensor ADC reading sent via uart</w:t>
       </w:r>
     </w:p>
     <w:p>
@@ -6778,25 +8377,7 @@
           <w:sz w:val="24"/>
           <w:szCs w:val="24"/>
         </w:rPr>
-        <w:t>byte[2]-[6]: Float of calibrat</w:t>
-      </w:r>
-      <w:r>
-        <w:rPr>
-          <w:b w:val="false"/>
-          <w:bCs w:val="false"/>
-          <w:sz w:val="24"/>
-          <w:szCs w:val="24"/>
-        </w:rPr>
-        <w:t>ed</w:t>
-      </w:r>
-      <w:r>
-        <w:rPr>
-          <w:b w:val="false"/>
-          <w:bCs w:val="false"/>
-          <w:sz w:val="24"/>
-          <w:szCs w:val="24"/>
-        </w:rPr>
-        <w:t xml:space="preserve"> reading</w:t>
+        <w:t>byte[2]-[6]: Float of calibrated reading</w:t>
       </w:r>
     </w:p>
     <w:p>
@@ -6944,16 +8525,7 @@
           <w:sz w:val="24"/>
           <w:szCs w:val="24"/>
         </w:rPr>
-        <w:t xml:space="preserve"> used for polling the POD.  </w:t>
-      </w:r>
-      <w:r>
-        <w:rPr>
-          <w:b w:val="false"/>
-          <w:bCs w:val="false"/>
-          <w:sz w:val="24"/>
-          <w:szCs w:val="24"/>
-        </w:rPr>
-        <w:t xml:space="preserve">See </w:t>
+        <w:t xml:space="preserve"> used for polling the POD.  See </w:t>
       </w:r>
       <w:r>
         <w:rPr>
@@ -7144,79 +8716,7 @@
           <w:sz w:val="24"/>
           <w:szCs w:val="24"/>
         </w:rPr>
-        <w:t xml:space="preserve">One is for battery string voltage 1 and battery current 1 and the other for </w:t>
-      </w:r>
-      <w:r>
-        <w:rPr>
-          <w:b w:val="false"/>
-          <w:bCs w:val="false"/>
-          <w:sz w:val="24"/>
-          <w:szCs w:val="24"/>
-        </w:rPr>
-        <w:t>voltages between battery ground and DMOC+, DMOC-</w:t>
-      </w:r>
-      <w:r>
-        <w:rPr>
-          <w:b w:val="false"/>
-          <w:bCs w:val="false"/>
-          <w:sz w:val="24"/>
-          <w:szCs w:val="24"/>
-        </w:rPr>
-        <w:t xml:space="preserve">.  These are sent in an eight byte payload as a pair of floats </w:t>
-      </w:r>
-      <w:r>
-        <w:rPr>
-          <w:b w:val="false"/>
-          <w:bCs w:val="false"/>
-          <w:sz w:val="24"/>
-          <w:szCs w:val="24"/>
-        </w:rPr>
-        <w:t>with units</w:t>
-      </w:r>
-      <w:r>
-        <w:rPr>
-          <w:b w:val="false"/>
-          <w:bCs w:val="false"/>
-          <w:sz w:val="24"/>
-          <w:szCs w:val="24"/>
-        </w:rPr>
-        <w:t>, volt</w:t>
-      </w:r>
-      <w:r>
-        <w:rPr>
-          <w:b w:val="false"/>
-          <w:bCs w:val="false"/>
-          <w:sz w:val="24"/>
-          <w:szCs w:val="24"/>
-        </w:rPr>
-        <w:t>s</w:t>
-      </w:r>
-      <w:r>
-        <w:rPr>
-          <w:b w:val="false"/>
-          <w:bCs w:val="false"/>
-          <w:sz w:val="24"/>
-          <w:szCs w:val="24"/>
-        </w:rPr>
-        <w:t xml:space="preserve"> &amp; </w:t>
-      </w:r>
-      <w:r>
-        <w:rPr>
-          <w:b w:val="false"/>
-          <w:bCs w:val="false"/>
-          <w:sz w:val="24"/>
-          <w:szCs w:val="24"/>
-        </w:rPr>
-        <w:t>amps</w:t>
-      </w:r>
-      <w:r>
-        <w:rPr>
-          <w:b w:val="false"/>
-          <w:bCs w:val="false"/>
-          <w:sz w:val="24"/>
-          <w:szCs w:val="24"/>
-        </w:rPr>
-        <w:t>.</w:t>
+        <w:t>One is for battery string voltage 1 and battery current 1 and the other for voltages between battery ground and DMOC+, DMOC-.  These are sent in an eight byte payload as a pair of floats with units, volts &amp; amps.</w:t>
       </w:r>
     </w:p>
     <w:p>
@@ -7302,52 +8802,7 @@
           <w:sz w:val="24"/>
           <w:szCs w:val="24"/>
         </w:rPr>
-        <w:t xml:space="preserve">Heartbeat messages </w:t>
-      </w:r>
-      <w:r>
-        <w:rPr>
-          <w:b w:val="false"/>
-          <w:bCs w:val="false"/>
-          <w:sz w:val="24"/>
-          <w:szCs w:val="24"/>
-        </w:rPr>
-        <w:t>have</w:t>
-      </w:r>
-      <w:r>
-        <w:rPr>
-          <w:b w:val="false"/>
-          <w:bCs w:val="false"/>
-          <w:sz w:val="24"/>
-          <w:szCs w:val="24"/>
-        </w:rPr>
-        <w:t xml:space="preserve"> the same </w:t>
-      </w:r>
-      <w:r>
-        <w:rPr>
-          <w:b w:val="false"/>
-          <w:bCs w:val="false"/>
-          <w:sz w:val="24"/>
-          <w:szCs w:val="24"/>
-        </w:rPr>
-        <w:t xml:space="preserve">payload </w:t>
-      </w:r>
-      <w:r>
-        <w:rPr>
-          <w:b w:val="false"/>
-          <w:bCs w:val="false"/>
-          <w:sz w:val="24"/>
-          <w:szCs w:val="24"/>
-        </w:rPr>
-        <w:t xml:space="preserve">format as the Polled msgs, </w:t>
-      </w:r>
-      <w:r>
-        <w:rPr>
-          <w:b w:val="false"/>
-          <w:bCs w:val="false"/>
-          <w:sz w:val="24"/>
-          <w:szCs w:val="24"/>
-        </w:rPr>
-        <w:t>but lower priority CAN ids.</w:t>
+        <w:t>Heartbeat messages have the same payload format as the Polled msgs, but lower priority CAN ids.</w:t>
       </w:r>
     </w:p>
     <w:p>
@@ -7742,22 +9197,10 @@
     <w:p>
       <w:pPr>
         <w:pStyle w:val="Normal"/>
-        <w:rPr>
-          <w:rFonts w:ascii="Liberation Serif" w:hAnsi="Liberation Serif"/>
-          <w:b w:val="false"/>
-          <w:b w:val="false"/>
-          <w:bCs w:val="false"/>
-          <w:sz w:val="24"/>
-          <w:szCs w:val="24"/>
-        </w:rPr>
-      </w:pPr>
-      <w:r>
-        <w:rPr>
-          <w:b w:val="false"/>
-          <w:bCs w:val="false"/>
-          <w:sz w:val="24"/>
-          <w:szCs w:val="24"/>
-        </w:rPr>
+        <w:rPr/>
+      </w:pPr>
+      <w:r>
+        <w:rPr/>
       </w:r>
     </w:p>
     <w:sectPr>
@@ -7787,35 +9230,21 @@
         <w:b/>
         <w:bCs/>
       </w:rPr>
-      <w:t>Contacto</w:t>
+      <w:t xml:space="preserve">Contactor project                        </w:t>
     </w:r>
     <w:r>
       <w:rPr>
         <w:b/>
         <w:bCs/>
       </w:rPr>
-      <w:t>r project</w:t>
+      <w:t>rev 09/07/2019</w:t>
     </w:r>
     <w:r>
       <w:rPr>
         <w:b/>
         <w:bCs/>
       </w:rPr>
-      <w:t xml:space="preserve">                                                              </w:t>
-    </w:r>
-    <w:r>
-      <w:rPr>
-        <w:b/>
-        <w:bCs/>
-      </w:rPr>
-      <w:t>07</w:t>
-    </w:r>
-    <w:r>
-      <w:rPr>
-        <w:b/>
-        <w:bCs/>
-      </w:rPr>
-      <w:t xml:space="preserve">/15/2019      </w:t>
+      <w:t xml:space="preserve">   07/15/2019      </w:t>
     </w:r>
     <w:r>
       <w:rPr>
@@ -7831,7 +9260,7 @@
       <w:fldChar w:fldCharType="separate"/>
     </w:r>
     <w:r>
-      <w:t>1</w:t>
+      <w:t>4</w:t>
     </w:r>
     <w:r>
       <w:fldChar w:fldCharType="end"/>
@@ -7846,6 +9275,7 @@
     <w:rPrDefault>
       <w:rPr>
         <w:rFonts w:ascii="Liberation Serif" w:hAnsi="Liberation Serif" w:eastAsia="Noto Sans CJK SC Regular" w:cs="FreeSans"/>
+        <w:sz w:val="20"/>
         <w:szCs w:val="24"/>
         <w:lang w:val="en-US" w:eastAsia="zh-CN" w:bidi="hi-IN"/>
       </w:rPr>
@@ -7859,9 +9289,7 @@
     <w:qFormat/>
     <w:pPr>
       <w:widowControl/>
-      <w:kinsoku w:val="true"/>
-      <w:overflowPunct w:val="false"/>
-      <w:autoSpaceDE w:val="true"/>
+      <w:overflowPunct w:val="true"/>
       <w:bidi w:val="0"/>
       <w:jc w:val="left"/>
     </w:pPr>

</xml_diff>

<commit_message>
save and backup work. Added DMOC enable to states. Started Hall-effect debugging. 6.8K|8.2K divider to port A2
</commit_message>
<xml_diff>
--- a/docs/ContactorTask.docx
+++ b/docs/ContactorTask.docx
@@ -322,15 +322,18 @@
         <w:pStyle w:val="Normal"/>
         <w:rPr>
           <w:rFonts w:ascii="Liberation Serif" w:hAnsi="Liberation Serif"/>
-          <w:sz w:val="24"/>
-          <w:szCs w:val="24"/>
-        </w:rPr>
-      </w:pPr>
-      <w:r>
-        <w:rPr>
-          <w:rFonts w:ascii="Liberation Serif" w:hAnsi="Liberation Serif"/>
-          <w:b w:val="false"/>
-          <w:bCs w:val="false"/>
+          <w:b/>
+          <w:b/>
+          <w:bCs/>
+          <w:sz w:val="24"/>
+          <w:szCs w:val="24"/>
+        </w:rPr>
+      </w:pPr>
+      <w:r>
+        <w:rPr>
+          <w:rFonts w:ascii="Liberation Serif" w:hAnsi="Liberation Serif"/>
+          <w:b/>
+          <w:bCs/>
           <w:sz w:val="24"/>
           <w:szCs w:val="24"/>
         </w:rPr>
@@ -564,12 +567,22 @@
       <w:r>
         <w:rPr>
           <w:rFonts w:ascii="Liberation Serif" w:hAnsi="Liberation Serif"/>
-          <w:b w:val="false"/>
-          <w:bCs w:val="false"/>
-          <w:sz w:val="24"/>
-          <w:szCs w:val="24"/>
-        </w:rPr>
-        <w:t xml:space="preserve">a) </w:t>
+          <w:b/>
+          <w:bCs/>
+          <w:sz w:val="24"/>
+          <w:szCs w:val="24"/>
+        </w:rPr>
+        <w:t>a)</w:t>
+      </w:r>
+      <w:r>
+        <w:rPr>
+          <w:rFonts w:ascii="Liberation Serif" w:hAnsi="Liberation Serif"/>
+          <w:b w:val="false"/>
+          <w:bCs w:val="false"/>
+          <w:sz w:val="24"/>
+          <w:szCs w:val="24"/>
+        </w:rPr>
+        <w:t xml:space="preserve"> </w:t>
       </w:r>
       <w:r>
         <w:rPr>
@@ -716,12 +729,22 @@
       <w:r>
         <w:rPr>
           <w:rFonts w:ascii="Liberation Serif" w:hAnsi="Liberation Serif"/>
-          <w:b w:val="false"/>
-          <w:bCs w:val="false"/>
-          <w:sz w:val="24"/>
-          <w:szCs w:val="24"/>
-        </w:rPr>
-        <w:t xml:space="preserve">b) </w:t>
+          <w:b/>
+          <w:bCs/>
+          <w:sz w:val="24"/>
+          <w:szCs w:val="24"/>
+        </w:rPr>
+        <w:t>b)</w:t>
+      </w:r>
+      <w:r>
+        <w:rPr>
+          <w:rFonts w:ascii="Liberation Serif" w:hAnsi="Liberation Serif"/>
+          <w:b w:val="false"/>
+          <w:bCs w:val="false"/>
+          <w:sz w:val="24"/>
+          <w:szCs w:val="24"/>
+        </w:rPr>
+        <w:t xml:space="preserve"> </w:t>
       </w:r>
       <w:r>
         <w:rPr>
@@ -940,8 +963,15 @@
         <w:rPr/>
       </w:pPr>
       <w:r>
-        <w:rPr/>
-        <w:t>c) DMOC enable—three pin, keyed, approximately center</w:t>
+        <w:rPr>
+          <w:b/>
+          <w:bCs/>
+        </w:rPr>
+        <w:t>c)</w:t>
+      </w:r>
+      <w:r>
+        <w:rPr/>
+        <w:t xml:space="preserve"> DMOC enable—three pin, keyed, approximately center</w:t>
       </w:r>
     </w:p>
     <w:p>
@@ -1032,8 +1062,15 @@
         <w:rPr/>
       </w:pPr>
       <w:r>
-        <w:rPr/>
-        <w:t>d) RJ11 jacks for external units</w:t>
+        <w:rPr>
+          <w:b/>
+          <w:bCs/>
+        </w:rPr>
+        <w:t xml:space="preserve">d) </w:t>
+      </w:r>
+      <w:r>
+        <w:rPr/>
+        <w:t>RJ11 jacks for external units</w:t>
       </w:r>
     </w:p>
     <w:p>
@@ -1124,13 +1161,17 @@
     <w:p>
       <w:pPr>
         <w:pStyle w:val="Normal"/>
-        <w:rPr/>
-      </w:pPr>
-      <w:r>
-        <w:rPr>
-          <w:rFonts w:ascii="Liberation Serif" w:hAnsi="Liberation Serif"/>
-          <w:b w:val="false"/>
-          <w:bCs w:val="false"/>
+        <w:rPr>
+          <w:b/>
+          <w:b/>
+          <w:bCs/>
+        </w:rPr>
+      </w:pPr>
+      <w:r>
+        <w:rPr>
+          <w:rFonts w:ascii="Liberation Serif" w:hAnsi="Liberation Serif"/>
+          <w:b/>
+          <w:bCs/>
           <w:sz w:val="24"/>
           <w:szCs w:val="24"/>
         </w:rPr>
@@ -1139,8 +1180,8 @@
       <w:r>
         <w:rPr>
           <w:rFonts w:ascii="Liberation Serif" w:hAnsi="Liberation Serif"/>
-          <w:b w:val="false"/>
-          <w:bCs w:val="false"/>
+          <w:b/>
+          <w:bCs/>
           <w:sz w:val="24"/>
           <w:szCs w:val="24"/>
         </w:rPr>
@@ -1149,8 +1190,8 @@
       <w:r>
         <w:rPr>
           <w:rFonts w:ascii="Liberation Serif" w:hAnsi="Liberation Serif"/>
-          <w:b w:val="false"/>
-          <w:bCs w:val="false"/>
+          <w:b/>
+          <w:bCs/>
           <w:sz w:val="24"/>
           <w:szCs w:val="24"/>
         </w:rPr>
@@ -1465,10 +1506,17 @@
     <w:p>
       <w:pPr>
         <w:pStyle w:val="Normal"/>
-        <w:rPr/>
-      </w:pPr>
-      <w:r>
-        <w:rPr/>
+        <w:rPr>
+          <w:b/>
+          <w:b/>
+          <w:bCs/>
+        </w:rPr>
+      </w:pPr>
+      <w:r>
+        <w:rPr>
+          <w:b/>
+          <w:bCs/>
+        </w:rPr>
         <w:t>3. Blue Pill isolated high voltage module</w:t>
       </w:r>
     </w:p>
@@ -1604,10 +1652,17 @@
     <w:p>
       <w:pPr>
         <w:pStyle w:val="Normal"/>
-        <w:rPr/>
-      </w:pPr>
-      <w:r>
-        <w:rPr/>
+        <w:rPr>
+          <w:b/>
+          <w:b/>
+          <w:bCs/>
+        </w:rPr>
+      </w:pPr>
+      <w:r>
+        <w:rPr>
+          <w:b/>
+          <w:bCs/>
+        </w:rPr>
         <w:t>4. simulation module</w:t>
       </w:r>
     </w:p>
@@ -2380,10 +2435,17 @@
     <w:p>
       <w:pPr>
         <w:pStyle w:val="Normal"/>
-        <w:rPr/>
-      </w:pPr>
-      <w:r>
-        <w:rPr/>
+        <w:rPr>
+          <w:b/>
+          <w:b/>
+          <w:bCs/>
+        </w:rPr>
+      </w:pPr>
+      <w:r>
+        <w:rPr>
+          <w:b/>
+          <w:bCs/>
+        </w:rPr>
         <w:t>1.  defaultTask</w:t>
       </w:r>
     </w:p>
@@ -2422,10 +2484,17 @@
     <w:p>
       <w:pPr>
         <w:pStyle w:val="Normal"/>
-        <w:rPr/>
-      </w:pPr>
-      <w:r>
-        <w:rPr/>
+        <w:rPr>
+          <w:b/>
+          <w:b/>
+          <w:bCs/>
+        </w:rPr>
+      </w:pPr>
+      <w:r>
+        <w:rPr>
+          <w:b/>
+          <w:bCs/>
+        </w:rPr>
         <w:t>2.  SerialTaskSend</w:t>
       </w:r>
     </w:p>
@@ -2464,10 +2533,17 @@
     <w:p>
       <w:pPr>
         <w:pStyle w:val="Normal"/>
-        <w:rPr/>
-      </w:pPr>
-      <w:r>
-        <w:rPr/>
+        <w:rPr>
+          <w:b/>
+          <w:b/>
+          <w:bCs/>
+        </w:rPr>
+      </w:pPr>
+      <w:r>
+        <w:rPr>
+          <w:b/>
+          <w:bCs/>
+        </w:rPr>
         <w:t>3.  SerialTaskReceive</w:t>
       </w:r>
     </w:p>
@@ -2506,10 +2582,17 @@
     <w:p>
       <w:pPr>
         <w:pStyle w:val="Normal"/>
-        <w:rPr/>
-      </w:pPr>
-      <w:r>
-        <w:rPr/>
+        <w:rPr>
+          <w:b/>
+          <w:b/>
+          <w:bCs/>
+        </w:rPr>
+      </w:pPr>
+      <w:r>
+        <w:rPr>
+          <w:b/>
+          <w:bCs/>
+        </w:rPr>
         <w:t>4.  CanTxTask</w:t>
       </w:r>
     </w:p>
@@ -2548,10 +2631,17 @@
     <w:p>
       <w:pPr>
         <w:pStyle w:val="Normal"/>
-        <w:rPr/>
-      </w:pPr>
-      <w:r>
-        <w:rPr/>
+        <w:rPr>
+          <w:b/>
+          <w:b/>
+          <w:bCs/>
+        </w:rPr>
+      </w:pPr>
+      <w:r>
+        <w:rPr>
+          <w:b/>
+          <w:bCs/>
+        </w:rPr>
         <w:t>5.  ContactorTask</w:t>
       </w:r>
     </w:p>
@@ -2590,10 +2680,17 @@
     <w:p>
       <w:pPr>
         <w:pStyle w:val="Normal"/>
-        <w:rPr/>
-      </w:pPr>
-      <w:r>
-        <w:rPr/>
+        <w:rPr>
+          <w:b/>
+          <w:b/>
+          <w:bCs/>
+        </w:rPr>
+      </w:pPr>
+      <w:r>
+        <w:rPr>
+          <w:b/>
+          <w:bCs/>
+        </w:rPr>
         <w:t>6.  MailboxTask</w:t>
       </w:r>
     </w:p>
@@ -2644,10 +2741,17 @@
     <w:p>
       <w:pPr>
         <w:pStyle w:val="Normal"/>
-        <w:rPr/>
-      </w:pPr>
-      <w:r>
-        <w:rPr/>
+        <w:rPr>
+          <w:b/>
+          <w:b/>
+          <w:bCs/>
+        </w:rPr>
+      </w:pPr>
+      <w:r>
+        <w:rPr>
+          <w:b/>
+          <w:bCs/>
+        </w:rPr>
         <w:t>7.  ADCTask</w:t>
       </w:r>
     </w:p>
@@ -2686,10 +2790,17 @@
     <w:p>
       <w:pPr>
         <w:pStyle w:val="Normal"/>
-        <w:rPr/>
-      </w:pPr>
-      <w:r>
-        <w:rPr/>
+        <w:rPr>
+          <w:b/>
+          <w:b/>
+          <w:bCs/>
+        </w:rPr>
+      </w:pPr>
+      <w:r>
+        <w:rPr>
+          <w:b/>
+          <w:bCs/>
+        </w:rPr>
         <w:t>8. Software timer 1</w:t>
       </w:r>
     </w:p>
@@ -2728,10 +2839,17 @@
     <w:p>
       <w:pPr>
         <w:pStyle w:val="Normal"/>
-        <w:rPr/>
-      </w:pPr>
-      <w:r>
-        <w:rPr/>
+        <w:rPr>
+          <w:b/>
+          <w:b/>
+          <w:bCs/>
+        </w:rPr>
+      </w:pPr>
+      <w:r>
+        <w:rPr>
+          <w:b/>
+          <w:bCs/>
+        </w:rPr>
         <w:t>9. Software timer 2</w:t>
       </w:r>
     </w:p>
@@ -2770,10 +2888,17 @@
     <w:p>
       <w:pPr>
         <w:pStyle w:val="Normal"/>
-        <w:rPr/>
-      </w:pPr>
-      <w:r>
-        <w:rPr/>
+        <w:rPr>
+          <w:b/>
+          <w:b/>
+          <w:bCs/>
+        </w:rPr>
+      </w:pPr>
+      <w:r>
+        <w:rPr>
+          <w:b/>
+          <w:bCs/>
+        </w:rPr>
         <w:t>10. Software timer 3</w:t>
       </w:r>
     </w:p>
@@ -2891,10 +3016,17 @@
     <w:p>
       <w:pPr>
         <w:pStyle w:val="Normal"/>
-        <w:rPr/>
-      </w:pPr>
-      <w:r>
-        <w:rPr/>
+        <w:rPr>
+          <w:b/>
+          <w:b/>
+          <w:bCs/>
+        </w:rPr>
+      </w:pPr>
+      <w:r>
+        <w:rPr>
+          <w:b/>
+          <w:bCs/>
+        </w:rPr>
         <w:t>1.  Wait for notification</w:t>
       </w:r>
     </w:p>
@@ -3154,10 +3286,17 @@
     <w:p>
       <w:pPr>
         <w:pStyle w:val="Normal"/>
-        <w:rPr/>
-      </w:pPr>
-      <w:r>
-        <w:rPr/>
+        <w:rPr>
+          <w:b/>
+          <w:b/>
+          <w:bCs/>
+        </w:rPr>
+      </w:pPr>
+      <w:r>
+        <w:rPr>
+          <w:b/>
+          <w:bCs/>
+        </w:rPr>
         <w:t>2.  Event handling</w:t>
       </w:r>
     </w:p>
@@ -3215,10 +3354,17 @@
     <w:p>
       <w:pPr>
         <w:pStyle w:val="Normal"/>
-        <w:rPr/>
-      </w:pPr>
-      <w:r>
-        <w:rPr/>
+        <w:rPr>
+          <w:b/>
+          <w:b/>
+          <w:bCs/>
+        </w:rPr>
+      </w:pPr>
+      <w:r>
+        <w:rPr>
+          <w:b/>
+          <w:bCs/>
+        </w:rPr>
         <w:t>3. States</w:t>
       </w:r>
     </w:p>
@@ -3253,10 +3399,17 @@
     <w:p>
       <w:pPr>
         <w:pStyle w:val="Normal"/>
-        <w:rPr/>
-      </w:pPr>
-      <w:r>
-        <w:rPr/>
+        <w:rPr>
+          <w:b/>
+          <w:b/>
+          <w:bCs/>
+        </w:rPr>
+      </w:pPr>
+      <w:r>
+        <w:rPr>
+          <w:b/>
+          <w:bCs/>
+        </w:rPr>
         <w:t>4. Output updates</w:t>
       </w:r>
     </w:p>
@@ -3346,10 +3499,17 @@
     <w:p>
       <w:pPr>
         <w:pStyle w:val="Normal"/>
-        <w:rPr/>
-      </w:pPr>
-      <w:r>
-        <w:rPr/>
+        <w:rPr>
+          <w:b/>
+          <w:b/>
+          <w:bCs/>
+        </w:rPr>
+      </w:pPr>
+      <w:r>
+        <w:rPr>
+          <w:b/>
+          <w:bCs/>
+        </w:rPr>
         <w:t>1.</w:t>
         <w:tab/>
         <w:t>DISCONNECTED</w:t>
@@ -3366,25 +3526,40 @@
       </w:r>
       <w:r>
         <w:rPr/>
-        <w:t>This the initial state and final state with the contactors open.  If the battery is voltage is too low the state will move to FAULTING, and onward to FAULTED.</w:t>
-      </w:r>
-    </w:p>
-    <w:p>
-      <w:pPr>
-        <w:pStyle w:val="Normal"/>
-        <w:rPr/>
-      </w:pPr>
-      <w:r>
-        <w:rPr/>
-      </w:r>
-    </w:p>
-    <w:p>
-      <w:pPr>
-        <w:pStyle w:val="Normal"/>
-        <w:rPr/>
-      </w:pPr>
-      <w:r>
-        <w:rPr/>
+        <w:t xml:space="preserve">This the initial state and final state with the contactors open. </w:t>
+      </w:r>
+      <w:r>
+        <w:rPr/>
+        <w:t>The DMOC enable FET is off.</w:t>
+      </w:r>
+      <w:r>
+        <w:rPr/>
+        <w:t xml:space="preserve">  If the battery is voltage is too low the state will move to FAULTING, and onward to FAULTED.</w:t>
+      </w:r>
+    </w:p>
+    <w:p>
+      <w:pPr>
+        <w:pStyle w:val="Normal"/>
+        <w:rPr/>
+      </w:pPr>
+      <w:r>
+        <w:rPr/>
+      </w:r>
+    </w:p>
+    <w:p>
+      <w:pPr>
+        <w:pStyle w:val="Normal"/>
+        <w:rPr>
+          <w:b/>
+          <w:b/>
+          <w:bCs/>
+        </w:rPr>
+      </w:pPr>
+      <w:r>
+        <w:rPr>
+          <w:b/>
+          <w:bCs/>
+        </w:rPr>
         <w:t>2.</w:t>
         <w:tab/>
         <w:t>CONNECTING</w:t>
@@ -3417,10 +3592,17 @@
     <w:p>
       <w:pPr>
         <w:pStyle w:val="Normal"/>
-        <w:rPr/>
-      </w:pPr>
-      <w:r>
-        <w:rPr/>
+        <w:rPr>
+          <w:b/>
+          <w:b/>
+          <w:bCs/>
+        </w:rPr>
+      </w:pPr>
+      <w:r>
+        <w:rPr>
+          <w:b/>
+          <w:bCs/>
+        </w:rPr>
         <w:t>3.</w:t>
         <w:tab/>
         <w:t>CONNECTED</w:t>
@@ -3437,25 +3619,48 @@
       </w:r>
       <w:r>
         <w:rPr/>
-        <w:t>Contactors closed.  A command to disconnect or reset will exit this state to DISCONNECTING and onward to DISCONNECTED.</w:t>
-      </w:r>
-    </w:p>
-    <w:p>
-      <w:pPr>
-        <w:pStyle w:val="Normal"/>
-        <w:rPr/>
-      </w:pPr>
-      <w:r>
-        <w:rPr/>
-      </w:r>
-    </w:p>
-    <w:p>
-      <w:pPr>
-        <w:pStyle w:val="Normal"/>
-        <w:rPr/>
-      </w:pPr>
-      <w:r>
-        <w:rPr/>
+        <w:t xml:space="preserve">Contactors closed.  </w:t>
+      </w:r>
+      <w:r>
+        <w:rPr/>
+        <w:t xml:space="preserve">DMOC enable FET is on. Only </w:t>
+      </w:r>
+      <w:r>
+        <w:rPr/>
+        <w:t>command</w:t>
+      </w:r>
+      <w:r>
+        <w:rPr/>
+        <w:t>s</w:t>
+      </w:r>
+      <w:r>
+        <w:rPr/>
+        <w:t xml:space="preserve"> to disconnect or reset will exit this state to DISCONNECTING and onward to DISCONNECTED.</w:t>
+      </w:r>
+    </w:p>
+    <w:p>
+      <w:pPr>
+        <w:pStyle w:val="Normal"/>
+        <w:rPr/>
+      </w:pPr>
+      <w:r>
+        <w:rPr/>
+      </w:r>
+    </w:p>
+    <w:p>
+      <w:pPr>
+        <w:pStyle w:val="Normal"/>
+        <w:rPr>
+          <w:b/>
+          <w:b/>
+          <w:bCs/>
+        </w:rPr>
+      </w:pPr>
+      <w:r>
+        <w:rPr>
+          <w:b/>
+          <w:bCs/>
+        </w:rPr>
         <w:t>4.</w:t>
         <w:tab/>
         <w:t>FAULTING,</w:t>
@@ -3484,10 +3689,17 @@
     <w:p>
       <w:pPr>
         <w:pStyle w:val="Normal"/>
-        <w:rPr/>
-      </w:pPr>
-      <w:r>
-        <w:rPr/>
+        <w:rPr>
+          <w:b/>
+          <w:b/>
+          <w:bCs/>
+        </w:rPr>
+      </w:pPr>
+      <w:r>
+        <w:rPr>
+          <w:b/>
+          <w:bCs/>
+        </w:rPr>
         <w:t>5.</w:t>
         <w:tab/>
         <w:t>FAULTED</w:t>
@@ -3524,10 +3736,17 @@
     <w:p>
       <w:pPr>
         <w:pStyle w:val="Normal"/>
-        <w:rPr/>
-      </w:pPr>
-      <w:r>
-        <w:rPr/>
+        <w:rPr>
+          <w:b/>
+          <w:b/>
+          <w:bCs/>
+        </w:rPr>
+      </w:pPr>
+      <w:r>
+        <w:rPr>
+          <w:b/>
+          <w:bCs/>
+        </w:rPr>
         <w:t>6.</w:t>
         <w:tab/>
         <w:t>RESETTING</w:t>
@@ -3556,10 +3775,17 @@
     <w:p>
       <w:pPr>
         <w:pStyle w:val="Normal"/>
-        <w:rPr/>
-      </w:pPr>
-      <w:r>
-        <w:rPr/>
+        <w:rPr>
+          <w:b/>
+          <w:b/>
+          <w:bCs/>
+        </w:rPr>
+      </w:pPr>
+      <w:r>
+        <w:rPr>
+          <w:b/>
+          <w:bCs/>
+        </w:rPr>
         <w:t>7.</w:t>
         <w:tab/>
         <w:t>DISCONNECTING</w:t>
@@ -3599,6 +3825,45 @@
           <w:b/>
           <w:bCs/>
         </w:rPr>
+        <w:t>8.</w:t>
+        <w:tab/>
+        <w:t>OTOSETTLING</w:t>
+      </w:r>
+    </w:p>
+    <w:p>
+      <w:pPr>
+        <w:pStyle w:val="Normal"/>
+        <w:rPr/>
+      </w:pPr>
+      <w:r>
+        <w:rPr/>
+        <w:tab/>
+        <w:t>One time only state for readings to settle.</w:t>
+      </w:r>
+    </w:p>
+    <w:p>
+      <w:pPr>
+        <w:pStyle w:val="Normal"/>
+        <w:rPr/>
+      </w:pPr>
+      <w:r>
+        <w:rPr/>
+      </w:r>
+    </w:p>
+    <w:p>
+      <w:pPr>
+        <w:pStyle w:val="Normal"/>
+        <w:rPr>
+          <w:b/>
+          <w:b/>
+          <w:bCs/>
+        </w:rPr>
+      </w:pPr>
+      <w:r>
+        <w:rPr>
+          <w:b/>
+          <w:bCs/>
+        </w:rPr>
         <w:t>F.  States – a little more description</w:t>
       </w:r>
     </w:p>
@@ -19778,6 +20043,138 @@
           <w:sz w:val="24"/>
           <w:szCs w:val="24"/>
         </w:rPr>
+      </w:r>
+    </w:p>
+    <w:p>
+      <w:pPr>
+        <w:pStyle w:val="Normal"/>
+        <w:rPr>
+          <w:i w:val="false"/>
+          <w:i w:val="false"/>
+          <w:iCs w:val="false"/>
+        </w:rPr>
+      </w:pPr>
+      <w:r>
+        <w:rPr>
+          <w:rFonts w:ascii="Liberation Serif" w:hAnsi="Liberation Serif"/>
+          <w:b w:val="false"/>
+          <w:bCs w:val="false"/>
+          <w:sz w:val="24"/>
+          <w:szCs w:val="24"/>
+        </w:rPr>
+      </w:r>
+    </w:p>
+    <w:p>
+      <w:pPr>
+        <w:pStyle w:val="Normal"/>
+        <w:rPr>
+          <w:rFonts w:ascii="Liberation Serif" w:hAnsi="Liberation Serif"/>
+          <w:b w:val="false"/>
+          <w:b w:val="false"/>
+          <w:bCs w:val="false"/>
+          <w:sz w:val="24"/>
+          <w:szCs w:val="24"/>
+        </w:rPr>
+      </w:pPr>
+      <w:r>
+        <w:rPr>
+          <w:rFonts w:ascii="Liberation Serif" w:hAnsi="Liberation Serif"/>
+          <w:b w:val="false"/>
+          <w:bCs w:val="false"/>
+          <w:i w:val="false"/>
+          <w:iCs w:val="false"/>
+          <w:sz w:val="24"/>
+          <w:szCs w:val="24"/>
+        </w:rPr>
+        <w:t>NOTES:</w:t>
+      </w:r>
+    </w:p>
+    <w:p>
+      <w:pPr>
+        <w:pStyle w:val="Normal"/>
+        <w:rPr>
+          <w:i w:val="false"/>
+          <w:i w:val="false"/>
+          <w:iCs w:val="false"/>
+        </w:rPr>
+      </w:pPr>
+      <w:r>
+        <w:rPr>
+          <w:rFonts w:ascii="Liberation Serif" w:hAnsi="Liberation Serif"/>
+          <w:b w:val="false"/>
+          <w:bCs w:val="false"/>
+          <w:sz w:val="24"/>
+          <w:szCs w:val="24"/>
+        </w:rPr>
+      </w:r>
+    </w:p>
+    <w:p>
+      <w:pPr>
+        <w:pStyle w:val="Normal"/>
+        <w:rPr>
+          <w:rFonts w:ascii="Liberation Serif" w:hAnsi="Liberation Serif"/>
+          <w:b w:val="false"/>
+          <w:b w:val="false"/>
+          <w:bCs w:val="false"/>
+          <w:sz w:val="24"/>
+          <w:szCs w:val="24"/>
+        </w:rPr>
+      </w:pPr>
+      <w:r>
+        <w:rPr>
+          <w:rFonts w:ascii="Liberation Serif" w:hAnsi="Liberation Serif"/>
+          <w:b w:val="false"/>
+          <w:bCs w:val="false"/>
+          <w:i w:val="false"/>
+          <w:iCs w:val="false"/>
+          <w:sz w:val="24"/>
+          <w:szCs w:val="24"/>
+        </w:rPr>
+        <w:t>1. Add Hall-effect zeroing to DISCONNECTED?</w:t>
+      </w:r>
+    </w:p>
+    <w:p>
+      <w:pPr>
+        <w:pStyle w:val="Normal"/>
+        <w:rPr>
+          <w:i w:val="false"/>
+          <w:i w:val="false"/>
+          <w:iCs w:val="false"/>
+        </w:rPr>
+      </w:pPr>
+      <w:r>
+        <w:rPr>
+          <w:rFonts w:ascii="Liberation Serif" w:hAnsi="Liberation Serif"/>
+          <w:b w:val="false"/>
+          <w:bCs w:val="false"/>
+          <w:sz w:val="24"/>
+          <w:szCs w:val="24"/>
+        </w:rPr>
+      </w:r>
+    </w:p>
+    <w:p>
+      <w:pPr>
+        <w:pStyle w:val="Normal"/>
+        <w:rPr>
+          <w:rFonts w:ascii="Liberation Serif" w:hAnsi="Liberation Serif"/>
+          <w:b w:val="false"/>
+          <w:b w:val="false"/>
+          <w:bCs w:val="false"/>
+          <w:sz w:val="24"/>
+          <w:szCs w:val="24"/>
+        </w:rPr>
+      </w:pPr>
+      <w:r>
+        <w:rPr>
+          <w:rFonts w:ascii="Liberation Serif" w:hAnsi="Liberation Serif"/>
+          <w:b w:val="false"/>
+          <w:bCs w:val="false"/>
+          <w:i w:val="false"/>
+          <w:iCs w:val="false"/>
+          <w:sz w:val="24"/>
+          <w:szCs w:val="24"/>
+        </w:rPr>
+        <w:t>2. Base plate posts and screws—redo.</w:t>
       </w:r>
     </w:p>
     <w:p>
@@ -19951,7 +20348,7 @@
       <w:fldChar w:fldCharType="separate"/>
     </w:r>
     <w:r>
-      <w:t>23</w:t>
+      <w:t>22</w:t>
     </w:r>
     <w:r>
       <w:fldChar w:fldCharType="end"/>

</xml_diff>

<commit_message>
battery string current working.
</commit_message>
<xml_diff>
--- a/docs/ContactorTask.docx
+++ b/docs/ContactorTask.docx
@@ -6775,23 +6775,34 @@
     <w:p>
       <w:pPr>
         <w:pStyle w:val="Normal"/>
-        <w:rPr>
-          <w:rFonts w:ascii="Liberation Serif" w:hAnsi="Liberation Serif"/>
-          <w:b w:val="false"/>
-          <w:b w:val="false"/>
-          <w:bCs w:val="false"/>
-          <w:sz w:val="24"/>
-          <w:szCs w:val="24"/>
-        </w:rPr>
-      </w:pPr>
-      <w:r>
-        <w:rPr>
-          <w:b w:val="false"/>
-          <w:bCs w:val="false"/>
-          <w:sz w:val="24"/>
-          <w:szCs w:val="24"/>
-        </w:rPr>
-        <w:t>The ADC scans six channels, storing the 12b readings in a DMA circular buffer.  The DMA interrupts at the ½ and end points of storing in the buffer, and the buffer length holds sixteen scans (six reading per scan) in each half.  Upon a DMA interrupt the sixteen readings are summed for each channel.  Since the maximum reading possible is 4095, the maximum sum is 65520 which fits in a unit16_t.  The DMA interrupt notifies the ADCTask which carries out the summation and subsequent calibration of the readings.</w:t>
+        <w:rPr/>
+      </w:pPr>
+      <w:r>
+        <w:rPr>
+          <w:b w:val="false"/>
+          <w:bCs w:val="false"/>
+          <w:sz w:val="24"/>
+          <w:szCs w:val="24"/>
+        </w:rPr>
+        <w:t>The ADC scans six channels, storing the 12b readings in a DMA circular buffer.  The DMA interrupts at the ½ and end points of storing in the buffer, and the buffer length holds sixteen scans (six reading per scan) in each half.  Upon a DMA interrupt the sixteen readings are summed for each channel.  Since the maximum reading possible is 4095, the maximum sum is 65520 which fits in a u</w:t>
+      </w:r>
+      <w:r>
+        <w:rPr>
+          <w:b w:val="false"/>
+          <w:bCs w:val="false"/>
+          <w:sz w:val="24"/>
+          <w:szCs w:val="24"/>
+        </w:rPr>
+        <w:t>int</w:t>
+      </w:r>
+      <w:r>
+        <w:rPr>
+          <w:b w:val="false"/>
+          <w:bCs w:val="false"/>
+          <w:sz w:val="24"/>
+          <w:szCs w:val="24"/>
+        </w:rPr>
+        <w:t>16_t.  The DMA interrupt notifies the ADCTask which carries out the summation and subsequent calibration of the readings.</w:t>
       </w:r>
     </w:p>
     <w:p>
@@ -6947,23 +6958,25 @@
     <w:p>
       <w:pPr>
         <w:pStyle w:val="Normal"/>
-        <w:rPr>
-          <w:rFonts w:ascii="Liberation Serif" w:hAnsi="Liberation Serif"/>
-          <w:b w:val="false"/>
-          <w:b w:val="false"/>
-          <w:bCs w:val="false"/>
-          <w:sz w:val="24"/>
-          <w:szCs w:val="24"/>
-        </w:rPr>
-      </w:pPr>
-      <w:r>
-        <w:rPr>
-          <w:b w:val="false"/>
-          <w:bCs w:val="false"/>
-          <w:sz w:val="24"/>
-          <w:szCs w:val="24"/>
-        </w:rPr>
-        <w:t xml:space="preserve">To simplify calibration, calibration parameters are specified in floating pt format, e.g. 5.03 volts.  For computations the floating pt is scaled by 16b to uint32_t.  </w:t>
+        <w:rPr/>
+      </w:pPr>
+      <w:r>
+        <w:rPr>
+          <w:b w:val="false"/>
+          <w:bCs w:val="false"/>
+          <w:sz w:val="24"/>
+          <w:szCs w:val="24"/>
+        </w:rPr>
+        <w:t xml:space="preserve">To simplify calibration, calibration parameters are specified in floating pt format, e.g. 5.03 volts.  For computations the floating pt is scaled </w:t>
+      </w:r>
+      <w:r>
+        <w:rPr>
+          <w:b w:val="false"/>
+          <w:bCs w:val="false"/>
+          <w:sz w:val="24"/>
+          <w:szCs w:val="24"/>
+        </w:rPr>
+        <w:t>and computations done with integers.</w:t>
       </w:r>
     </w:p>
     <w:p>
@@ -20348,7 +20361,7 @@
       <w:fldChar w:fldCharType="separate"/>
     </w:r>
     <w:r>
-      <w:t>22</w:t>
+      <w:t>23</w:t>
     </w:r>
     <w:r>
       <w:fldChar w:fldCharType="end"/>

</xml_diff>

<commit_message>
save and backup. display calibrations for 5 and 12v supplies sorted out.
</commit_message>
<xml_diff>
--- a/docs/ContactorTask.docx
+++ b/docs/ContactorTask.docx
@@ -6689,14 +6689,7 @@
     <w:p>
       <w:pPr>
         <w:pStyle w:val="Normal"/>
-        <w:rPr>
-          <w:rFonts w:ascii="Liberation Serif" w:hAnsi="Liberation Serif"/>
-          <w:b w:val="false"/>
-          <w:b w:val="false"/>
-          <w:bCs w:val="false"/>
-          <w:sz w:val="24"/>
-          <w:szCs w:val="24"/>
-        </w:rPr>
+        <w:rPr/>
       </w:pPr>
       <w:r>
         <w:rPr>
@@ -19858,15 +19851,27 @@
       </w:pPr>
       <w:r>
         <w:rPr>
-          <w:rFonts w:ascii="Liberation Serif" w:hAnsi="Liberation Serif"/>
-          <w:b w:val="false"/>
-          <w:bCs w:val="false"/>
-          <w:i w:val="false"/>
-          <w:iCs w:val="false"/>
-          <w:sz w:val="24"/>
-          <w:szCs w:val="24"/>
-        </w:rPr>
-        <w:t>fpwmpct1, fpwmpct2 – percent pwm ON time.</w:t>
+          <w:rFonts w:ascii="Courier New" w:hAnsi="Courier New"/>
+          <w:b w:val="false"/>
+          <w:bCs w:val="false"/>
+          <w:i w:val="false"/>
+          <w:iCs w:val="false"/>
+          <w:sz w:val="20"/>
+          <w:szCs w:val="20"/>
+        </w:rPr>
+        <w:t>fpwmpct1, fpwmpct2</w:t>
+      </w:r>
+      <w:r>
+        <w:rPr>
+          <w:rFonts w:ascii="Liberation Serif" w:hAnsi="Liberation Serif"/>
+          <w:b w:val="false"/>
+          <w:bCs w:val="false"/>
+          <w:i w:val="false"/>
+          <w:iCs w:val="false"/>
+          <w:sz w:val="24"/>
+          <w:szCs w:val="24"/>
+        </w:rPr>
+        <w:t xml:space="preserve"> – percent pwm ON time.</w:t>
       </w:r>
     </w:p>
     <w:p>
@@ -19946,6 +19951,106 @@
       </w:pPr>
       <w:r>
         <w:rPr>
+          <w:rFonts w:ascii="Courier New" w:hAnsi="Courier New"/>
+          <w:b w:val="false"/>
+          <w:bCs w:val="false"/>
+          <w:i w:val="false"/>
+          <w:iCs w:val="false"/>
+          <w:sz w:val="20"/>
+          <w:szCs w:val="20"/>
+        </w:rPr>
+        <w:t xml:space="preserve">dcurrentdisconnect </w:t>
+      </w:r>
+      <w:r>
+        <w:rPr>
+          <w:rFonts w:ascii="Liberation Serif" w:hAnsi="Liberation Serif"/>
+          <w:b w:val="false"/>
+          <w:bCs w:val="false"/>
+          <w:i w:val="false"/>
+          <w:iCs w:val="false"/>
+          <w:sz w:val="24"/>
+          <w:szCs w:val="24"/>
+        </w:rPr>
+        <w:t>– Battery current threshold for disconnecting</w:t>
+      </w:r>
+    </w:p>
+    <w:p>
+      <w:pPr>
+        <w:pStyle w:val="Normal"/>
+        <w:rPr>
+          <w:i w:val="false"/>
+          <w:i w:val="false"/>
+          <w:iCs w:val="false"/>
+        </w:rPr>
+      </w:pPr>
+      <w:r>
+        <w:rPr>
+          <w:rFonts w:ascii="Liberation Serif" w:hAnsi="Liberation Serif"/>
+          <w:b w:val="false"/>
+          <w:bCs w:val="false"/>
+          <w:sz w:val="24"/>
+          <w:szCs w:val="24"/>
+        </w:rPr>
+      </w:r>
+    </w:p>
+    <w:p>
+      <w:pPr>
+        <w:pStyle w:val="Normal"/>
+        <w:rPr>
+          <w:rFonts w:ascii="Liberation Serif" w:hAnsi="Liberation Serif"/>
+          <w:b w:val="false"/>
+          <w:b w:val="false"/>
+          <w:bCs w:val="false"/>
+          <w:sz w:val="24"/>
+          <w:szCs w:val="24"/>
+        </w:rPr>
+      </w:pPr>
+      <w:r>
+        <w:rPr>
+          <w:rFonts w:ascii="Liberation Serif" w:hAnsi="Liberation Serif"/>
+          <w:b w:val="false"/>
+          <w:bCs w:val="false"/>
+          <w:i w:val="false"/>
+          <w:iCs w:val="false"/>
+          <w:sz w:val="24"/>
+          <w:szCs w:val="24"/>
+        </w:rPr>
+        <w:t>Opening the contactors for the  DISCONNECTING state is prevented if the battery string current is greater than this parameter. The code assumes the parameter is positive. If the battery string current is negative the logic reverses the sign so that negative battery string currents greater than this parameter also prevents opening the contactors. If this feature is not desired, then set the parameter to an impossibly large value, but so large as to run into scaling problems (since the floating pt parameter is converted to a scale integer which is used for the arithmetic). A value 10% greater than the max of the current sensor would be a good value.</w:t>
+      </w:r>
+    </w:p>
+    <w:p>
+      <w:pPr>
+        <w:pStyle w:val="Normal"/>
+        <w:rPr>
+          <w:i w:val="false"/>
+          <w:i w:val="false"/>
+          <w:iCs w:val="false"/>
+        </w:rPr>
+      </w:pPr>
+      <w:r>
+        <w:rPr>
+          <w:rFonts w:ascii="Liberation Serif" w:hAnsi="Liberation Serif"/>
+          <w:b w:val="false"/>
+          <w:bCs w:val="false"/>
+          <w:sz w:val="24"/>
+          <w:szCs w:val="24"/>
+        </w:rPr>
+      </w:r>
+    </w:p>
+    <w:p>
+      <w:pPr>
+        <w:pStyle w:val="Normal"/>
+        <w:rPr>
+          <w:rFonts w:ascii="Liberation Serif" w:hAnsi="Liberation Serif"/>
+          <w:b w:val="false"/>
+          <w:b w:val="false"/>
+          <w:bCs w:val="false"/>
+          <w:sz w:val="24"/>
+          <w:szCs w:val="24"/>
+        </w:rPr>
+      </w:pPr>
+      <w:r>
+        <w:rPr>
           <w:rFonts w:ascii="Liberation Serif" w:hAnsi="Liberation Serif"/>
           <w:b w:val="false"/>
           <w:bCs w:val="false"/>
@@ -19998,6 +20103,50 @@
           <w:sz w:val="24"/>
           <w:szCs w:val="24"/>
         </w:rPr>
+        <w:t>1. High voltage readings</w:t>
+      </w:r>
+    </w:p>
+    <w:p>
+      <w:pPr>
+        <w:pStyle w:val="Normal"/>
+        <w:rPr>
+          <w:i w:val="false"/>
+          <w:i w:val="false"/>
+          <w:iCs w:val="false"/>
+        </w:rPr>
+      </w:pPr>
+      <w:r>
+        <w:rPr>
+          <w:rFonts w:ascii="Liberation Serif" w:hAnsi="Liberation Serif"/>
+          <w:b w:val="false"/>
+          <w:bCs w:val="false"/>
+          <w:sz w:val="24"/>
+          <w:szCs w:val="24"/>
+        </w:rPr>
+      </w:r>
+    </w:p>
+    <w:p>
+      <w:pPr>
+        <w:pStyle w:val="Normal"/>
+        <w:rPr>
+          <w:rFonts w:ascii="Liberation Serif" w:hAnsi="Liberation Serif"/>
+          <w:b w:val="false"/>
+          <w:b w:val="false"/>
+          <w:bCs w:val="false"/>
+          <w:sz w:val="24"/>
+          <w:szCs w:val="24"/>
+        </w:rPr>
+      </w:pPr>
+      <w:r>
+        <w:rPr>
+          <w:rFonts w:ascii="Liberation Serif" w:hAnsi="Liberation Serif"/>
+          <w:b w:val="false"/>
+          <w:bCs w:val="false"/>
+          <w:i w:val="false"/>
+          <w:iCs w:val="false"/>
+          <w:sz w:val="24"/>
+          <w:szCs w:val="24"/>
+        </w:rPr>
         <w:t>The Blue Pill high voltage sensor sends ADC measurement, and these are then filtered, and adjusted for offset and scale to yield voltage. The defaultTask in contactor ‘main.c’ lists the raw adc readings which can be used to adjust the calibration for the three voltages. The present calibration was done with the 12v supply and can expected to be close for voltages in the 300-400v range.</w:t>
       </w:r>
     </w:p>
@@ -20024,226 +20173,1198 @@
       <w:pPr>
         <w:pStyle w:val="Normal"/>
         <w:rPr>
-          <w:i w:val="false"/>
-          <w:i w:val="false"/>
-          <w:iCs w:val="false"/>
-        </w:rPr>
-      </w:pPr>
-      <w:r>
-        <w:rPr>
-          <w:rFonts w:ascii="Liberation Serif" w:hAnsi="Liberation Serif"/>
-          <w:b w:val="false"/>
-          <w:bCs w:val="false"/>
-          <w:sz w:val="24"/>
-          <w:szCs w:val="24"/>
-        </w:rPr>
-      </w:r>
-    </w:p>
-    <w:p>
-      <w:pPr>
-        <w:pStyle w:val="Normal"/>
-        <w:rPr>
-          <w:i w:val="false"/>
-          <w:i w:val="false"/>
-          <w:iCs w:val="false"/>
-        </w:rPr>
-      </w:pPr>
-      <w:r>
-        <w:rPr>
-          <w:rFonts w:ascii="Liberation Serif" w:hAnsi="Liberation Serif"/>
-          <w:b w:val="false"/>
-          <w:bCs w:val="false"/>
-          <w:sz w:val="24"/>
-          <w:szCs w:val="24"/>
-        </w:rPr>
-      </w:r>
-    </w:p>
-    <w:p>
-      <w:pPr>
-        <w:pStyle w:val="Normal"/>
-        <w:rPr>
-          <w:i w:val="false"/>
-          <w:i w:val="false"/>
-          <w:iCs w:val="false"/>
-        </w:rPr>
-      </w:pPr>
-      <w:r>
-        <w:rPr>
-          <w:rFonts w:ascii="Liberation Serif" w:hAnsi="Liberation Serif"/>
-          <w:b w:val="false"/>
-          <w:bCs w:val="false"/>
-          <w:sz w:val="24"/>
-          <w:szCs w:val="24"/>
-        </w:rPr>
-      </w:r>
-    </w:p>
-    <w:p>
-      <w:pPr>
-        <w:pStyle w:val="Normal"/>
-        <w:rPr>
-          <w:rFonts w:ascii="Liberation Serif" w:hAnsi="Liberation Serif"/>
-          <w:b w:val="false"/>
-          <w:b w:val="false"/>
-          <w:bCs w:val="false"/>
-          <w:sz w:val="24"/>
-          <w:szCs w:val="24"/>
-        </w:rPr>
-      </w:pPr>
-      <w:r>
-        <w:rPr>
-          <w:rFonts w:ascii="Liberation Serif" w:hAnsi="Liberation Serif"/>
-          <w:b w:val="false"/>
-          <w:bCs w:val="false"/>
-          <w:i w:val="false"/>
-          <w:iCs w:val="false"/>
-          <w:sz w:val="24"/>
-          <w:szCs w:val="24"/>
-        </w:rPr>
-        <w:t>NOTES:</w:t>
-      </w:r>
-    </w:p>
-    <w:p>
-      <w:pPr>
-        <w:pStyle w:val="Normal"/>
-        <w:rPr>
-          <w:i w:val="false"/>
-          <w:i w:val="false"/>
-          <w:iCs w:val="false"/>
-        </w:rPr>
-      </w:pPr>
-      <w:r>
-        <w:rPr>
-          <w:rFonts w:ascii="Liberation Serif" w:hAnsi="Liberation Serif"/>
-          <w:b w:val="false"/>
-          <w:bCs w:val="false"/>
-          <w:sz w:val="24"/>
-          <w:szCs w:val="24"/>
-        </w:rPr>
-      </w:r>
-    </w:p>
-    <w:p>
-      <w:pPr>
-        <w:pStyle w:val="Normal"/>
-        <w:rPr>
-          <w:rFonts w:ascii="Liberation Serif" w:hAnsi="Liberation Serif"/>
-          <w:b w:val="false"/>
-          <w:b w:val="false"/>
-          <w:bCs w:val="false"/>
-          <w:sz w:val="24"/>
-          <w:szCs w:val="24"/>
-        </w:rPr>
-      </w:pPr>
-      <w:r>
-        <w:rPr>
-          <w:rFonts w:ascii="Liberation Serif" w:hAnsi="Liberation Serif"/>
-          <w:b w:val="false"/>
-          <w:bCs w:val="false"/>
-          <w:i w:val="false"/>
-          <w:iCs w:val="false"/>
-          <w:sz w:val="24"/>
-          <w:szCs w:val="24"/>
-        </w:rPr>
-        <w:t>1. Add Hall-effect zeroing to DISCONNECTED?</w:t>
-      </w:r>
-    </w:p>
-    <w:p>
-      <w:pPr>
-        <w:pStyle w:val="Normal"/>
-        <w:rPr>
-          <w:i w:val="false"/>
-          <w:i w:val="false"/>
-          <w:iCs w:val="false"/>
-        </w:rPr>
-      </w:pPr>
-      <w:r>
-        <w:rPr>
-          <w:rFonts w:ascii="Liberation Serif" w:hAnsi="Liberation Serif"/>
-          <w:b w:val="false"/>
-          <w:bCs w:val="false"/>
-          <w:sz w:val="24"/>
-          <w:szCs w:val="24"/>
-        </w:rPr>
-      </w:r>
-    </w:p>
-    <w:p>
-      <w:pPr>
-        <w:pStyle w:val="Normal"/>
-        <w:rPr>
-          <w:rFonts w:ascii="Liberation Serif" w:hAnsi="Liberation Serif"/>
-          <w:b w:val="false"/>
-          <w:b w:val="false"/>
-          <w:bCs w:val="false"/>
-          <w:sz w:val="24"/>
-          <w:szCs w:val="24"/>
-        </w:rPr>
-      </w:pPr>
-      <w:r>
-        <w:rPr>
-          <w:rFonts w:ascii="Liberation Serif" w:hAnsi="Liberation Serif"/>
-          <w:b w:val="false"/>
-          <w:bCs w:val="false"/>
-          <w:i w:val="false"/>
-          <w:iCs w:val="false"/>
-          <w:sz w:val="24"/>
-          <w:szCs w:val="24"/>
-        </w:rPr>
-        <w:t>2. Base plate posts and screws—redo.</w:t>
-      </w:r>
-    </w:p>
-    <w:p>
-      <w:pPr>
-        <w:pStyle w:val="Normal"/>
-        <w:rPr>
-          <w:i w:val="false"/>
-          <w:i w:val="false"/>
-          <w:iCs w:val="false"/>
-        </w:rPr>
-      </w:pPr>
-      <w:r>
-        <w:rPr>
-          <w:rFonts w:ascii="Liberation Serif" w:hAnsi="Liberation Serif"/>
-          <w:b w:val="false"/>
-          <w:bCs w:val="false"/>
-          <w:sz w:val="24"/>
-          <w:szCs w:val="24"/>
-        </w:rPr>
-      </w:r>
-    </w:p>
-    <w:p>
-      <w:pPr>
-        <w:pStyle w:val="Normal"/>
-        <w:rPr>
-          <w:i w:val="false"/>
-          <w:i w:val="false"/>
-          <w:iCs w:val="false"/>
-        </w:rPr>
-      </w:pPr>
-      <w:r>
-        <w:rPr>
-          <w:rFonts w:ascii="Liberation Serif" w:hAnsi="Liberation Serif"/>
-          <w:b w:val="false"/>
-          <w:bCs w:val="false"/>
-          <w:sz w:val="24"/>
-          <w:szCs w:val="24"/>
-        </w:rPr>
-      </w:r>
-    </w:p>
-    <w:p>
-      <w:pPr>
-        <w:pStyle w:val="Normal"/>
-        <w:rPr>
-          <w:i w:val="false"/>
-          <w:i w:val="false"/>
-          <w:iCs w:val="false"/>
-        </w:rPr>
-      </w:pPr>
-      <w:r>
-        <w:rPr>
-          <w:rFonts w:ascii="Liberation Serif" w:hAnsi="Liberation Serif"/>
-          <w:b w:val="false"/>
-          <w:bCs w:val="false"/>
-          <w:sz w:val="24"/>
-          <w:szCs w:val="24"/>
+          <w:rFonts w:ascii="Liberation Serif" w:hAnsi="Liberation Serif"/>
+          <w:b w:val="false"/>
+          <w:b w:val="false"/>
+          <w:bCs w:val="false"/>
+          <w:sz w:val="24"/>
+          <w:szCs w:val="24"/>
+        </w:rPr>
+      </w:pPr>
+      <w:r>
+        <w:rPr>
+          <w:rFonts w:ascii="Liberation Serif" w:hAnsi="Liberation Serif"/>
+          <w:b w:val="false"/>
+          <w:bCs w:val="false"/>
+          <w:i w:val="false"/>
+          <w:iCs w:val="false"/>
+          <w:sz w:val="24"/>
+          <w:szCs w:val="24"/>
+        </w:rPr>
+        <w:t>2. Battery current</w:t>
+      </w:r>
+    </w:p>
+    <w:p>
+      <w:pPr>
+        <w:pStyle w:val="Normal"/>
+        <w:rPr>
+          <w:i w:val="false"/>
+          <w:i w:val="false"/>
+          <w:iCs w:val="false"/>
+        </w:rPr>
+      </w:pPr>
+      <w:r>
+        <w:rPr>
+          <w:rFonts w:ascii="Liberation Serif" w:hAnsi="Liberation Serif"/>
+          <w:b w:val="false"/>
+          <w:bCs w:val="false"/>
+          <w:sz w:val="24"/>
+          <w:szCs w:val="24"/>
+        </w:rPr>
+      </w:r>
+    </w:p>
+    <w:p>
+      <w:pPr>
+        <w:pStyle w:val="Normal"/>
+        <w:rPr>
+          <w:rFonts w:ascii="Liberation Serif" w:hAnsi="Liberation Serif"/>
+          <w:b w:val="false"/>
+          <w:b w:val="false"/>
+          <w:bCs w:val="false"/>
+          <w:sz w:val="24"/>
+          <w:szCs w:val="24"/>
+        </w:rPr>
+      </w:pPr>
+      <w:r>
+        <w:rPr>
+          <w:rFonts w:ascii="Liberation Serif" w:hAnsi="Liberation Serif"/>
+          <w:b w:val="false"/>
+          <w:bCs w:val="false"/>
+          <w:i w:val="false"/>
+          <w:iCs w:val="false"/>
+          <w:sz w:val="24"/>
+          <w:szCs w:val="24"/>
+        </w:rPr>
+        <w:t>The calibration parameters are hard-coded in the file--</w:t>
+      </w:r>
+    </w:p>
+    <w:p>
+      <w:pPr>
+        <w:pStyle w:val="Normal"/>
+        <w:rPr>
+          <w:rFonts w:ascii="Courier New" w:hAnsi="Courier New"/>
+          <w:b w:val="false"/>
+          <w:b w:val="false"/>
+          <w:bCs w:val="false"/>
+          <w:sz w:val="20"/>
+          <w:szCs w:val="20"/>
+        </w:rPr>
+      </w:pPr>
+      <w:r>
+        <w:rPr>
+          <w:rFonts w:ascii="Courier New" w:hAnsi="Courier New"/>
+          <w:b w:val="false"/>
+          <w:bCs w:val="false"/>
+          <w:i w:val="false"/>
+          <w:iCs w:val="false"/>
+          <w:sz w:val="20"/>
+          <w:szCs w:val="20"/>
+        </w:rPr>
+        <w:t>adc_idx_v_struct.c</w:t>
+      </w:r>
+    </w:p>
+    <w:p>
+      <w:pPr>
+        <w:pStyle w:val="Normal"/>
+        <w:rPr>
+          <w:i w:val="false"/>
+          <w:i w:val="false"/>
+          <w:iCs w:val="false"/>
+        </w:rPr>
+      </w:pPr>
+      <w:r>
+        <w:rPr>
+          <w:rFonts w:ascii="Liberation Serif" w:hAnsi="Liberation Serif"/>
+          <w:b w:val="false"/>
+          <w:bCs w:val="false"/>
+          <w:sz w:val="24"/>
+          <w:szCs w:val="24"/>
+        </w:rPr>
+      </w:r>
+    </w:p>
+    <w:p>
+      <w:pPr>
+        <w:pStyle w:val="Normal"/>
+        <w:rPr>
+          <w:rFonts w:ascii="Liberation Serif" w:hAnsi="Liberation Serif"/>
+          <w:b w:val="false"/>
+          <w:b w:val="false"/>
+          <w:bCs w:val="false"/>
+          <w:sz w:val="24"/>
+          <w:szCs w:val="24"/>
+        </w:rPr>
+      </w:pPr>
+      <w:r>
+        <w:rPr>
+          <w:rFonts w:ascii="Liberation Serif" w:hAnsi="Liberation Serif"/>
+          <w:b w:val="false"/>
+          <w:bCs w:val="false"/>
+          <w:i w:val="false"/>
+          <w:iCs w:val="false"/>
+          <w:sz w:val="24"/>
+          <w:szCs w:val="24"/>
+        </w:rPr>
+        <w:t>The calibrations for the 12v simulation testing are--</w:t>
+      </w:r>
+    </w:p>
+    <w:p>
+      <w:pPr>
+        <w:pStyle w:val="Normal"/>
+        <w:rPr>
+          <w:i w:val="false"/>
+          <w:i w:val="false"/>
+          <w:iCs w:val="false"/>
+        </w:rPr>
+      </w:pPr>
+      <w:r>
+        <w:rPr>
+          <w:rFonts w:ascii="Liberation Serif" w:hAnsi="Liberation Serif"/>
+          <w:b w:val="false"/>
+          <w:bCs w:val="false"/>
+          <w:sz w:val="24"/>
+          <w:szCs w:val="24"/>
+        </w:rPr>
+      </w:r>
+    </w:p>
+    <w:p>
+      <w:pPr>
+        <w:pStyle w:val="Normal"/>
+        <w:rPr>
+          <w:rFonts w:ascii="Courier New" w:hAnsi="Courier New"/>
+          <w:b w:val="false"/>
+          <w:b w:val="false"/>
+          <w:bCs w:val="false"/>
+          <w:sz w:val="16"/>
+          <w:szCs w:val="16"/>
+        </w:rPr>
+      </w:pPr>
+      <w:r>
+        <w:rPr>
+          <w:rFonts w:ascii="Courier New" w:hAnsi="Courier New"/>
+          <w:b w:val="false"/>
+          <w:bCs w:val="false"/>
+          <w:i w:val="false"/>
+          <w:iCs w:val="false"/>
+          <w:sz w:val="16"/>
+          <w:szCs w:val="16"/>
+        </w:rPr>
+        <w:tab/>
+        <w:t>// Battery current: ADC1IDX_CURRENTTOTAL  1   // PA5 IN5  - Current sensor: total battery current</w:t>
+      </w:r>
+    </w:p>
+    <w:p>
+      <w:pPr>
+        <w:pStyle w:val="Normal"/>
+        <w:rPr>
+          <w:rFonts w:ascii="Courier New" w:hAnsi="Courier New"/>
+          <w:b w:val="false"/>
+          <w:b w:val="false"/>
+          <w:bCs w:val="false"/>
+          <w:sz w:val="16"/>
+          <w:szCs w:val="16"/>
+        </w:rPr>
+      </w:pPr>
+      <w:r>
+        <w:rPr>
+          <w:rFonts w:ascii="Courier New" w:hAnsi="Courier New"/>
+          <w:b w:val="false"/>
+          <w:bCs w:val="false"/>
+          <w:i w:val="false"/>
+          <w:iCs w:val="false"/>
+          <w:sz w:val="16"/>
+          <w:szCs w:val="16"/>
+        </w:rPr>
+        <w:tab/>
+        <w:t>p-&gt;cal_cur1.iir.k     = 10;    // Filter time constant</w:t>
+      </w:r>
+    </w:p>
+    <w:p>
+      <w:pPr>
+        <w:pStyle w:val="Normal"/>
+        <w:rPr>
+          <w:rFonts w:ascii="Courier New" w:hAnsi="Courier New"/>
+          <w:b w:val="false"/>
+          <w:b w:val="false"/>
+          <w:bCs w:val="false"/>
+          <w:sz w:val="16"/>
+          <w:szCs w:val="16"/>
+        </w:rPr>
+      </w:pPr>
+      <w:r>
+        <w:rPr>
+          <w:rFonts w:ascii="Courier New" w:hAnsi="Courier New"/>
+          <w:b w:val="false"/>
+          <w:bCs w:val="false"/>
+          <w:i w:val="false"/>
+          <w:iCs w:val="false"/>
+          <w:sz w:val="16"/>
+          <w:szCs w:val="16"/>
+        </w:rPr>
+        <w:tab/>
+        <w:t>p-&gt;cal_cur1.iir.scale = 2;     // Filter integer scaling</w:t>
+      </w:r>
+    </w:p>
+    <w:p>
+      <w:pPr>
+        <w:pStyle w:val="Normal"/>
+        <w:rPr>
+          <w:rFonts w:ascii="Courier New" w:hAnsi="Courier New"/>
+          <w:b w:val="false"/>
+          <w:b w:val="false"/>
+          <w:bCs w:val="false"/>
+          <w:sz w:val="16"/>
+          <w:szCs w:val="16"/>
+        </w:rPr>
+      </w:pPr>
+      <w:r>
+        <w:rPr>
+          <w:rFonts w:ascii="Courier New" w:hAnsi="Courier New"/>
+          <w:b w:val="false"/>
+          <w:bCs w:val="false"/>
+          <w:i w:val="false"/>
+          <w:iCs w:val="false"/>
+          <w:sz w:val="16"/>
+          <w:szCs w:val="16"/>
+        </w:rPr>
+        <w:tab/>
+        <w:t>p-&gt;cal_cur1.zeroadcve = 27183; // connected, no current: HE adc reading</w:t>
+      </w:r>
+    </w:p>
+    <w:p>
+      <w:pPr>
+        <w:pStyle w:val="Normal"/>
+        <w:rPr>
+          <w:rFonts w:ascii="Courier New" w:hAnsi="Courier New"/>
+          <w:b w:val="false"/>
+          <w:b w:val="false"/>
+          <w:bCs w:val="false"/>
+          <w:sz w:val="16"/>
+          <w:szCs w:val="16"/>
+        </w:rPr>
+      </w:pPr>
+      <w:r>
+        <w:rPr>
+          <w:rFonts w:ascii="Courier New" w:hAnsi="Courier New"/>
+          <w:b w:val="false"/>
+          <w:bCs w:val="false"/>
+          <w:i w:val="false"/>
+          <w:iCs w:val="false"/>
+          <w:sz w:val="16"/>
+          <w:szCs w:val="16"/>
+        </w:rPr>
+        <w:tab/>
+        <w:t xml:space="preserve">p-&gt;cal_cur1.zeroadc5  = 63969; // connected, no current: 5v adc reading </w:t>
+      </w:r>
+    </w:p>
+    <w:p>
+      <w:pPr>
+        <w:pStyle w:val="Normal"/>
+        <w:rPr>
+          <w:rFonts w:ascii="Courier New" w:hAnsi="Courier New"/>
+          <w:b w:val="false"/>
+          <w:b w:val="false"/>
+          <w:bCs w:val="false"/>
+          <w:sz w:val="16"/>
+          <w:szCs w:val="16"/>
+        </w:rPr>
+      </w:pPr>
+      <w:r>
+        <w:rPr>
+          <w:rFonts w:ascii="Courier New" w:hAnsi="Courier New"/>
+          <w:b w:val="false"/>
+          <w:bCs w:val="false"/>
+          <w:i w:val="false"/>
+          <w:iCs w:val="false"/>
+          <w:sz w:val="16"/>
+          <w:szCs w:val="16"/>
+        </w:rPr>
+        <w:tab/>
+        <w:t>p-&gt;cal_cur1.caladcve  = 30186; // connected, cal current: adc reading</w:t>
+      </w:r>
+    </w:p>
+    <w:p>
+      <w:pPr>
+        <w:pStyle w:val="Normal"/>
+        <w:rPr>
+          <w:rFonts w:ascii="Courier New" w:hAnsi="Courier New"/>
+          <w:b w:val="false"/>
+          <w:b w:val="false"/>
+          <w:bCs w:val="false"/>
+          <w:sz w:val="16"/>
+          <w:szCs w:val="16"/>
+        </w:rPr>
+      </w:pPr>
+      <w:r>
+        <w:rPr>
+          <w:rFonts w:ascii="Courier New" w:hAnsi="Courier New"/>
+          <w:b w:val="false"/>
+          <w:bCs w:val="false"/>
+          <w:i w:val="false"/>
+          <w:iCs w:val="false"/>
+          <w:sz w:val="16"/>
+          <w:szCs w:val="16"/>
+        </w:rPr>
+        <w:tab/>
+        <w:t>p-&gt;cal_cur1.dcalcur   = 9.373;  // connected, cal current: current * turns</w:t>
+      </w:r>
+    </w:p>
+    <w:p>
+      <w:pPr>
+        <w:pStyle w:val="Normal"/>
+        <w:rPr>
+          <w:i w:val="false"/>
+          <w:i w:val="false"/>
+          <w:iCs w:val="false"/>
+        </w:rPr>
+      </w:pPr>
+      <w:r>
+        <w:rPr>
+          <w:rFonts w:ascii="Courier New" w:hAnsi="Courier New"/>
+          <w:b w:val="false"/>
+          <w:bCs w:val="false"/>
+          <w:sz w:val="16"/>
+          <w:szCs w:val="16"/>
+        </w:rPr>
+      </w:r>
+    </w:p>
+    <w:p>
+      <w:pPr>
+        <w:pStyle w:val="Normal"/>
+        <w:rPr>
+          <w:rFonts w:ascii="Liberation Serif" w:hAnsi="Liberation Serif"/>
+          <w:b w:val="false"/>
+          <w:b w:val="false"/>
+          <w:bCs w:val="false"/>
+          <w:sz w:val="24"/>
+          <w:szCs w:val="24"/>
+        </w:rPr>
+      </w:pPr>
+      <w:r>
+        <w:rPr>
+          <w:rFonts w:ascii="Liberation Serif" w:hAnsi="Liberation Serif"/>
+          <w:b w:val="false"/>
+          <w:bCs w:val="false"/>
+          <w:i w:val="false"/>
+          <w:iCs w:val="false"/>
+          <w:sz w:val="24"/>
+          <w:szCs w:val="24"/>
+        </w:rPr>
+        <w:t>The two ‘iir’ parameters define the filtering of the ADC readings.</w:t>
+      </w:r>
+    </w:p>
+    <w:p>
+      <w:pPr>
+        <w:pStyle w:val="Normal"/>
+        <w:rPr>
+          <w:i w:val="false"/>
+          <w:i w:val="false"/>
+          <w:iCs w:val="false"/>
+        </w:rPr>
+      </w:pPr>
+      <w:r>
+        <w:rPr>
+          <w:rFonts w:ascii="Liberation Serif" w:hAnsi="Liberation Serif"/>
+          <w:b w:val="false"/>
+          <w:bCs w:val="false"/>
+          <w:sz w:val="24"/>
+          <w:szCs w:val="24"/>
+        </w:rPr>
+      </w:r>
+    </w:p>
+    <w:p>
+      <w:pPr>
+        <w:pStyle w:val="Normal"/>
+        <w:rPr>
+          <w:rFonts w:ascii="Liberation Serif" w:hAnsi="Liberation Serif"/>
+          <w:b w:val="false"/>
+          <w:b w:val="false"/>
+          <w:bCs w:val="false"/>
+          <w:sz w:val="24"/>
+          <w:szCs w:val="24"/>
+        </w:rPr>
+      </w:pPr>
+      <w:r>
+        <w:rPr>
+          <w:rFonts w:ascii="Liberation Serif" w:hAnsi="Liberation Serif"/>
+          <w:b w:val="false"/>
+          <w:bCs w:val="false"/>
+          <w:i w:val="false"/>
+          <w:iCs w:val="false"/>
+          <w:sz w:val="24"/>
+          <w:szCs w:val="24"/>
+        </w:rPr>
+        <w:t>Since the Hall-effect sensor is driven by the 5v supply and is ratiometric, the calibration uses both the sensor readings and the 5v supply readings to compute a ratio.</w:t>
+      </w:r>
+    </w:p>
+    <w:p>
+      <w:pPr>
+        <w:pStyle w:val="Normal"/>
+        <w:rPr>
+          <w:i w:val="false"/>
+          <w:i w:val="false"/>
+          <w:iCs w:val="false"/>
+        </w:rPr>
+      </w:pPr>
+      <w:r>
+        <w:rPr>
+          <w:rFonts w:ascii="Liberation Serif" w:hAnsi="Liberation Serif"/>
+          <w:b w:val="false"/>
+          <w:bCs w:val="false"/>
+          <w:sz w:val="24"/>
+          <w:szCs w:val="24"/>
+        </w:rPr>
+      </w:r>
+    </w:p>
+    <w:p>
+      <w:pPr>
+        <w:pStyle w:val="Normal"/>
+        <w:rPr>
+          <w:rFonts w:ascii="Liberation Serif" w:hAnsi="Liberation Serif"/>
+          <w:b w:val="false"/>
+          <w:b w:val="false"/>
+          <w:bCs w:val="false"/>
+          <w:sz w:val="24"/>
+          <w:szCs w:val="24"/>
+        </w:rPr>
+      </w:pPr>
+      <w:r>
+        <w:rPr>
+          <w:rFonts w:ascii="Courier New" w:hAnsi="Courier New"/>
+          <w:b w:val="false"/>
+          <w:bCs w:val="false"/>
+          <w:i w:val="false"/>
+          <w:iCs w:val="false"/>
+          <w:sz w:val="20"/>
+          <w:szCs w:val="20"/>
+        </w:rPr>
+        <w:t>zeroadcve</w:t>
+      </w:r>
+      <w:r>
+        <w:rPr>
+          <w:rFonts w:ascii="Liberation Serif" w:hAnsi="Liberation Serif"/>
+          <w:b w:val="false"/>
+          <w:bCs w:val="false"/>
+          <w:i w:val="false"/>
+          <w:iCs w:val="false"/>
+          <w:sz w:val="24"/>
+          <w:szCs w:val="24"/>
+        </w:rPr>
+        <w:t xml:space="preserve"> – This (i.e. the ‘ve’) is the adc reading for the sensor with no current.</w:t>
+      </w:r>
+    </w:p>
+    <w:p>
+      <w:pPr>
+        <w:pStyle w:val="Normal"/>
+        <w:rPr>
+          <w:i w:val="false"/>
+          <w:i w:val="false"/>
+          <w:iCs w:val="false"/>
+        </w:rPr>
+      </w:pPr>
+      <w:r>
+        <w:rPr>
+          <w:rFonts w:ascii="Liberation Serif" w:hAnsi="Liberation Serif"/>
+          <w:b w:val="false"/>
+          <w:bCs w:val="false"/>
+          <w:sz w:val="24"/>
+          <w:szCs w:val="24"/>
+        </w:rPr>
+      </w:r>
+    </w:p>
+    <w:p>
+      <w:pPr>
+        <w:pStyle w:val="Normal"/>
+        <w:rPr>
+          <w:rFonts w:ascii="Liberation Serif" w:hAnsi="Liberation Serif"/>
+          <w:b w:val="false"/>
+          <w:b w:val="false"/>
+          <w:bCs w:val="false"/>
+          <w:sz w:val="24"/>
+          <w:szCs w:val="24"/>
+        </w:rPr>
+      </w:pPr>
+      <w:r>
+        <w:rPr>
+          <w:rFonts w:ascii="Courier New" w:hAnsi="Courier New"/>
+          <w:b w:val="false"/>
+          <w:bCs w:val="false"/>
+          <w:i w:val="false"/>
+          <w:iCs w:val="false"/>
+          <w:sz w:val="20"/>
+          <w:szCs w:val="20"/>
+        </w:rPr>
+        <w:t xml:space="preserve">zeroadc5 </w:t>
+      </w:r>
+      <w:r>
+        <w:rPr>
+          <w:rFonts w:ascii="Liberation Serif" w:hAnsi="Liberation Serif"/>
+          <w:b w:val="false"/>
+          <w:bCs w:val="false"/>
+          <w:i w:val="false"/>
+          <w:iCs w:val="false"/>
+          <w:sz w:val="24"/>
+          <w:szCs w:val="24"/>
+        </w:rPr>
+        <w:t>– The 5v adc reading under the same conditions as zeroadcve.</w:t>
+      </w:r>
+    </w:p>
+    <w:p>
+      <w:pPr>
+        <w:pStyle w:val="Normal"/>
+        <w:rPr>
+          <w:i w:val="false"/>
+          <w:i w:val="false"/>
+          <w:iCs w:val="false"/>
+        </w:rPr>
+      </w:pPr>
+      <w:r>
+        <w:rPr>
+          <w:rFonts w:ascii="Liberation Serif" w:hAnsi="Liberation Serif"/>
+          <w:b w:val="false"/>
+          <w:bCs w:val="false"/>
+          <w:sz w:val="24"/>
+          <w:szCs w:val="24"/>
+        </w:rPr>
+      </w:r>
+    </w:p>
+    <w:p>
+      <w:pPr>
+        <w:pStyle w:val="Normal"/>
+        <w:rPr>
+          <w:rFonts w:ascii="Liberation Serif" w:hAnsi="Liberation Serif"/>
+          <w:b w:val="false"/>
+          <w:b w:val="false"/>
+          <w:bCs w:val="false"/>
+          <w:sz w:val="24"/>
+          <w:szCs w:val="24"/>
+        </w:rPr>
+      </w:pPr>
+      <w:r>
+        <w:rPr>
+          <w:rFonts w:ascii="Courier New" w:hAnsi="Courier New"/>
+          <w:b w:val="false"/>
+          <w:bCs w:val="false"/>
+          <w:i w:val="false"/>
+          <w:iCs w:val="false"/>
+          <w:sz w:val="20"/>
+          <w:szCs w:val="20"/>
+        </w:rPr>
+        <w:t>caladcve</w:t>
+      </w:r>
+      <w:r>
+        <w:rPr>
+          <w:rFonts w:ascii="Liberation Serif" w:hAnsi="Liberation Serif"/>
+          <w:b w:val="false"/>
+          <w:bCs w:val="false"/>
+          <w:i w:val="false"/>
+          <w:iCs w:val="false"/>
+          <w:sz w:val="24"/>
+          <w:szCs w:val="24"/>
+        </w:rPr>
+        <w:t xml:space="preserve"> – The adc reading for the sensor with the calibration current</w:t>
+      </w:r>
+    </w:p>
+    <w:p>
+      <w:pPr>
+        <w:pStyle w:val="Normal"/>
+        <w:rPr>
+          <w:i w:val="false"/>
+          <w:i w:val="false"/>
+          <w:iCs w:val="false"/>
+        </w:rPr>
+      </w:pPr>
+      <w:r>
+        <w:rPr>
+          <w:rFonts w:ascii="Liberation Serif" w:hAnsi="Liberation Serif"/>
+          <w:b w:val="false"/>
+          <w:bCs w:val="false"/>
+          <w:sz w:val="24"/>
+          <w:szCs w:val="24"/>
+        </w:rPr>
+      </w:r>
+    </w:p>
+    <w:p>
+      <w:pPr>
+        <w:pStyle w:val="Normal"/>
+        <w:rPr>
+          <w:rFonts w:ascii="Liberation Serif" w:hAnsi="Liberation Serif"/>
+          <w:b w:val="false"/>
+          <w:b w:val="false"/>
+          <w:bCs w:val="false"/>
+          <w:sz w:val="24"/>
+          <w:szCs w:val="24"/>
+        </w:rPr>
+      </w:pPr>
+      <w:r>
+        <w:rPr>
+          <w:rFonts w:ascii="Courier New" w:hAnsi="Courier New"/>
+          <w:b w:val="false"/>
+          <w:bCs w:val="false"/>
+          <w:i w:val="false"/>
+          <w:iCs w:val="false"/>
+          <w:sz w:val="20"/>
+          <w:szCs w:val="20"/>
+        </w:rPr>
+        <w:t>dcalcur</w:t>
+      </w:r>
+      <w:r>
+        <w:rPr>
+          <w:rFonts w:ascii="Liberation Serif" w:hAnsi="Liberation Serif"/>
+          <w:b w:val="false"/>
+          <w:bCs w:val="false"/>
+          <w:i w:val="false"/>
+          <w:iCs w:val="false"/>
+          <w:sz w:val="24"/>
+          <w:szCs w:val="24"/>
+        </w:rPr>
+        <w:t xml:space="preserve"> – Calibration current in ‘amp-turns’. For the Tamura sensor multiple turns can be wound to allow a smaller calibration current to simulate a one turn large current, the parameter is the calibration current multiplied by the number of turns. It assumes the 5v supply reading has not drifted from the zeroadc5.</w:t>
+      </w:r>
+    </w:p>
+    <w:p>
+      <w:pPr>
+        <w:pStyle w:val="Normal"/>
+        <w:rPr>
+          <w:i w:val="false"/>
+          <w:i w:val="false"/>
+          <w:iCs w:val="false"/>
+        </w:rPr>
+      </w:pPr>
+      <w:r>
+        <w:rPr>
+          <w:rFonts w:ascii="Liberation Serif" w:hAnsi="Liberation Serif"/>
+          <w:b w:val="false"/>
+          <w:bCs w:val="false"/>
+          <w:sz w:val="24"/>
+          <w:szCs w:val="24"/>
+        </w:rPr>
+      </w:r>
+    </w:p>
+    <w:p>
+      <w:pPr>
+        <w:pStyle w:val="Normal"/>
+        <w:rPr>
+          <w:rFonts w:ascii="Liberation Serif" w:hAnsi="Liberation Serif"/>
+          <w:b w:val="false"/>
+          <w:b w:val="false"/>
+          <w:bCs w:val="false"/>
+          <w:sz w:val="24"/>
+          <w:szCs w:val="24"/>
+        </w:rPr>
+      </w:pPr>
+      <w:r>
+        <w:rPr>
+          <w:rFonts w:ascii="Liberation Serif" w:hAnsi="Liberation Serif"/>
+          <w:b w:val="false"/>
+          <w:bCs w:val="false"/>
+          <w:i w:val="false"/>
+          <w:iCs w:val="false"/>
+          <w:sz w:val="24"/>
+          <w:szCs w:val="24"/>
+        </w:rPr>
+        <w:t>The console monitor, defaultTask, displays the readings--</w:t>
+      </w:r>
+    </w:p>
+    <w:p>
+      <w:pPr>
+        <w:pStyle w:val="Normal"/>
+        <w:rPr>
+          <w:i w:val="false"/>
+          <w:i w:val="false"/>
+          <w:iCs w:val="false"/>
+        </w:rPr>
+      </w:pPr>
+      <w:r>
+        <w:rPr>
+          <w:rFonts w:ascii="Liberation Serif" w:hAnsi="Liberation Serif"/>
+          <w:b w:val="false"/>
+          <w:bCs w:val="false"/>
+          <w:sz w:val="24"/>
+          <w:szCs w:val="24"/>
+        </w:rPr>
+      </w:r>
+    </w:p>
+    <w:p>
+      <w:pPr>
+        <w:pStyle w:val="Normal"/>
+        <w:rPr>
+          <w:rFonts w:ascii="Liberation Serif" w:hAnsi="Liberation Serif"/>
+          <w:b w:val="false"/>
+          <w:b w:val="false"/>
+          <w:bCs w:val="false"/>
+          <w:sz w:val="24"/>
+          <w:szCs w:val="24"/>
+        </w:rPr>
+      </w:pPr>
+      <w:r>
+        <w:rPr>
+          <w:rFonts w:ascii="Liberation Serif" w:hAnsi="Liberation Serif"/>
+          <w:b w:val="false"/>
+          <w:bCs w:val="false"/>
+          <w:i w:val="false"/>
+          <w:iCs w:val="false"/>
+          <w:sz w:val="24"/>
+          <w:szCs w:val="24"/>
+        </w:rPr>
+        <w:t xml:space="preserve"> </w:t>
+      </w:r>
+      <w:r>
+        <w:rPr>
+          <w:rFonts w:ascii="Courier New" w:hAnsi="Courier New"/>
+          <w:b w:val="false"/>
+          <w:bCs w:val="false"/>
+          <w:i w:val="false"/>
+          <w:iCs w:val="false"/>
+          <w:sz w:val="20"/>
+          <w:szCs w:val="20"/>
+        </w:rPr>
+        <w:t xml:space="preserve">   </w:t>
+      </w:r>
+      <w:r>
+        <w:rPr>
+          <w:rFonts w:ascii="Courier New" w:hAnsi="Courier New"/>
+          <w:b w:val="false"/>
+          <w:bCs w:val="false"/>
+          <w:i w:val="false"/>
+          <w:iCs w:val="false"/>
+          <w:sz w:val="20"/>
+          <w:szCs w:val="20"/>
+        </w:rPr>
+        <w:t>5v    cur1    cur2     12v    temp    vref</w:t>
+      </w:r>
+    </w:p>
+    <w:p>
+      <w:pPr>
+        <w:pStyle w:val="Normal"/>
+        <w:rPr>
+          <w:rFonts w:ascii="Courier New" w:hAnsi="Courier New"/>
+          <w:b w:val="false"/>
+          <w:b w:val="false"/>
+          <w:bCs w:val="false"/>
+          <w:sz w:val="20"/>
+          <w:szCs w:val="20"/>
+        </w:rPr>
+      </w:pPr>
+      <w:r>
+        <w:rPr>
+          <w:rFonts w:ascii="Courier New" w:hAnsi="Courier New"/>
+          <w:b w:val="false"/>
+          <w:bCs w:val="false"/>
+          <w:i w:val="false"/>
+          <w:iCs w:val="false"/>
+          <w:sz w:val="20"/>
+          <w:szCs w:val="20"/>
+        </w:rPr>
+        <w:t xml:space="preserve">A  63985.9 27199.7 32852.6 16236.4 26867.9 23855.2 </w:t>
+      </w:r>
+    </w:p>
+    <w:p>
+      <w:pPr>
+        <w:pStyle w:val="Normal"/>
+        <w:rPr>
+          <w:rFonts w:ascii="Liberation Serif" w:hAnsi="Liberation Serif"/>
+          <w:b w:val="false"/>
+          <w:b w:val="false"/>
+          <w:bCs w:val="false"/>
+          <w:sz w:val="22"/>
+          <w:szCs w:val="22"/>
+        </w:rPr>
+      </w:pPr>
+      <w:r>
+        <w:rPr>
+          <w:rFonts w:ascii="Liberation Serif" w:hAnsi="Liberation Serif"/>
+          <w:b w:val="false"/>
+          <w:bCs w:val="false"/>
+          <w:i w:val="false"/>
+          <w:iCs w:val="false"/>
+          <w:sz w:val="22"/>
+          <w:szCs w:val="22"/>
+        </w:rPr>
+        <w:t>Relevant are</w:t>
+      </w:r>
+      <w:r>
+        <w:rPr>
+          <w:rFonts w:ascii="Liberation Serif" w:hAnsi="Liberation Serif"/>
+          <w:b w:val="false"/>
+          <w:bCs w:val="false"/>
+          <w:i w:val="false"/>
+          <w:iCs w:val="false"/>
+          <w:sz w:val="24"/>
+          <w:szCs w:val="24"/>
+        </w:rPr>
+        <w:t xml:space="preserve"> the </w:t>
+      </w:r>
+      <w:r>
+        <w:rPr>
+          <w:rFonts w:ascii="Courier New" w:hAnsi="Courier New"/>
+          <w:b w:val="false"/>
+          <w:bCs w:val="false"/>
+          <w:i w:val="false"/>
+          <w:iCs w:val="false"/>
+          <w:sz w:val="20"/>
+          <w:szCs w:val="20"/>
+        </w:rPr>
+        <w:t xml:space="preserve">5v </w:t>
+      </w:r>
+      <w:r>
+        <w:rPr>
+          <w:rFonts w:ascii="Liberation Serif" w:hAnsi="Liberation Serif"/>
+          <w:b w:val="false"/>
+          <w:bCs w:val="false"/>
+          <w:i w:val="false"/>
+          <w:iCs w:val="false"/>
+          <w:sz w:val="24"/>
+          <w:szCs w:val="24"/>
+        </w:rPr>
+        <w:t xml:space="preserve">and </w:t>
+      </w:r>
+      <w:r>
+        <w:rPr>
+          <w:rFonts w:ascii="Courier New" w:hAnsi="Courier New"/>
+          <w:b w:val="false"/>
+          <w:bCs w:val="false"/>
+          <w:i w:val="false"/>
+          <w:iCs w:val="false"/>
+          <w:sz w:val="20"/>
+          <w:szCs w:val="20"/>
+        </w:rPr>
+        <w:t>cur1</w:t>
+      </w:r>
+      <w:r>
+        <w:rPr>
+          <w:rFonts w:ascii="Liberation Serif" w:hAnsi="Liberation Serif"/>
+          <w:b w:val="false"/>
+          <w:bCs w:val="false"/>
+          <w:i w:val="false"/>
+          <w:iCs w:val="false"/>
+          <w:sz w:val="24"/>
+          <w:szCs w:val="24"/>
+        </w:rPr>
+        <w:t xml:space="preserve"> readings. In the above, the </w:t>
+      </w:r>
+      <w:r>
+        <w:rPr>
+          <w:rFonts w:ascii="Courier New" w:hAnsi="Courier New"/>
+          <w:b w:val="false"/>
+          <w:bCs w:val="false"/>
+          <w:i w:val="false"/>
+          <w:iCs w:val="false"/>
+          <w:sz w:val="20"/>
+          <w:szCs w:val="20"/>
+        </w:rPr>
+        <w:t>5v</w:t>
+      </w:r>
+      <w:r>
+        <w:rPr>
+          <w:rFonts w:ascii="Liberation Serif" w:hAnsi="Liberation Serif"/>
+          <w:b w:val="false"/>
+          <w:bCs w:val="false"/>
+          <w:i w:val="false"/>
+          <w:iCs w:val="false"/>
+          <w:sz w:val="24"/>
+          <w:szCs w:val="24"/>
+        </w:rPr>
+        <w:t xml:space="preserve"> reading is close to </w:t>
+      </w:r>
+      <w:r>
+        <w:rPr>
+          <w:rFonts w:ascii="Courier New" w:hAnsi="Courier New"/>
+          <w:b w:val="false"/>
+          <w:bCs w:val="false"/>
+          <w:i w:val="false"/>
+          <w:iCs w:val="false"/>
+          <w:sz w:val="20"/>
+          <w:szCs w:val="20"/>
+        </w:rPr>
+        <w:t>65520</w:t>
+      </w:r>
+      <w:r>
+        <w:rPr>
+          <w:rFonts w:ascii="Liberation Serif" w:hAnsi="Liberation Serif"/>
+          <w:b w:val="false"/>
+          <w:bCs w:val="false"/>
+          <w:i w:val="false"/>
+          <w:iCs w:val="false"/>
+          <w:sz w:val="24"/>
+          <w:szCs w:val="24"/>
+        </w:rPr>
+        <w:t xml:space="preserve">, which is the maximum ADC reading summed 16 times, and is a result of the resistor divider. In the above the </w:t>
+      </w:r>
+      <w:r>
+        <w:rPr>
+          <w:rFonts w:ascii="Courier New" w:hAnsi="Courier New"/>
+          <w:b w:val="false"/>
+          <w:bCs w:val="false"/>
+          <w:i w:val="false"/>
+          <w:iCs w:val="false"/>
+          <w:sz w:val="20"/>
+          <w:szCs w:val="20"/>
+        </w:rPr>
+        <w:t>27199.7 cur1</w:t>
+      </w:r>
+      <w:r>
+        <w:rPr>
+          <w:rFonts w:ascii="Liberation Serif" w:hAnsi="Liberation Serif"/>
+          <w:b w:val="false"/>
+          <w:bCs w:val="false"/>
+          <w:i w:val="false"/>
+          <w:iCs w:val="false"/>
+          <w:sz w:val="24"/>
+          <w:szCs w:val="24"/>
+        </w:rPr>
+        <w:t xml:space="preserve"> reading is the zero-current level.</w:t>
+      </w:r>
+    </w:p>
+    <w:p>
+      <w:pPr>
+        <w:pStyle w:val="Normal"/>
+        <w:rPr>
+          <w:i w:val="false"/>
+          <w:i w:val="false"/>
+          <w:iCs w:val="false"/>
+          <w:sz w:val="24"/>
+          <w:szCs w:val="24"/>
+        </w:rPr>
+      </w:pPr>
+      <w:r>
+        <w:rPr>
+          <w:rFonts w:ascii="Liberation Serif" w:hAnsi="Liberation Serif"/>
+          <w:b w:val="false"/>
+          <w:bCs w:val="false"/>
+          <w:sz w:val="22"/>
+          <w:szCs w:val="22"/>
+        </w:rPr>
+      </w:r>
+    </w:p>
+    <w:p>
+      <w:pPr>
+        <w:pStyle w:val="Normal"/>
+        <w:rPr>
+          <w:rFonts w:ascii="Liberation Serif" w:hAnsi="Liberation Serif"/>
+          <w:b w:val="false"/>
+          <w:b w:val="false"/>
+          <w:bCs w:val="false"/>
+          <w:sz w:val="22"/>
+          <w:szCs w:val="22"/>
+        </w:rPr>
+      </w:pPr>
+      <w:r>
+        <w:rPr>
+          <w:rFonts w:ascii="Liberation Serif" w:hAnsi="Liberation Serif"/>
+          <w:b w:val="false"/>
+          <w:bCs w:val="false"/>
+          <w:i w:val="false"/>
+          <w:iCs w:val="false"/>
+          <w:sz w:val="24"/>
+          <w:szCs w:val="24"/>
+        </w:rPr>
+        <w:t xml:space="preserve">When the contactor is in the DISCONNECTED state the 5v/cur1 ratio is computed and compared to the previous ratio, which is initially the ratio computed from the calibration values. If this new ratio is greater than </w:t>
+      </w:r>
+      <w:r>
+        <w:rPr>
+          <w:rFonts w:ascii="Courier New" w:hAnsi="Courier New"/>
+          <w:b w:val="false"/>
+          <w:bCs w:val="false"/>
+          <w:i w:val="false"/>
+          <w:iCs w:val="false"/>
+          <w:sz w:val="20"/>
+          <w:szCs w:val="20"/>
+        </w:rPr>
+        <w:t>+/- ZTOLERANCE</w:t>
+      </w:r>
+      <w:r>
+        <w:rPr>
+          <w:rFonts w:ascii="Liberation Serif" w:hAnsi="Liberation Serif"/>
+          <w:b w:val="false"/>
+          <w:bCs w:val="false"/>
+          <w:i w:val="false"/>
+          <w:iCs w:val="false"/>
+          <w:sz w:val="24"/>
+          <w:szCs w:val="24"/>
+        </w:rPr>
+        <w:t xml:space="preserve">, which is defined in </w:t>
+      </w:r>
+      <w:r>
+        <w:rPr>
+          <w:rFonts w:ascii="Courier New" w:hAnsi="Courier New"/>
+          <w:b w:val="false"/>
+          <w:bCs w:val="false"/>
+          <w:i w:val="false"/>
+          <w:iCs w:val="false"/>
+          <w:sz w:val="20"/>
+          <w:szCs w:val="20"/>
+        </w:rPr>
+        <w:t>adcparams.h</w:t>
+      </w:r>
+      <w:r>
+        <w:rPr>
+          <w:rFonts w:ascii="Liberation Serif" w:hAnsi="Liberation Serif"/>
+          <w:b w:val="false"/>
+          <w:bCs w:val="false"/>
+          <w:i w:val="false"/>
+          <w:iCs w:val="false"/>
+          <w:sz w:val="24"/>
+          <w:szCs w:val="24"/>
+        </w:rPr>
+        <w:t xml:space="preserve">, </w:t>
+      </w:r>
+      <w:r>
+        <w:rPr>
+          <w:rFonts w:ascii="Liberation Serif" w:hAnsi="Liberation Serif"/>
+          <w:b w:val="false"/>
+          <w:bCs w:val="false"/>
+          <w:i w:val="false"/>
+          <w:iCs w:val="false"/>
+          <w:sz w:val="24"/>
+          <w:szCs w:val="24"/>
+        </w:rPr>
+        <w:t xml:space="preserve">(currently 0.05), </w:t>
+      </w:r>
+      <w:r>
+        <w:rPr>
+          <w:rFonts w:ascii="Liberation Serif" w:hAnsi="Liberation Serif"/>
+          <w:b w:val="false"/>
+          <w:bCs w:val="false"/>
+          <w:i w:val="false"/>
+          <w:iCs w:val="false"/>
+          <w:sz w:val="24"/>
+          <w:szCs w:val="24"/>
+        </w:rPr>
+        <w:t xml:space="preserve">then it goes to a fault condition with the fault code for </w:t>
+      </w:r>
+      <w:r>
+        <w:rPr>
+          <w:rFonts w:ascii="Courier New" w:hAnsi="Courier New"/>
+          <w:b w:val="false"/>
+          <w:bCs w:val="false"/>
+          <w:i w:val="false"/>
+          <w:iCs w:val="false"/>
+          <w:sz w:val="20"/>
+          <w:szCs w:val="20"/>
+        </w:rPr>
+        <w:t>HE_AUTO_ZERO_TOLERANCE_ERR</w:t>
+      </w:r>
+      <w:r>
+        <w:rPr>
+          <w:rFonts w:ascii="Liberation Serif" w:hAnsi="Liberation Serif"/>
+          <w:b w:val="false"/>
+          <w:bCs w:val="false"/>
+          <w:i w:val="false"/>
+          <w:iCs w:val="false"/>
+          <w:sz w:val="24"/>
+          <w:szCs w:val="24"/>
+        </w:rPr>
+        <w:t xml:space="preserve">, which is defined in </w:t>
+      </w:r>
+      <w:r>
+        <w:rPr>
+          <w:rFonts w:ascii="Courier New" w:hAnsi="Courier New"/>
+          <w:b w:val="false"/>
+          <w:bCs w:val="false"/>
+          <w:i w:val="false"/>
+          <w:iCs w:val="false"/>
+          <w:sz w:val="20"/>
+          <w:szCs w:val="20"/>
+        </w:rPr>
+        <w:t>adcparams.h</w:t>
+      </w:r>
+      <w:r>
+        <w:rPr>
+          <w:rFonts w:ascii="Liberation Serif" w:hAnsi="Liberation Serif"/>
+          <w:b w:val="false"/>
+          <w:bCs w:val="false"/>
+          <w:i w:val="false"/>
+          <w:iCs w:val="false"/>
+          <w:sz w:val="24"/>
+          <w:szCs w:val="24"/>
+        </w:rPr>
+        <w:t>.</w:t>
+      </w:r>
+    </w:p>
+    <w:p>
+      <w:pPr>
+        <w:pStyle w:val="Normal"/>
+        <w:rPr>
+          <w:i w:val="false"/>
+          <w:i w:val="false"/>
+          <w:iCs w:val="false"/>
+          <w:sz w:val="24"/>
+          <w:szCs w:val="24"/>
+        </w:rPr>
+      </w:pPr>
+      <w:r>
+        <w:rPr>
+          <w:rFonts w:ascii="Liberation Serif" w:hAnsi="Liberation Serif"/>
+          <w:b w:val="false"/>
+          <w:bCs w:val="false"/>
+          <w:sz w:val="22"/>
+          <w:szCs w:val="22"/>
+        </w:rPr>
+      </w:r>
+    </w:p>
+    <w:p>
+      <w:pPr>
+        <w:pStyle w:val="Normal"/>
+        <w:rPr>
+          <w:rFonts w:ascii="Liberation Serif" w:hAnsi="Liberation Serif"/>
+          <w:b w:val="false"/>
+          <w:b w:val="false"/>
+          <w:bCs w:val="false"/>
+          <w:sz w:val="22"/>
+          <w:szCs w:val="22"/>
+        </w:rPr>
+      </w:pPr>
+      <w:r>
+        <w:rPr>
+          <w:rFonts w:ascii="Liberation Serif" w:hAnsi="Liberation Serif"/>
+          <w:b w:val="false"/>
+          <w:bCs w:val="false"/>
+          <w:i w:val="false"/>
+          <w:iCs w:val="false"/>
+          <w:sz w:val="24"/>
+          <w:szCs w:val="24"/>
+        </w:rPr>
+        <w:t>The auto-zeroing continues as long as the contactor is in the DISCONNECTED state.</w:t>
+      </w:r>
+    </w:p>
+    <w:p>
+      <w:pPr>
+        <w:pStyle w:val="Normal"/>
+        <w:rPr>
+          <w:i w:val="false"/>
+          <w:i w:val="false"/>
+          <w:iCs w:val="false"/>
+          <w:sz w:val="24"/>
+          <w:szCs w:val="24"/>
+        </w:rPr>
+      </w:pPr>
+      <w:r>
+        <w:rPr>
+          <w:rFonts w:ascii="Liberation Serif" w:hAnsi="Liberation Serif"/>
+          <w:b w:val="false"/>
+          <w:bCs w:val="false"/>
+          <w:sz w:val="22"/>
+          <w:szCs w:val="22"/>
+        </w:rPr>
+      </w:r>
+    </w:p>
+    <w:p>
+      <w:pPr>
+        <w:pStyle w:val="Normal"/>
+        <w:rPr>
+          <w:i w:val="false"/>
+          <w:i w:val="false"/>
+          <w:iCs w:val="false"/>
+          <w:sz w:val="24"/>
+          <w:szCs w:val="24"/>
+        </w:rPr>
+      </w:pPr>
+      <w:r>
+        <w:rPr>
+          <w:rFonts w:ascii="Liberation Serif" w:hAnsi="Liberation Serif"/>
+          <w:b w:val="false"/>
+          <w:bCs w:val="false"/>
+          <w:sz w:val="22"/>
+          <w:szCs w:val="22"/>
         </w:rPr>
       </w:r>
     </w:p>
@@ -20338,7 +21459,21 @@
         <w:b/>
         <w:bCs/>
       </w:rPr>
-      <w:t>rev 09/07/2019</w:t>
+      <w:t>rev 09/</w:t>
+    </w:r>
+    <w:r>
+      <w:rPr>
+        <w:b/>
+        <w:bCs/>
+      </w:rPr>
+      <w:t>15</w:t>
+    </w:r>
+    <w:r>
+      <w:rPr>
+        <w:b/>
+        <w:bCs/>
+      </w:rPr>
+      <w:t>/2019</w:t>
     </w:r>
     <w:r>
       <w:rPr>
@@ -20361,7 +21496,7 @@
       <w:fldChar w:fldCharType="separate"/>
     </w:r>
     <w:r>
-      <w:t>23</w:t>
+      <w:t>24</w:t>
     </w:r>
     <w:r>
       <w:fldChar w:fldCharType="end"/>

</xml_diff>